<commit_message>
Fixing diagrams and addings some things to the manuscript
</commit_message>
<xml_diff>
--- a/Manuscript/manuscript.docx
+++ b/Manuscript/manuscript.docx
@@ -44,19 +44,7 @@
         <w:ind w:firstLine="720"/>
       </w:pPr>
       <w:r>
-        <w:t xml:space="preserve">We used historical data collected by O.A. Stevens and others to create a dataset of first flowering days (FFD) for 25 flowering plant species.  The observations were made at a tallgrass prairie site in Clay county Minnesota that has been a Nature Conservancy preserve since 1975.  Individual </w:t>
-      </w:r>
-      <w:r>
-        <w:t>data points</w:t>
-      </w:r>
-      <w:r>
-        <w:t xml:space="preserve"> represent the day of the year on which a given plant species was observed flowering at the site although all species were not observed in all years.  The Stevens dataset represents continuous data from 1910 to 1961 and subsequent observations are from 2012 through 2020.  Thus, there is a </w:t>
-      </w:r>
-      <w:r>
-        <w:t>52-year</w:t>
-      </w:r>
-      <w:r>
-        <w:t xml:space="preserve"> gap in data at the end of the past century.  The plant species analyzed were limited to those that met a series of minimum data requirements.  The 25 species chosen had a minimum of five years of data and at least one observation prior to 1962 and one after. </w:t>
+        <w:t xml:space="preserve">We used historical data collected by O.A. Stevens and others to create a dataset of first flowering days (FFD) for 25 flowering plant species.  The observations were made at a tallgrass prairie site in Clay county Minnesota that has been a Nature Conservancy preserve since 1975.  Individual data points represent the day of the year on which a given plant species was observed flowering at the site although all species were not observed in all years.  The Stevens dataset represents continuous data from 1910 to 1961 and subsequent observations are from 2012 through 2020.  Thus, there is a 52-year gap in data at the end of the past century.  The plant species analyzed were limited to those that met a series of minimum data requirements.  The 25 species chosen had a minimum of five years of data and at least one observation prior to 1962 and one after. </w:t>
       </w:r>
     </w:p>
     <w:p>
@@ -64,37 +52,7 @@
         <w:ind w:firstLine="720"/>
       </w:pPr>
       <w:r>
-        <w:t>In order to quantify different environmental variables related to annual climate patterns, we used daily climate data collected in Fargo,</w:t>
-      </w:r>
-      <w:r>
-        <w:t xml:space="preserve"> </w:t>
-      </w:r>
-      <w:r>
-        <w:t xml:space="preserve">North Dakota, USA, as part of the National Atmospheric and Oceanic Administration (NOAA) National Climatic Data Center (NCDC) observing network (http://www.ncdc.noaa.gov/oa/ncdc.html). The climate data collection site (46 ° </w:t>
-      </w:r>
-      <w:r>
-        <w:t>56’</w:t>
-      </w:r>
-      <w:r>
-        <w:t xml:space="preserve"> N, 96 ° </w:t>
-      </w:r>
-      <w:r>
-        <w:t>49’</w:t>
-      </w:r>
-      <w:r>
-        <w:t xml:space="preserve"> W) is located at the Fargo International Airport 32 km west of the flowering observation site. The dataset includes daily estimates of maximum and minimum temperature, snowpack (0=bare</w:t>
-      </w:r>
-      <w:r>
-        <w:t xml:space="preserve"> </w:t>
-      </w:r>
-      <w:r>
-        <w:t xml:space="preserve">ground) and snowfall beginning in 1942. However, snowpack data is unavailable for 1997 through 2004.  As a </w:t>
-      </w:r>
-      <w:r>
-        <w:t>result,</w:t>
-      </w:r>
-      <w:r>
-        <w:t xml:space="preserve"> we were able to analyze data for 29 years (1942-1961 and 2012-2020).</w:t>
+        <w:t>In order to quantify different environmental variables related to annual climate patterns, we used daily climate data collected in Fargo, North Dakota, USA, as part of the National Atmospheric and Oceanic Administration (NOAA) National Climatic Data Center (NCDC) observing network (http://www.ncdc.noaa.gov/oa/ncdc.html). The climate data collection site (46 ° 56’ N, 96 ° 49’ W) is located at the Fargo International Airport 32 km west of the flowering observation site. The dataset includes daily estimates of maximum and minimum temperature, snowpack (0=bare ground) and snowfall beginning in 1942. However, snowpack data is unavailable for 1997 through 2004.  As a result, we were able to analyze data for 29 years (1942-1961 and 2012-2020).</w:t>
       </w:r>
     </w:p>
     <w:p>
@@ -119,13 +77,7 @@
         <w:ind w:firstLine="720"/>
       </w:pPr>
       <w:r>
-        <w:t xml:space="preserve">Three different precipitation variables were calculated. The winter snowfall amount for a given year (TSNOW) was calculated as the sum of snowfall over the first 90 days. A second variable associated with snowfall was the Date of Bare Ground (DOBG) or the day of the year when snowpack first reached zero. A couple records indicated a short period, one to two days, of snowpack late in the season which were excluded for a more realistic representation of first bare ground. The third correlate of winter snowfall was Snowpack on Day X (SPDX), a variable designed to estimate the extent of snowpack just prior to the growing season.  </w:t>
-      </w:r>
-      <w:r>
-        <w:t>To</w:t>
-      </w:r>
-      <w:r>
-        <w:t xml:space="preserve"> calculate SPDX for each year we used model selection to identify which day in March represented the optimal day for best predicting the first flowering day (FFD) based on snowpack. The most predictive day was determined separately for each plant species.  Once the most predictive day in March was determined for a given species by running individual linear regressions and choosing the model with the lowest AIC, snowpack on that day each year was assigned as the SPDX value. Larger SPDX values indicate greater snowpack on a selected day in March per species.</w:t>
+        <w:t>Three different precipitation variables were calculated. The winter snowfall amount for a given year (TSNOW) was calculated as the sum of snowfall over the first 90 days. A second variable associated with snowfall was the Date of Bare Ground (DOBG) or the day of the year when snowpack first reached zero. A couple records indicated a short period, one to two days, of snowpack late in the season which were excluded for a more realistic representation of first bare ground. The third correlate of winter snowfall was Snowpack on Day X (SPDX), a variable designed to estimate the extent of snowpack just prior to the growing season.  To calculate SPDX for each year we used model selection to identify which day in March represented the optimal day for best predicting the first flowering day (FFD) based on snowpack. The most predictive day was determined separately for each plant species.  Once the most predictive day in March was determined for a given species by running individual linear regressions and choosing the model with the lowest AIC, snowpack on that day each year was assigned as the SPDX value. Larger SPDX values indicate greater snowpack on a selected day in March per species.</w:t>
       </w:r>
     </w:p>
     <w:p>
@@ -173,19 +125,7 @@
         <w:commentReference w:id="1"/>
       </w:r>
       <w:r>
-        <w:t xml:space="preserve">in R for path analysis of the relationships between the variables previously mentioned. In our </w:t>
-      </w:r>
-      <w:r>
-        <w:t xml:space="preserve">initial </w:t>
-      </w:r>
-      <w:r>
-        <w:t>model, the exogenous variables were AGDU and TSNOW</w:t>
-      </w:r>
-      <w:r>
-        <w:t xml:space="preserve"> (Fig.1)</w:t>
-      </w:r>
-      <w:r>
-        <w:t xml:space="preserve">. The endogenous variables were DOBG, SPDX, and FFD. The model included regressions for each endogenous variable, variances within all variables, and residual covariances between the exogenous variables. We considered both direct and indirect regressions. To account for missing data points in the multiple regression model, we applied full information maximum </w:t>
+        <w:t xml:space="preserve">in R for path analysis of the relationships between the variables previously mentioned. In our initial model, the exogenous variables were AGDU and TSNOW (Fig.1). The endogenous variables were DOBG, SPDX, and FFD. The model included regressions for each endogenous variable, variances within all variables, and residual covariances between the exogenous variables. We considered both direct and indirect regressions. To account for missing data points in the multiple regression model, we applied full information maximum </w:t>
       </w:r>
       <w:commentRangeStart w:id="2"/>
       <w:r>
@@ -2458,13 +2398,7 @@
         </mc:AlternateContent>
       </w:r>
       <w:r>
-        <w:t xml:space="preserve">We identified 24 flowering plant species in the Stevens Data set that met the criteria for analysis described in the methods.  The first flowering day (FFD) varies extensively both among years within a species and among species. Median FFD varied across the species from a low of X to a high of Y and included early, </w:t>
-      </w:r>
-      <w:r>
-        <w:t>mid,</w:t>
-      </w:r>
-      <w:r>
-        <w:t xml:space="preserve"> and late spring flowering species (Fig. X)</w:t>
+        <w:t>We identified 24 flowering plant species in the Stevens Data set that met the criteria for analysis described in the methods.  The first flowering day (FFD) varies extensively both among years within a species and among species. Median FFD varied across the species from a low of X to a high of Y and included early, mid, and late spring flowering species (Fig. X)</w:t>
       </w:r>
     </w:p>
     <w:p>
@@ -2528,6 +2462,64 @@
       <w:r>
         <w:t>The model excluding DOBG was selected based on the AIC. This model had the lowest AIC in all species.</w:t>
       </w:r>
+      <w:r>
+        <w:t xml:space="preserve"> </w:t>
+      </w:r>
+    </w:p>
+    <w:p>
+      <w:r>
+        <w:rPr>
+          <w:noProof/>
+          <w:sz w:val="24"/>
+          <w:szCs w:val="24"/>
+        </w:rPr>
+        <w:drawing>
+          <wp:inline distT="0" distB="0" distL="0" distR="0" wp14:anchorId="76CCEDFE" wp14:editId="58043E4F">
+            <wp:extent cx="3368040" cy="2183109"/>
+            <wp:effectExtent l="0" t="0" r="3810" b="8255"/>
+            <wp:docPr id="2" name="Picture 2" descr="Diagram&#10;&#10;Description automatically generated"/>
+            <wp:cNvGraphicFramePr>
+              <a:graphicFrameLocks xmlns:a="http://schemas.openxmlformats.org/drawingml/2006/main" noChangeAspect="1"/>
+            </wp:cNvGraphicFramePr>
+            <a:graphic xmlns:a="http://schemas.openxmlformats.org/drawingml/2006/main">
+              <a:graphicData uri="http://schemas.openxmlformats.org/drawingml/2006/picture">
+                <pic:pic xmlns:pic="http://schemas.openxmlformats.org/drawingml/2006/picture">
+                  <pic:nvPicPr>
+                    <pic:cNvPr id="2" name="Picture 2" descr="Diagram&#10;&#10;Description automatically generated"/>
+                    <pic:cNvPicPr/>
+                  </pic:nvPicPr>
+                  <pic:blipFill>
+                    <a:blip r:embed="rId9" cstate="print">
+                      <a:extLst>
+                        <a:ext uri="{28A0092B-C50C-407E-A947-70E740481C1C}">
+                          <a14:useLocalDpi xmlns:a14="http://schemas.microsoft.com/office/drawing/2010/main" val="0"/>
+                        </a:ext>
+                      </a:extLst>
+                    </a:blip>
+                    <a:stretch>
+                      <a:fillRect/>
+                    </a:stretch>
+                  </pic:blipFill>
+                  <pic:spPr>
+                    <a:xfrm>
+                      <a:off x="0" y="0"/>
+                      <a:ext cx="3384654" cy="2193878"/>
+                    </a:xfrm>
+                    <a:prstGeom prst="rect">
+                      <a:avLst/>
+                    </a:prstGeom>
+                  </pic:spPr>
+                </pic:pic>
+              </a:graphicData>
+            </a:graphic>
+          </wp:inline>
+        </w:drawing>
+      </w:r>
+    </w:p>
+    <w:p>
+      <w:r>
+        <w:t>Figure X. Reduced model selected for path analysis based on comparison of AIC values.</w:t>
+      </w:r>
     </w:p>
     <w:p>
       <w:pPr>
@@ -2538,8 +2530,38 @@
       </w:r>
     </w:p>
     <w:p>
+      <w:r>
+        <w:tab/>
+        <w:t xml:space="preserve">The model was a good representation of the observed data as indicated by </w:t>
+      </w:r>
+      <w:r>
+        <w:rPr>
+          <w:i/>
+          <w:iCs/>
+        </w:rPr>
+        <w:t>x</w:t>
+      </w:r>
+      <w:r>
+        <w:rPr>
+          <w:vertAlign w:val="superscript"/>
+        </w:rPr>
+        <w:t>2</w:t>
+      </w:r>
+      <w:r>
+        <w:t xml:space="preserve"> () and R</w:t>
+      </w:r>
+      <w:r>
+        <w:rPr>
+          <w:vertAlign w:val="superscript"/>
+        </w:rPr>
+        <w:t>2</w:t>
+      </w:r>
+      <w:r>
+        <w:t xml:space="preserve"> ().</w:t>
+      </w:r>
+    </w:p>
+    <w:p>
       <w:pPr>
-        <w:spacing w:after="0"/>
         <w:ind w:firstLine="720"/>
       </w:pPr>
       <w:r>
@@ -2589,10 +2611,10 @@
         </w:rPr>
         <w:lastRenderedPageBreak/>
         <w:drawing>
-          <wp:inline distT="0" distB="0" distL="0" distR="0" wp14:anchorId="05B8E9AF" wp14:editId="21E9938D">
+          <wp:inline distT="0" distB="0" distL="0" distR="0" wp14:anchorId="03FF2E24" wp14:editId="5F1D4F7B">
             <wp:extent cx="5362575" cy="7620000"/>
             <wp:effectExtent l="0" t="0" r="9525" b="0"/>
-            <wp:docPr id="4" name="Picture 4" descr="A picture containing chart, polygon&#10;&#10;Description automatically generated"/>
+            <wp:docPr id="6" name="Picture 6" descr="Polygon&#10;&#10;Description automatically generated"/>
             <wp:cNvGraphicFramePr>
               <a:graphicFrameLocks xmlns:a="http://schemas.openxmlformats.org/drawingml/2006/main" noChangeAspect="1"/>
             </wp:cNvGraphicFramePr>
@@ -2600,11 +2622,11 @@
               <a:graphicData uri="http://schemas.openxmlformats.org/drawingml/2006/picture">
                 <pic:pic xmlns:pic="http://schemas.openxmlformats.org/drawingml/2006/picture">
                   <pic:nvPicPr>
-                    <pic:cNvPr id="4" name="Picture 4" descr="A picture containing chart, polygon&#10;&#10;Description automatically generated"/>
+                    <pic:cNvPr id="6" name="Picture 6" descr="Polygon&#10;&#10;Description automatically generated"/>
                     <pic:cNvPicPr/>
                   </pic:nvPicPr>
                   <pic:blipFill>
-                    <a:blip r:embed="rId9">
+                    <a:blip r:embed="rId10">
                       <a:extLst>
                         <a:ext uri="{28A0092B-C50C-407E-A947-70E740481C1C}">
                           <a14:useLocalDpi xmlns:a14="http://schemas.microsoft.com/office/drawing/2010/main" val="0"/>
@@ -2652,10 +2674,10 @@
         </w:rPr>
         <w:lastRenderedPageBreak/>
         <w:drawing>
-          <wp:inline distT="0" distB="0" distL="0" distR="0" wp14:anchorId="684C8B86" wp14:editId="1A38801E">
+          <wp:inline distT="0" distB="0" distL="0" distR="0" wp14:anchorId="1B22B9F7" wp14:editId="0FE7B041">
             <wp:extent cx="5943600" cy="6203315"/>
             <wp:effectExtent l="0" t="0" r="0" b="6985"/>
-            <wp:docPr id="5" name="Picture 5" descr="Table&#10;&#10;Description automatically generated"/>
+            <wp:docPr id="1" name="Picture 1" descr="Table&#10;&#10;Description automatically generated"/>
             <wp:cNvGraphicFramePr>
               <a:graphicFrameLocks xmlns:a="http://schemas.openxmlformats.org/drawingml/2006/main" noChangeAspect="1"/>
             </wp:cNvGraphicFramePr>
@@ -2663,11 +2685,11 @@
               <a:graphicData uri="http://schemas.openxmlformats.org/drawingml/2006/picture">
                 <pic:pic xmlns:pic="http://schemas.openxmlformats.org/drawingml/2006/picture">
                   <pic:nvPicPr>
-                    <pic:cNvPr id="5" name="Picture 5" descr="Table&#10;&#10;Description automatically generated"/>
+                    <pic:cNvPr id="1" name="Picture 1" descr="Table&#10;&#10;Description automatically generated"/>
                     <pic:cNvPicPr/>
                   </pic:nvPicPr>
                   <pic:blipFill>
-                    <a:blip r:embed="rId10" cstate="print">
+                    <a:blip r:embed="rId11" cstate="print">
                       <a:extLst>
                         <a:ext uri="{28A0092B-C50C-407E-A947-70E740481C1C}">
                           <a14:useLocalDpi xmlns:a14="http://schemas.microsoft.com/office/drawing/2010/main" val="0"/>
@@ -2700,6 +2722,1717 @@
       </w:r>
     </w:p>
     <w:p/>
+    <w:p/>
+    <w:p/>
+    <w:p/>
+    <w:p/>
+    <w:p>
+      <w:r>
+        <w:lastRenderedPageBreak/>
+        <w:t>Table 1. Statistical summary of indirect effects for TSNOW and AGDU on FFD. Estimates of indirect relationships and p-values reported from model output.</w:t>
+      </w:r>
+    </w:p>
+    <w:tbl>
+      <w:tblPr>
+        <w:tblStyle w:val="TableGrid"/>
+        <w:tblW w:w="6655" w:type="dxa"/>
+        <w:tblLook w:val="04A0" w:firstRow="1" w:lastRow="0" w:firstColumn="1" w:lastColumn="0" w:noHBand="0" w:noVBand="1"/>
+      </w:tblPr>
+      <w:tblGrid>
+        <w:gridCol w:w="2538"/>
+        <w:gridCol w:w="999"/>
+        <w:gridCol w:w="1141"/>
+        <w:gridCol w:w="852"/>
+        <w:gridCol w:w="1125"/>
+      </w:tblGrid>
+      <w:tr>
+        <w:tc>
+          <w:tcPr>
+            <w:tcW w:w="2538" w:type="dxa"/>
+          </w:tcPr>
+          <w:p>
+            <w:r>
+              <w:t>Species</w:t>
+            </w:r>
+          </w:p>
+        </w:tc>
+        <w:tc>
+          <w:tcPr>
+            <w:tcW w:w="999" w:type="dxa"/>
+          </w:tcPr>
+          <w:p>
+            <w:r>
+              <w:t xml:space="preserve">TSNOW </w:t>
+            </w:r>
+          </w:p>
+        </w:tc>
+        <w:tc>
+          <w:tcPr>
+            <w:tcW w:w="1141" w:type="dxa"/>
+          </w:tcPr>
+          <w:p>
+            <w:r>
+              <w:t>p-value</w:t>
+            </w:r>
+          </w:p>
+        </w:tc>
+        <w:tc>
+          <w:tcPr>
+            <w:tcW w:w="852" w:type="dxa"/>
+          </w:tcPr>
+          <w:p>
+            <w:r>
+              <w:t xml:space="preserve">AGDU </w:t>
+            </w:r>
+          </w:p>
+        </w:tc>
+        <w:tc>
+          <w:tcPr>
+            <w:tcW w:w="1125" w:type="dxa"/>
+          </w:tcPr>
+          <w:p>
+            <w:r>
+              <w:t>p-value</w:t>
+            </w:r>
+          </w:p>
+        </w:tc>
+      </w:tr>
+      <w:tr>
+        <w:tc>
+          <w:tcPr>
+            <w:tcW w:w="2538" w:type="dxa"/>
+          </w:tcPr>
+          <w:p>
+            <w:pPr>
+              <w:rPr>
+                <w:i/>
+                <w:iCs/>
+              </w:rPr>
+            </w:pPr>
+            <w:r>
+              <w:rPr>
+                <w:i/>
+                <w:iCs/>
+              </w:rPr>
+              <w:t>Anemone patens</w:t>
+            </w:r>
+          </w:p>
+        </w:tc>
+        <w:tc>
+          <w:tcPr>
+            <w:tcW w:w="999" w:type="dxa"/>
+          </w:tcPr>
+          <w:p>
+            <w:r>
+              <w:t xml:space="preserve">0.626 </w:t>
+            </w:r>
+          </w:p>
+        </w:tc>
+        <w:tc>
+          <w:tcPr>
+            <w:tcW w:w="1141" w:type="dxa"/>
+          </w:tcPr>
+          <w:p>
+            <w:r>
+              <w:t>0.147</w:t>
+            </w:r>
+          </w:p>
+        </w:tc>
+        <w:tc>
+          <w:tcPr>
+            <w:tcW w:w="852" w:type="dxa"/>
+          </w:tcPr>
+          <w:p>
+            <w:r>
+              <w:t xml:space="preserve">0.921 </w:t>
+            </w:r>
+          </w:p>
+        </w:tc>
+        <w:tc>
+          <w:tcPr>
+            <w:tcW w:w="1125" w:type="dxa"/>
+          </w:tcPr>
+          <w:p>
+            <w:r>
+              <w:t>&lt;0.01</w:t>
+            </w:r>
+          </w:p>
+        </w:tc>
+      </w:tr>
+      <w:tr>
+        <w:tc>
+          <w:tcPr>
+            <w:tcW w:w="2538" w:type="dxa"/>
+          </w:tcPr>
+          <w:p>
+            <w:pPr>
+              <w:rPr>
+                <w:i/>
+                <w:iCs/>
+              </w:rPr>
+            </w:pPr>
+            <w:r>
+              <w:rPr>
+                <w:i/>
+                <w:iCs/>
+              </w:rPr>
+              <w:t xml:space="preserve">Ranunculus </w:t>
+            </w:r>
+            <w:proofErr w:type="spellStart"/>
+            <w:r>
+              <w:rPr>
+                <w:i/>
+                <w:iCs/>
+              </w:rPr>
+              <w:t>rhomboides</w:t>
+            </w:r>
+            <w:proofErr w:type="spellEnd"/>
+          </w:p>
+        </w:tc>
+        <w:tc>
+          <w:tcPr>
+            <w:tcW w:w="999" w:type="dxa"/>
+          </w:tcPr>
+          <w:p>
+            <w:r>
+              <w:t xml:space="preserve">1.139 </w:t>
+            </w:r>
+          </w:p>
+        </w:tc>
+        <w:tc>
+          <w:tcPr>
+            <w:tcW w:w="1141" w:type="dxa"/>
+          </w:tcPr>
+          <w:p>
+            <w:r>
+              <w:t>&lt;0.01</w:t>
+            </w:r>
+          </w:p>
+        </w:tc>
+        <w:tc>
+          <w:tcPr>
+            <w:tcW w:w="852" w:type="dxa"/>
+          </w:tcPr>
+          <w:p>
+            <w:r>
+              <w:t xml:space="preserve">1.053 </w:t>
+            </w:r>
+          </w:p>
+        </w:tc>
+        <w:tc>
+          <w:tcPr>
+            <w:tcW w:w="1125" w:type="dxa"/>
+          </w:tcPr>
+          <w:p>
+            <w:r>
+              <w:t>&lt;0.01</w:t>
+            </w:r>
+          </w:p>
+        </w:tc>
+      </w:tr>
+      <w:tr>
+        <w:tc>
+          <w:tcPr>
+            <w:tcW w:w="2538" w:type="dxa"/>
+          </w:tcPr>
+          <w:p>
+            <w:pPr>
+              <w:rPr>
+                <w:i/>
+                <w:iCs/>
+              </w:rPr>
+            </w:pPr>
+            <w:r>
+              <w:rPr>
+                <w:i/>
+                <w:iCs/>
+              </w:rPr>
+              <w:t>Caltha palustris</w:t>
+            </w:r>
+          </w:p>
+        </w:tc>
+        <w:tc>
+          <w:tcPr>
+            <w:tcW w:w="999" w:type="dxa"/>
+          </w:tcPr>
+          <w:p>
+            <w:r>
+              <w:t xml:space="preserve">1.221 </w:t>
+            </w:r>
+          </w:p>
+        </w:tc>
+        <w:tc>
+          <w:tcPr>
+            <w:tcW w:w="1141" w:type="dxa"/>
+          </w:tcPr>
+          <w:p>
+            <w:r>
+              <w:t>&lt;0.01</w:t>
+            </w:r>
+          </w:p>
+        </w:tc>
+        <w:tc>
+          <w:tcPr>
+            <w:tcW w:w="852" w:type="dxa"/>
+          </w:tcPr>
+          <w:p>
+            <w:r>
+              <w:t xml:space="preserve">1.049 </w:t>
+            </w:r>
+          </w:p>
+        </w:tc>
+        <w:tc>
+          <w:tcPr>
+            <w:tcW w:w="1125" w:type="dxa"/>
+          </w:tcPr>
+          <w:p>
+            <w:r>
+              <w:t>&lt;0.01</w:t>
+            </w:r>
+          </w:p>
+        </w:tc>
+      </w:tr>
+      <w:tr>
+        <w:tc>
+          <w:tcPr>
+            <w:tcW w:w="2538" w:type="dxa"/>
+          </w:tcPr>
+          <w:p>
+            <w:pPr>
+              <w:rPr>
+                <w:i/>
+                <w:iCs/>
+              </w:rPr>
+            </w:pPr>
+            <w:proofErr w:type="spellStart"/>
+            <w:r>
+              <w:rPr>
+                <w:i/>
+                <w:iCs/>
+              </w:rPr>
+              <w:t>Cerastium</w:t>
+            </w:r>
+            <w:proofErr w:type="spellEnd"/>
+            <w:r>
+              <w:rPr>
+                <w:i/>
+                <w:iCs/>
+              </w:rPr>
+              <w:t xml:space="preserve"> </w:t>
+            </w:r>
+            <w:proofErr w:type="spellStart"/>
+            <w:r>
+              <w:rPr>
+                <w:i/>
+                <w:iCs/>
+              </w:rPr>
+              <w:t>arvense</w:t>
+            </w:r>
+            <w:proofErr w:type="spellEnd"/>
+          </w:p>
+        </w:tc>
+        <w:tc>
+          <w:tcPr>
+            <w:tcW w:w="999" w:type="dxa"/>
+          </w:tcPr>
+          <w:p>
+            <w:r>
+              <w:t xml:space="preserve">1.098 </w:t>
+            </w:r>
+          </w:p>
+        </w:tc>
+        <w:tc>
+          <w:tcPr>
+            <w:tcW w:w="1141" w:type="dxa"/>
+          </w:tcPr>
+          <w:p>
+            <w:r>
+              <w:t>&lt;0.01</w:t>
+            </w:r>
+          </w:p>
+        </w:tc>
+        <w:tc>
+          <w:tcPr>
+            <w:tcW w:w="852" w:type="dxa"/>
+          </w:tcPr>
+          <w:p>
+            <w:r>
+              <w:t xml:space="preserve">1.023 </w:t>
+            </w:r>
+          </w:p>
+        </w:tc>
+        <w:tc>
+          <w:tcPr>
+            <w:tcW w:w="1125" w:type="dxa"/>
+          </w:tcPr>
+          <w:p>
+            <w:r>
+              <w:t>&lt;0.01</w:t>
+            </w:r>
+          </w:p>
+        </w:tc>
+      </w:tr>
+      <w:tr>
+        <w:tc>
+          <w:tcPr>
+            <w:tcW w:w="2538" w:type="dxa"/>
+          </w:tcPr>
+          <w:p>
+            <w:pPr>
+              <w:rPr>
+                <w:i/>
+                <w:iCs/>
+              </w:rPr>
+            </w:pPr>
+            <w:r>
+              <w:rPr>
+                <w:i/>
+                <w:iCs/>
+              </w:rPr>
+              <w:t xml:space="preserve">Ranunculus </w:t>
+            </w:r>
+            <w:proofErr w:type="spellStart"/>
+            <w:r>
+              <w:rPr>
+                <w:i/>
+                <w:iCs/>
+              </w:rPr>
+              <w:t>abortivus</w:t>
+            </w:r>
+            <w:proofErr w:type="spellEnd"/>
+          </w:p>
+        </w:tc>
+        <w:tc>
+          <w:tcPr>
+            <w:tcW w:w="999" w:type="dxa"/>
+          </w:tcPr>
+          <w:p/>
+        </w:tc>
+        <w:tc>
+          <w:tcPr>
+            <w:tcW w:w="1141" w:type="dxa"/>
+          </w:tcPr>
+          <w:p/>
+        </w:tc>
+        <w:tc>
+          <w:tcPr>
+            <w:tcW w:w="852" w:type="dxa"/>
+          </w:tcPr>
+          <w:p/>
+        </w:tc>
+        <w:tc>
+          <w:tcPr>
+            <w:tcW w:w="1125" w:type="dxa"/>
+          </w:tcPr>
+          <w:p/>
+        </w:tc>
+      </w:tr>
+      <w:tr>
+        <w:tc>
+          <w:tcPr>
+            <w:tcW w:w="2538" w:type="dxa"/>
+          </w:tcPr>
+          <w:p>
+            <w:pPr>
+              <w:rPr>
+                <w:i/>
+                <w:iCs/>
+              </w:rPr>
+            </w:pPr>
+            <w:r>
+              <w:rPr>
+                <w:i/>
+                <w:iCs/>
+              </w:rPr>
+              <w:t xml:space="preserve">Oxalis </w:t>
+            </w:r>
+            <w:proofErr w:type="spellStart"/>
+            <w:r>
+              <w:rPr>
+                <w:i/>
+                <w:iCs/>
+              </w:rPr>
+              <w:t>violacea</w:t>
+            </w:r>
+            <w:proofErr w:type="spellEnd"/>
+          </w:p>
+        </w:tc>
+        <w:tc>
+          <w:tcPr>
+            <w:tcW w:w="999" w:type="dxa"/>
+          </w:tcPr>
+          <w:p>
+            <w:r>
+              <w:t xml:space="preserve">1.059 </w:t>
+            </w:r>
+          </w:p>
+        </w:tc>
+        <w:tc>
+          <w:tcPr>
+            <w:tcW w:w="1141" w:type="dxa"/>
+          </w:tcPr>
+          <w:p>
+            <w:r>
+              <w:t>&lt;0.01</w:t>
+            </w:r>
+          </w:p>
+        </w:tc>
+        <w:tc>
+          <w:tcPr>
+            <w:tcW w:w="852" w:type="dxa"/>
+          </w:tcPr>
+          <w:p>
+            <w:r>
+              <w:t xml:space="preserve">1.020 </w:t>
+            </w:r>
+          </w:p>
+        </w:tc>
+        <w:tc>
+          <w:tcPr>
+            <w:tcW w:w="1125" w:type="dxa"/>
+          </w:tcPr>
+          <w:p>
+            <w:r>
+              <w:t>&lt;0.01</w:t>
+            </w:r>
+          </w:p>
+        </w:tc>
+      </w:tr>
+      <w:tr>
+        <w:tc>
+          <w:tcPr>
+            <w:tcW w:w="2538" w:type="dxa"/>
+          </w:tcPr>
+          <w:p>
+            <w:pPr>
+              <w:rPr>
+                <w:i/>
+                <w:iCs/>
+              </w:rPr>
+            </w:pPr>
+            <w:r>
+              <w:rPr>
+                <w:i/>
+                <w:iCs/>
+              </w:rPr>
+              <w:t>Sisyrinchium angustifolium</w:t>
+            </w:r>
+          </w:p>
+        </w:tc>
+        <w:tc>
+          <w:tcPr>
+            <w:tcW w:w="999" w:type="dxa"/>
+          </w:tcPr>
+          <w:p>
+            <w:r>
+              <w:t xml:space="preserve">1.114 </w:t>
+            </w:r>
+          </w:p>
+        </w:tc>
+        <w:tc>
+          <w:tcPr>
+            <w:tcW w:w="1141" w:type="dxa"/>
+          </w:tcPr>
+          <w:p>
+            <w:r>
+              <w:t>&lt;0.01</w:t>
+            </w:r>
+          </w:p>
+        </w:tc>
+        <w:tc>
+          <w:tcPr>
+            <w:tcW w:w="852" w:type="dxa"/>
+          </w:tcPr>
+          <w:p>
+            <w:r>
+              <w:t xml:space="preserve">1.027 </w:t>
+            </w:r>
+          </w:p>
+        </w:tc>
+        <w:tc>
+          <w:tcPr>
+            <w:tcW w:w="1125" w:type="dxa"/>
+          </w:tcPr>
+          <w:p>
+            <w:r>
+              <w:t>&lt;0.01</w:t>
+            </w:r>
+          </w:p>
+        </w:tc>
+      </w:tr>
+      <w:tr>
+        <w:tc>
+          <w:tcPr>
+            <w:tcW w:w="2538" w:type="dxa"/>
+          </w:tcPr>
+          <w:p>
+            <w:pPr>
+              <w:rPr>
+                <w:i/>
+                <w:iCs/>
+              </w:rPr>
+            </w:pPr>
+            <w:r>
+              <w:rPr>
+                <w:i/>
+                <w:iCs/>
+              </w:rPr>
+              <w:t xml:space="preserve">Lithospermum </w:t>
+            </w:r>
+            <w:proofErr w:type="spellStart"/>
+            <w:r>
+              <w:rPr>
+                <w:i/>
+                <w:iCs/>
+              </w:rPr>
+              <w:t>canescens</w:t>
+            </w:r>
+            <w:proofErr w:type="spellEnd"/>
+          </w:p>
+        </w:tc>
+        <w:tc>
+          <w:tcPr>
+            <w:tcW w:w="999" w:type="dxa"/>
+          </w:tcPr>
+          <w:p>
+            <w:r>
+              <w:t xml:space="preserve">1.013 </w:t>
+            </w:r>
+          </w:p>
+        </w:tc>
+        <w:tc>
+          <w:tcPr>
+            <w:tcW w:w="1141" w:type="dxa"/>
+          </w:tcPr>
+          <w:p>
+            <w:r>
+              <w:t>&lt;0.01</w:t>
+            </w:r>
+          </w:p>
+        </w:tc>
+        <w:tc>
+          <w:tcPr>
+            <w:tcW w:w="852" w:type="dxa"/>
+          </w:tcPr>
+          <w:p>
+            <w:r>
+              <w:t xml:space="preserve">1.003 </w:t>
+            </w:r>
+          </w:p>
+        </w:tc>
+        <w:tc>
+          <w:tcPr>
+            <w:tcW w:w="1125" w:type="dxa"/>
+          </w:tcPr>
+          <w:p>
+            <w:r>
+              <w:t>&lt;0.01</w:t>
+            </w:r>
+          </w:p>
+        </w:tc>
+      </w:tr>
+      <w:tr>
+        <w:tc>
+          <w:tcPr>
+            <w:tcW w:w="2538" w:type="dxa"/>
+          </w:tcPr>
+          <w:p>
+            <w:pPr>
+              <w:rPr>
+                <w:i/>
+                <w:iCs/>
+              </w:rPr>
+            </w:pPr>
+            <w:r>
+              <w:rPr>
+                <w:i/>
+                <w:iCs/>
+              </w:rPr>
+              <w:t xml:space="preserve">Trillium </w:t>
+            </w:r>
+            <w:proofErr w:type="spellStart"/>
+            <w:r>
+              <w:rPr>
+                <w:i/>
+                <w:iCs/>
+              </w:rPr>
+              <w:t>cernuum</w:t>
+            </w:r>
+            <w:proofErr w:type="spellEnd"/>
+          </w:p>
+        </w:tc>
+        <w:tc>
+          <w:tcPr>
+            <w:tcW w:w="999" w:type="dxa"/>
+          </w:tcPr>
+          <w:p>
+            <w:r>
+              <w:t>1.712</w:t>
+            </w:r>
+          </w:p>
+        </w:tc>
+        <w:tc>
+          <w:tcPr>
+            <w:tcW w:w="1141" w:type="dxa"/>
+          </w:tcPr>
+          <w:p>
+            <w:r>
+              <w:t>0.143</w:t>
+            </w:r>
+          </w:p>
+        </w:tc>
+        <w:tc>
+          <w:tcPr>
+            <w:tcW w:w="852" w:type="dxa"/>
+          </w:tcPr>
+          <w:p>
+            <w:r>
+              <w:t>1.861</w:t>
+            </w:r>
+          </w:p>
+        </w:tc>
+        <w:tc>
+          <w:tcPr>
+            <w:tcW w:w="1125" w:type="dxa"/>
+          </w:tcPr>
+          <w:p>
+            <w:r>
+              <w:t>&lt;0.01</w:t>
+            </w:r>
+          </w:p>
+        </w:tc>
+      </w:tr>
+      <w:tr>
+        <w:tc>
+          <w:tcPr>
+            <w:tcW w:w="2538" w:type="dxa"/>
+          </w:tcPr>
+          <w:p>
+            <w:pPr>
+              <w:rPr>
+                <w:i/>
+                <w:iCs/>
+              </w:rPr>
+            </w:pPr>
+            <w:r>
+              <w:rPr>
+                <w:i/>
+                <w:iCs/>
+              </w:rPr>
+              <w:t xml:space="preserve">Lithospermum </w:t>
+            </w:r>
+            <w:proofErr w:type="spellStart"/>
+            <w:r>
+              <w:rPr>
+                <w:i/>
+                <w:iCs/>
+              </w:rPr>
+              <w:t>incisum</w:t>
+            </w:r>
+            <w:proofErr w:type="spellEnd"/>
+          </w:p>
+        </w:tc>
+        <w:tc>
+          <w:tcPr>
+            <w:tcW w:w="999" w:type="dxa"/>
+          </w:tcPr>
+          <w:p>
+            <w:r>
+              <w:t xml:space="preserve">0.967 </w:t>
+            </w:r>
+          </w:p>
+        </w:tc>
+        <w:tc>
+          <w:tcPr>
+            <w:tcW w:w="1141" w:type="dxa"/>
+          </w:tcPr>
+          <w:p>
+            <w:r>
+              <w:t>&lt;0.01</w:t>
+            </w:r>
+          </w:p>
+        </w:tc>
+        <w:tc>
+          <w:tcPr>
+            <w:tcW w:w="852" w:type="dxa"/>
+          </w:tcPr>
+          <w:p>
+            <w:r>
+              <w:t>0.997</w:t>
+            </w:r>
+          </w:p>
+        </w:tc>
+        <w:tc>
+          <w:tcPr>
+            <w:tcW w:w="1125" w:type="dxa"/>
+          </w:tcPr>
+          <w:p>
+            <w:r>
+              <w:t>&lt;0.01</w:t>
+            </w:r>
+          </w:p>
+        </w:tc>
+      </w:tr>
+      <w:tr>
+        <w:tc>
+          <w:tcPr>
+            <w:tcW w:w="2538" w:type="dxa"/>
+          </w:tcPr>
+          <w:p>
+            <w:pPr>
+              <w:rPr>
+                <w:i/>
+                <w:iCs/>
+              </w:rPr>
+            </w:pPr>
+            <w:proofErr w:type="spellStart"/>
+            <w:r>
+              <w:rPr>
+                <w:i/>
+                <w:iCs/>
+              </w:rPr>
+              <w:t>Pedicularis</w:t>
+            </w:r>
+            <w:proofErr w:type="spellEnd"/>
+            <w:r>
+              <w:rPr>
+                <w:i/>
+                <w:iCs/>
+              </w:rPr>
+              <w:t xml:space="preserve"> canadensis</w:t>
+            </w:r>
+          </w:p>
+        </w:tc>
+        <w:tc>
+          <w:tcPr>
+            <w:tcW w:w="999" w:type="dxa"/>
+          </w:tcPr>
+          <w:p>
+            <w:r>
+              <w:t xml:space="preserve">1.205 </w:t>
+            </w:r>
+          </w:p>
+        </w:tc>
+        <w:tc>
+          <w:tcPr>
+            <w:tcW w:w="1141" w:type="dxa"/>
+          </w:tcPr>
+          <w:p>
+            <w:r>
+              <w:t>&lt;0.01</w:t>
+            </w:r>
+          </w:p>
+        </w:tc>
+        <w:tc>
+          <w:tcPr>
+            <w:tcW w:w="852" w:type="dxa"/>
+          </w:tcPr>
+          <w:p>
+            <w:r>
+              <w:t xml:space="preserve">1.113 </w:t>
+            </w:r>
+          </w:p>
+        </w:tc>
+        <w:tc>
+          <w:tcPr>
+            <w:tcW w:w="1125" w:type="dxa"/>
+          </w:tcPr>
+          <w:p>
+            <w:r>
+              <w:t>&lt;0.01</w:t>
+            </w:r>
+          </w:p>
+        </w:tc>
+      </w:tr>
+      <w:tr>
+        <w:tc>
+          <w:tcPr>
+            <w:tcW w:w="2538" w:type="dxa"/>
+          </w:tcPr>
+          <w:p>
+            <w:pPr>
+              <w:rPr>
+                <w:i/>
+                <w:iCs/>
+              </w:rPr>
+            </w:pPr>
+            <w:proofErr w:type="spellStart"/>
+            <w:r>
+              <w:rPr>
+                <w:i/>
+                <w:iCs/>
+              </w:rPr>
+              <w:t>Zizia</w:t>
+            </w:r>
+            <w:proofErr w:type="spellEnd"/>
+            <w:r>
+              <w:rPr>
+                <w:i/>
+                <w:iCs/>
+              </w:rPr>
+              <w:t xml:space="preserve"> </w:t>
+            </w:r>
+            <w:proofErr w:type="spellStart"/>
+            <w:r>
+              <w:rPr>
+                <w:i/>
+                <w:iCs/>
+              </w:rPr>
+              <w:t>aurea</w:t>
+            </w:r>
+            <w:proofErr w:type="spellEnd"/>
+          </w:p>
+        </w:tc>
+        <w:tc>
+          <w:tcPr>
+            <w:tcW w:w="999" w:type="dxa"/>
+          </w:tcPr>
+          <w:p>
+            <w:r>
+              <w:t xml:space="preserve">1.131 </w:t>
+            </w:r>
+          </w:p>
+        </w:tc>
+        <w:tc>
+          <w:tcPr>
+            <w:tcW w:w="1141" w:type="dxa"/>
+          </w:tcPr>
+          <w:p>
+            <w:r>
+              <w:t>&lt;0.01</w:t>
+            </w:r>
+          </w:p>
+        </w:tc>
+        <w:tc>
+          <w:tcPr>
+            <w:tcW w:w="852" w:type="dxa"/>
+          </w:tcPr>
+          <w:p>
+            <w:r>
+              <w:t xml:space="preserve">1.031 </w:t>
+            </w:r>
+          </w:p>
+        </w:tc>
+        <w:tc>
+          <w:tcPr>
+            <w:tcW w:w="1125" w:type="dxa"/>
+          </w:tcPr>
+          <w:p>
+            <w:r>
+              <w:t>&lt;0.01</w:t>
+            </w:r>
+          </w:p>
+        </w:tc>
+      </w:tr>
+      <w:tr>
+        <w:tc>
+          <w:tcPr>
+            <w:tcW w:w="2538" w:type="dxa"/>
+          </w:tcPr>
+          <w:p>
+            <w:pPr>
+              <w:rPr>
+                <w:i/>
+                <w:iCs/>
+              </w:rPr>
+            </w:pPr>
+            <w:r>
+              <w:rPr>
+                <w:i/>
+                <w:iCs/>
+              </w:rPr>
+              <w:t>Vicia americana</w:t>
+            </w:r>
+          </w:p>
+        </w:tc>
+        <w:tc>
+          <w:tcPr>
+            <w:tcW w:w="999" w:type="dxa"/>
+          </w:tcPr>
+          <w:p>
+            <w:r>
+              <w:t xml:space="preserve">0.940 </w:t>
+            </w:r>
+          </w:p>
+        </w:tc>
+        <w:tc>
+          <w:tcPr>
+            <w:tcW w:w="1141" w:type="dxa"/>
+          </w:tcPr>
+          <w:p>
+            <w:r>
+              <w:t>&lt;0.01</w:t>
+            </w:r>
+          </w:p>
+        </w:tc>
+        <w:tc>
+          <w:tcPr>
+            <w:tcW w:w="852" w:type="dxa"/>
+          </w:tcPr>
+          <w:p>
+            <w:r>
+              <w:t xml:space="preserve">0.963 </w:t>
+            </w:r>
+          </w:p>
+        </w:tc>
+        <w:tc>
+          <w:tcPr>
+            <w:tcW w:w="1125" w:type="dxa"/>
+          </w:tcPr>
+          <w:p>
+            <w:r>
+              <w:t>&lt;0.01</w:t>
+            </w:r>
+          </w:p>
+        </w:tc>
+      </w:tr>
+      <w:tr>
+        <w:tc>
+          <w:tcPr>
+            <w:tcW w:w="2538" w:type="dxa"/>
+          </w:tcPr>
+          <w:p>
+            <w:pPr>
+              <w:rPr>
+                <w:i/>
+                <w:iCs/>
+              </w:rPr>
+            </w:pPr>
+            <w:r>
+              <w:rPr>
+                <w:i/>
+                <w:iCs/>
+              </w:rPr>
+              <w:t xml:space="preserve">Cypripedium </w:t>
+            </w:r>
+            <w:proofErr w:type="spellStart"/>
+            <w:r>
+              <w:rPr>
+                <w:i/>
+                <w:iCs/>
+              </w:rPr>
+              <w:t>candidum</w:t>
+            </w:r>
+            <w:proofErr w:type="spellEnd"/>
+          </w:p>
+        </w:tc>
+        <w:tc>
+          <w:tcPr>
+            <w:tcW w:w="999" w:type="dxa"/>
+          </w:tcPr>
+          <w:p>
+            <w:r>
+              <w:t xml:space="preserve">0.826 </w:t>
+            </w:r>
+          </w:p>
+        </w:tc>
+        <w:tc>
+          <w:tcPr>
+            <w:tcW w:w="1141" w:type="dxa"/>
+          </w:tcPr>
+          <w:p>
+            <w:r>
+              <w:t>&lt;0.01</w:t>
+            </w:r>
+          </w:p>
+        </w:tc>
+        <w:tc>
+          <w:tcPr>
+            <w:tcW w:w="852" w:type="dxa"/>
+          </w:tcPr>
+          <w:p>
+            <w:r>
+              <w:t xml:space="preserve">0.968 </w:t>
+            </w:r>
+          </w:p>
+        </w:tc>
+        <w:tc>
+          <w:tcPr>
+            <w:tcW w:w="1125" w:type="dxa"/>
+          </w:tcPr>
+          <w:p>
+            <w:r>
+              <w:t>&lt;0.01</w:t>
+            </w:r>
+          </w:p>
+        </w:tc>
+      </w:tr>
+      <w:tr>
+        <w:tc>
+          <w:tcPr>
+            <w:tcW w:w="2538" w:type="dxa"/>
+          </w:tcPr>
+          <w:p>
+            <w:pPr>
+              <w:rPr>
+                <w:i/>
+                <w:iCs/>
+              </w:rPr>
+            </w:pPr>
+            <w:r>
+              <w:rPr>
+                <w:i/>
+                <w:iCs/>
+              </w:rPr>
+              <w:t>Achillea millefolium</w:t>
+            </w:r>
+          </w:p>
+        </w:tc>
+        <w:tc>
+          <w:tcPr>
+            <w:tcW w:w="999" w:type="dxa"/>
+          </w:tcPr>
+          <w:p>
+            <w:r>
+              <w:t xml:space="preserve">1.011 </w:t>
+            </w:r>
+          </w:p>
+        </w:tc>
+        <w:tc>
+          <w:tcPr>
+            <w:tcW w:w="1141" w:type="dxa"/>
+          </w:tcPr>
+          <w:p>
+            <w:r>
+              <w:t>&lt;0.01</w:t>
+            </w:r>
+          </w:p>
+        </w:tc>
+        <w:tc>
+          <w:tcPr>
+            <w:tcW w:w="852" w:type="dxa"/>
+          </w:tcPr>
+          <w:p>
+            <w:r>
+              <w:t xml:space="preserve">1.002 </w:t>
+            </w:r>
+          </w:p>
+        </w:tc>
+        <w:tc>
+          <w:tcPr>
+            <w:tcW w:w="1125" w:type="dxa"/>
+          </w:tcPr>
+          <w:p>
+            <w:r>
+              <w:t>&lt;0.01</w:t>
+            </w:r>
+          </w:p>
+        </w:tc>
+      </w:tr>
+      <w:tr>
+        <w:tc>
+          <w:tcPr>
+            <w:tcW w:w="2538" w:type="dxa"/>
+          </w:tcPr>
+          <w:p>
+            <w:pPr>
+              <w:rPr>
+                <w:i/>
+                <w:iCs/>
+              </w:rPr>
+            </w:pPr>
+            <w:r>
+              <w:rPr>
+                <w:i/>
+                <w:iCs/>
+              </w:rPr>
+              <w:t>Anemone canadensis</w:t>
+            </w:r>
+          </w:p>
+        </w:tc>
+        <w:tc>
+          <w:tcPr>
+            <w:tcW w:w="999" w:type="dxa"/>
+          </w:tcPr>
+          <w:p>
+            <w:r>
+              <w:t xml:space="preserve">0.963 </w:t>
+            </w:r>
+          </w:p>
+        </w:tc>
+        <w:tc>
+          <w:tcPr>
+            <w:tcW w:w="1141" w:type="dxa"/>
+          </w:tcPr>
+          <w:p>
+            <w:r>
+              <w:t>&lt;0.01</w:t>
+            </w:r>
+          </w:p>
+        </w:tc>
+        <w:tc>
+          <w:tcPr>
+            <w:tcW w:w="852" w:type="dxa"/>
+          </w:tcPr>
+          <w:p>
+            <w:r>
+              <w:t xml:space="preserve">0.993 </w:t>
+            </w:r>
+          </w:p>
+        </w:tc>
+        <w:tc>
+          <w:tcPr>
+            <w:tcW w:w="1125" w:type="dxa"/>
+          </w:tcPr>
+          <w:p>
+            <w:r>
+              <w:t>&lt;0.01</w:t>
+            </w:r>
+          </w:p>
+        </w:tc>
+      </w:tr>
+      <w:tr>
+        <w:tc>
+          <w:tcPr>
+            <w:tcW w:w="2538" w:type="dxa"/>
+          </w:tcPr>
+          <w:p>
+            <w:pPr>
+              <w:rPr>
+                <w:i/>
+                <w:iCs/>
+              </w:rPr>
+            </w:pPr>
+            <w:proofErr w:type="spellStart"/>
+            <w:r>
+              <w:rPr>
+                <w:i/>
+                <w:iCs/>
+              </w:rPr>
+              <w:t>Oxytre</w:t>
+            </w:r>
+            <w:proofErr w:type="spellEnd"/>
+            <w:r>
+              <w:rPr>
+                <w:i/>
+                <w:iCs/>
+              </w:rPr>
+              <w:t xml:space="preserve"> </w:t>
+            </w:r>
+            <w:proofErr w:type="spellStart"/>
+            <w:r>
+              <w:rPr>
+                <w:i/>
+                <w:iCs/>
+              </w:rPr>
+              <w:t>lambe</w:t>
+            </w:r>
+            <w:proofErr w:type="spellEnd"/>
+          </w:p>
+        </w:tc>
+        <w:tc>
+          <w:tcPr>
+            <w:tcW w:w="999" w:type="dxa"/>
+          </w:tcPr>
+          <w:p>
+            <w:r>
+              <w:t xml:space="preserve">1.059 </w:t>
+            </w:r>
+          </w:p>
+        </w:tc>
+        <w:tc>
+          <w:tcPr>
+            <w:tcW w:w="1141" w:type="dxa"/>
+          </w:tcPr>
+          <w:p>
+            <w:r>
+              <w:t>&lt;0.01</w:t>
+            </w:r>
+          </w:p>
+        </w:tc>
+        <w:tc>
+          <w:tcPr>
+            <w:tcW w:w="852" w:type="dxa"/>
+          </w:tcPr>
+          <w:p>
+            <w:r>
+              <w:t xml:space="preserve">1.020 </w:t>
+            </w:r>
+          </w:p>
+        </w:tc>
+        <w:tc>
+          <w:tcPr>
+            <w:tcW w:w="1125" w:type="dxa"/>
+          </w:tcPr>
+          <w:p>
+            <w:r>
+              <w:t>&lt;0.01</w:t>
+            </w:r>
+          </w:p>
+        </w:tc>
+      </w:tr>
+      <w:tr>
+        <w:tc>
+          <w:tcPr>
+            <w:tcW w:w="2538" w:type="dxa"/>
+          </w:tcPr>
+          <w:p>
+            <w:pPr>
+              <w:rPr>
+                <w:i/>
+                <w:iCs/>
+              </w:rPr>
+            </w:pPr>
+            <w:r>
+              <w:rPr>
+                <w:i/>
+                <w:iCs/>
+              </w:rPr>
+              <w:t xml:space="preserve">Rosa </w:t>
+            </w:r>
+            <w:proofErr w:type="spellStart"/>
+            <w:r>
+              <w:rPr>
+                <w:i/>
+                <w:iCs/>
+              </w:rPr>
+              <w:t>arkansana</w:t>
+            </w:r>
+            <w:proofErr w:type="spellEnd"/>
+          </w:p>
+        </w:tc>
+        <w:tc>
+          <w:tcPr>
+            <w:tcW w:w="999" w:type="dxa"/>
+          </w:tcPr>
+          <w:p>
+            <w:r>
+              <w:t xml:space="preserve">1.279 </w:t>
+            </w:r>
+          </w:p>
+        </w:tc>
+        <w:tc>
+          <w:tcPr>
+            <w:tcW w:w="1141" w:type="dxa"/>
+          </w:tcPr>
+          <w:p>
+            <w:r>
+              <w:t>&lt;0.01</w:t>
+            </w:r>
+          </w:p>
+        </w:tc>
+        <w:tc>
+          <w:tcPr>
+            <w:tcW w:w="852" w:type="dxa"/>
+          </w:tcPr>
+          <w:p>
+            <w:r>
+              <w:t xml:space="preserve">1.052 </w:t>
+            </w:r>
+          </w:p>
+        </w:tc>
+        <w:tc>
+          <w:tcPr>
+            <w:tcW w:w="1125" w:type="dxa"/>
+          </w:tcPr>
+          <w:p>
+            <w:r>
+              <w:t>&lt;0.01</w:t>
+            </w:r>
+          </w:p>
+        </w:tc>
+      </w:tr>
+      <w:tr>
+        <w:tc>
+          <w:tcPr>
+            <w:tcW w:w="2538" w:type="dxa"/>
+          </w:tcPr>
+          <w:p>
+            <w:pPr>
+              <w:rPr>
+                <w:i/>
+                <w:iCs/>
+              </w:rPr>
+            </w:pPr>
+            <w:r>
+              <w:rPr>
+                <w:i/>
+                <w:iCs/>
+              </w:rPr>
+              <w:t>Penstemon grandifloras</w:t>
+            </w:r>
+          </w:p>
+        </w:tc>
+        <w:tc>
+          <w:tcPr>
+            <w:tcW w:w="999" w:type="dxa"/>
+          </w:tcPr>
+          <w:p>
+            <w:r>
+              <w:t xml:space="preserve">1.167 </w:t>
+            </w:r>
+          </w:p>
+        </w:tc>
+        <w:tc>
+          <w:tcPr>
+            <w:tcW w:w="1141" w:type="dxa"/>
+          </w:tcPr>
+          <w:p>
+            <w:r>
+              <w:t>&lt;0.01</w:t>
+            </w:r>
+          </w:p>
+        </w:tc>
+        <w:tc>
+          <w:tcPr>
+            <w:tcW w:w="852" w:type="dxa"/>
+          </w:tcPr>
+          <w:p>
+            <w:r>
+              <w:t xml:space="preserve">1.037 </w:t>
+            </w:r>
+          </w:p>
+        </w:tc>
+        <w:tc>
+          <w:tcPr>
+            <w:tcW w:w="1125" w:type="dxa"/>
+          </w:tcPr>
+          <w:p>
+            <w:r>
+              <w:t>&lt;0.01</w:t>
+            </w:r>
+          </w:p>
+        </w:tc>
+      </w:tr>
+      <w:tr>
+        <w:tc>
+          <w:tcPr>
+            <w:tcW w:w="2538" w:type="dxa"/>
+          </w:tcPr>
+          <w:p>
+            <w:pPr>
+              <w:rPr>
+                <w:i/>
+                <w:iCs/>
+              </w:rPr>
+            </w:pPr>
+            <w:r>
+              <w:rPr>
+                <w:i/>
+                <w:iCs/>
+              </w:rPr>
+              <w:t xml:space="preserve">Penstemon </w:t>
+            </w:r>
+            <w:proofErr w:type="spellStart"/>
+            <w:r>
+              <w:rPr>
+                <w:i/>
+                <w:iCs/>
+              </w:rPr>
+              <w:t>gracilis</w:t>
+            </w:r>
+            <w:proofErr w:type="spellEnd"/>
+          </w:p>
+        </w:tc>
+        <w:tc>
+          <w:tcPr>
+            <w:tcW w:w="999" w:type="dxa"/>
+          </w:tcPr>
+          <w:p>
+            <w:r>
+              <w:t xml:space="preserve">1.031 </w:t>
+            </w:r>
+          </w:p>
+        </w:tc>
+        <w:tc>
+          <w:tcPr>
+            <w:tcW w:w="1141" w:type="dxa"/>
+          </w:tcPr>
+          <w:p>
+            <w:r>
+              <w:t>&lt;0.01</w:t>
+            </w:r>
+          </w:p>
+        </w:tc>
+        <w:tc>
+          <w:tcPr>
+            <w:tcW w:w="852" w:type="dxa"/>
+          </w:tcPr>
+          <w:p>
+            <w:r>
+              <w:t xml:space="preserve">1.007 </w:t>
+            </w:r>
+          </w:p>
+        </w:tc>
+        <w:tc>
+          <w:tcPr>
+            <w:tcW w:w="1125" w:type="dxa"/>
+          </w:tcPr>
+          <w:p>
+            <w:r>
+              <w:t>&lt;0.01</w:t>
+            </w:r>
+          </w:p>
+        </w:tc>
+      </w:tr>
+      <w:tr>
+        <w:tc>
+          <w:tcPr>
+            <w:tcW w:w="2538" w:type="dxa"/>
+          </w:tcPr>
+          <w:p>
+            <w:pPr>
+              <w:rPr>
+                <w:i/>
+                <w:iCs/>
+              </w:rPr>
+            </w:pPr>
+            <w:r>
+              <w:rPr>
+                <w:i/>
+                <w:iCs/>
+              </w:rPr>
+              <w:t>Campanula rotundifolia</w:t>
+            </w:r>
+          </w:p>
+        </w:tc>
+        <w:tc>
+          <w:tcPr>
+            <w:tcW w:w="999" w:type="dxa"/>
+          </w:tcPr>
+          <w:p>
+            <w:r>
+              <w:t xml:space="preserve">0.695 </w:t>
+            </w:r>
+          </w:p>
+        </w:tc>
+        <w:tc>
+          <w:tcPr>
+            <w:tcW w:w="1141" w:type="dxa"/>
+          </w:tcPr>
+          <w:p>
+            <w:r>
+              <w:t>&lt;0.01</w:t>
+            </w:r>
+          </w:p>
+        </w:tc>
+        <w:tc>
+          <w:tcPr>
+            <w:tcW w:w="852" w:type="dxa"/>
+          </w:tcPr>
+          <w:p>
+            <w:r>
+              <w:t xml:space="preserve">0.939 </w:t>
+            </w:r>
+          </w:p>
+        </w:tc>
+        <w:tc>
+          <w:tcPr>
+            <w:tcW w:w="1125" w:type="dxa"/>
+          </w:tcPr>
+          <w:p>
+            <w:r>
+              <w:t>&lt;0.01</w:t>
+            </w:r>
+          </w:p>
+        </w:tc>
+      </w:tr>
+      <w:tr>
+        <w:tc>
+          <w:tcPr>
+            <w:tcW w:w="2538" w:type="dxa"/>
+          </w:tcPr>
+          <w:p>
+            <w:pPr>
+              <w:rPr>
+                <w:i/>
+                <w:iCs/>
+              </w:rPr>
+            </w:pPr>
+            <w:r>
+              <w:rPr>
+                <w:i/>
+                <w:iCs/>
+              </w:rPr>
+              <w:t>Zigadenus elegans</w:t>
+            </w:r>
+          </w:p>
+        </w:tc>
+        <w:tc>
+          <w:tcPr>
+            <w:tcW w:w="999" w:type="dxa"/>
+          </w:tcPr>
+          <w:p>
+            <w:r>
+              <w:t xml:space="preserve">1.067 </w:t>
+            </w:r>
+          </w:p>
+        </w:tc>
+        <w:tc>
+          <w:tcPr>
+            <w:tcW w:w="1141" w:type="dxa"/>
+          </w:tcPr>
+          <w:p>
+            <w:r>
+              <w:t>&lt;0.01</w:t>
+            </w:r>
+          </w:p>
+        </w:tc>
+        <w:tc>
+          <w:tcPr>
+            <w:tcW w:w="852" w:type="dxa"/>
+          </w:tcPr>
+          <w:p>
+            <w:r>
+              <w:t xml:space="preserve">1.043 </w:t>
+            </w:r>
+          </w:p>
+        </w:tc>
+        <w:tc>
+          <w:tcPr>
+            <w:tcW w:w="1125" w:type="dxa"/>
+          </w:tcPr>
+          <w:p>
+            <w:r>
+              <w:t>&lt;0.01</w:t>
+            </w:r>
+          </w:p>
+        </w:tc>
+      </w:tr>
+      <w:tr>
+        <w:tc>
+          <w:tcPr>
+            <w:tcW w:w="2538" w:type="dxa"/>
+          </w:tcPr>
+          <w:p>
+            <w:pPr>
+              <w:rPr>
+                <w:i/>
+                <w:iCs/>
+              </w:rPr>
+            </w:pPr>
+            <w:r>
+              <w:rPr>
+                <w:i/>
+                <w:iCs/>
+              </w:rPr>
+              <w:t xml:space="preserve">Amorpha </w:t>
+            </w:r>
+            <w:proofErr w:type="spellStart"/>
+            <w:r>
+              <w:rPr>
+                <w:i/>
+                <w:iCs/>
+              </w:rPr>
+              <w:t>canescens</w:t>
+            </w:r>
+            <w:proofErr w:type="spellEnd"/>
+          </w:p>
+        </w:tc>
+        <w:tc>
+          <w:tcPr>
+            <w:tcW w:w="999" w:type="dxa"/>
+          </w:tcPr>
+          <w:p>
+            <w:r>
+              <w:t xml:space="preserve">0.430 </w:t>
+            </w:r>
+          </w:p>
+        </w:tc>
+        <w:tc>
+          <w:tcPr>
+            <w:tcW w:w="1141" w:type="dxa"/>
+          </w:tcPr>
+          <w:p>
+            <w:r>
+              <w:t>0.096</w:t>
+            </w:r>
+          </w:p>
+        </w:tc>
+        <w:tc>
+          <w:tcPr>
+            <w:tcW w:w="852" w:type="dxa"/>
+          </w:tcPr>
+          <w:p>
+            <w:r>
+              <w:t xml:space="preserve">0.897 </w:t>
+            </w:r>
+          </w:p>
+        </w:tc>
+        <w:tc>
+          <w:tcPr>
+            <w:tcW w:w="1125" w:type="dxa"/>
+          </w:tcPr>
+          <w:p>
+            <w:r>
+              <w:t>&lt;0.01</w:t>
+            </w:r>
+          </w:p>
+        </w:tc>
+      </w:tr>
+      <w:tr>
+        <w:tc>
+          <w:tcPr>
+            <w:tcW w:w="2538" w:type="dxa"/>
+          </w:tcPr>
+          <w:p>
+            <w:pPr>
+              <w:rPr>
+                <w:i/>
+                <w:iCs/>
+              </w:rPr>
+            </w:pPr>
+            <w:r>
+              <w:rPr>
+                <w:i/>
+                <w:iCs/>
+              </w:rPr>
+              <w:t xml:space="preserve">Oenothera </w:t>
+            </w:r>
+            <w:proofErr w:type="spellStart"/>
+            <w:r>
+              <w:rPr>
+                <w:i/>
+                <w:iCs/>
+              </w:rPr>
+              <w:t>nuttallii</w:t>
+            </w:r>
+            <w:proofErr w:type="spellEnd"/>
+          </w:p>
+        </w:tc>
+        <w:tc>
+          <w:tcPr>
+            <w:tcW w:w="999" w:type="dxa"/>
+          </w:tcPr>
+          <w:p>
+            <w:r>
+              <w:t xml:space="preserve">1.421 </w:t>
+            </w:r>
+          </w:p>
+        </w:tc>
+        <w:tc>
+          <w:tcPr>
+            <w:tcW w:w="1141" w:type="dxa"/>
+          </w:tcPr>
+          <w:p>
+            <w:r>
+              <w:t>0.024</w:t>
+            </w:r>
+          </w:p>
+        </w:tc>
+        <w:tc>
+          <w:tcPr>
+            <w:tcW w:w="852" w:type="dxa"/>
+          </w:tcPr>
+          <w:p>
+            <w:r>
+              <w:t xml:space="preserve">1.220 </w:t>
+            </w:r>
+          </w:p>
+        </w:tc>
+        <w:tc>
+          <w:tcPr>
+            <w:tcW w:w="1125" w:type="dxa"/>
+          </w:tcPr>
+          <w:p>
+            <w:r>
+              <w:t>&lt;0.01</w:t>
+            </w:r>
+          </w:p>
+        </w:tc>
+      </w:tr>
+    </w:tbl>
+    <w:p/>
     <w:p>
       <w:pPr>
         <w:pStyle w:val="Heading1"/>
@@ -2715,6 +4448,9 @@
       </w:pPr>
       <w:r>
         <w:t xml:space="preserve">Temperature- </w:t>
+      </w:r>
+      <w:r>
+        <w:t xml:space="preserve">Higher temperatures led to earlier flowering in most species. </w:t>
       </w:r>
     </w:p>
     <w:p>
@@ -3455,6 +5191,25 @@
       <w:szCs w:val="18"/>
     </w:rPr>
   </w:style>
+  <w:style w:type="table" w:styleId="TableGrid">
+    <w:name w:val="Table Grid"/>
+    <w:basedOn w:val="TableNormal"/>
+    <w:uiPriority w:val="39"/>
+    <w:rsid w:val="00FA6FAB"/>
+    <w:pPr>
+      <w:spacing w:after="0" w:line="240" w:lineRule="auto"/>
+    </w:pPr>
+    <w:tblPr>
+      <w:tblBorders>
+        <w:top w:val="single" w:sz="4" w:space="0" w:color="auto"/>
+        <w:left w:val="single" w:sz="4" w:space="0" w:color="auto"/>
+        <w:bottom w:val="single" w:sz="4" w:space="0" w:color="auto"/>
+        <w:right w:val="single" w:sz="4" w:space="0" w:color="auto"/>
+        <w:insideH w:val="single" w:sz="4" w:space="0" w:color="auto"/>
+        <w:insideV w:val="single" w:sz="4" w:space="0" w:color="auto"/>
+      </w:tblBorders>
+    </w:tblPr>
+  </w:style>
 </w:styles>
 </file>
 

</xml_diff>

<commit_message>
Added some things to the manuscript
</commit_message>
<xml_diff>
--- a/Manuscript/manuscript.docx
+++ b/Manuscript/manuscript.docx
@@ -105,7 +105,6 @@
       <w:r>
         <w:t xml:space="preserve">the </w:t>
       </w:r>
-      <w:proofErr w:type="spellStart"/>
       <w:r>
         <w:rPr>
           <w:i/>
@@ -113,7 +112,6 @@
         </w:rPr>
         <w:t>lavaan</w:t>
       </w:r>
-      <w:proofErr w:type="spellEnd"/>
       <w:r>
         <w:t xml:space="preserve"> package </w:t>
       </w:r>
@@ -248,7 +246,7 @@
                                           <pic:cNvPicPr/>
                                         </pic:nvPicPr>
                                         <pic:blipFill>
-                                          <a:blip r:embed="rId8"/>
+                                          <a:blip r:embed="rId9"/>
                                           <a:stretch>
                                             <a:fillRect/>
                                           </a:stretch>
@@ -311,16 +309,7 @@
                                 <w:sz w:val="20"/>
                                 <w:szCs w:val="20"/>
                               </w:rPr>
-                              <w:t xml:space="preserve">s codes are as </w:t>
-                            </w:r>
-                            <w:proofErr w:type="spellStart"/>
-                            <w:r>
-                              <w:rPr>
-                                <w:rFonts w:cstheme="minorHAnsi"/>
-                                <w:sz w:val="20"/>
-                                <w:szCs w:val="20"/>
-                              </w:rPr>
-                              <w:t>f</w:t>
+                              <w:t>s codes are as f</w:t>
                             </w:r>
                             <w:r>
                               <w:rPr>
@@ -328,18 +317,8 @@
                                 <w:sz w:val="20"/>
                                 <w:szCs w:val="20"/>
                               </w:rPr>
-                              <w:t>ollows:A</w:t>
+                              <w:t>ollows:A=</w:t>
                             </w:r>
-                            <w:proofErr w:type="spellEnd"/>
-                            <w:r>
-                              <w:rPr>
-                                <w:rFonts w:cstheme="minorHAnsi"/>
-                                <w:sz w:val="20"/>
-                                <w:szCs w:val="20"/>
-                              </w:rPr>
-                              <w:t>=</w:t>
-                            </w:r>
-                            <w:proofErr w:type="spellStart"/>
                             <w:r>
                               <w:rPr>
                                 <w:rFonts w:ascii="Calibri" w:eastAsia="Times New Roman" w:hAnsi="Calibri" w:cs="Calibri"/>
@@ -347,857 +326,7 @@
                                 <w:sz w:val="20"/>
                                 <w:szCs w:val="20"/>
                               </w:rPr>
-                              <w:t>Anemo</w:t>
-                            </w:r>
-                            <w:proofErr w:type="spellEnd"/>
-                            <w:r>
-                              <w:rPr>
-                                <w:rFonts w:ascii="Calibri" w:eastAsia="Times New Roman" w:hAnsi="Calibri" w:cs="Calibri"/>
-                                <w:color w:val="000000"/>
-                                <w:sz w:val="20"/>
-                                <w:szCs w:val="20"/>
-                              </w:rPr>
-                              <w:t xml:space="preserve"> </w:t>
-                            </w:r>
-                            <w:proofErr w:type="spellStart"/>
-                            <w:r>
-                              <w:rPr>
-                                <w:rFonts w:ascii="Calibri" w:eastAsia="Times New Roman" w:hAnsi="Calibri" w:cs="Calibri"/>
-                                <w:color w:val="000000"/>
-                                <w:sz w:val="20"/>
-                                <w:szCs w:val="20"/>
-                              </w:rPr>
-                              <w:t>paten;B</w:t>
-                            </w:r>
-                            <w:proofErr w:type="spellEnd"/>
-                            <w:r>
-                              <w:rPr>
-                                <w:rFonts w:ascii="Calibri" w:eastAsia="Times New Roman" w:hAnsi="Calibri" w:cs="Calibri"/>
-                                <w:color w:val="000000"/>
-                                <w:sz w:val="20"/>
-                                <w:szCs w:val="20"/>
-                              </w:rPr>
-                              <w:t>=</w:t>
-                            </w:r>
-                            <w:proofErr w:type="spellStart"/>
-                            <w:r>
-                              <w:rPr>
-                                <w:rFonts w:ascii="Calibri" w:eastAsia="Times New Roman" w:hAnsi="Calibri" w:cs="Calibri"/>
-                                <w:color w:val="000000"/>
-                                <w:sz w:val="20"/>
-                                <w:szCs w:val="20"/>
-                              </w:rPr>
-                              <w:t>Ranun</w:t>
-                            </w:r>
-                            <w:proofErr w:type="spellEnd"/>
-                            <w:r>
-                              <w:rPr>
-                                <w:rFonts w:ascii="Calibri" w:eastAsia="Times New Roman" w:hAnsi="Calibri" w:cs="Calibri"/>
-                                <w:color w:val="000000"/>
-                                <w:sz w:val="20"/>
-                                <w:szCs w:val="20"/>
-                              </w:rPr>
-                              <w:t xml:space="preserve"> </w:t>
-                            </w:r>
-                            <w:proofErr w:type="spellStart"/>
-                            <w:r>
-                              <w:rPr>
-                                <w:rFonts w:ascii="Calibri" w:eastAsia="Times New Roman" w:hAnsi="Calibri" w:cs="Calibri"/>
-                                <w:color w:val="000000"/>
-                                <w:sz w:val="20"/>
-                                <w:szCs w:val="20"/>
-                              </w:rPr>
-                              <w:t>rhomb;C</w:t>
-                            </w:r>
-                            <w:proofErr w:type="spellEnd"/>
-                            <w:r>
-                              <w:rPr>
-                                <w:rFonts w:ascii="Calibri" w:eastAsia="Times New Roman" w:hAnsi="Calibri" w:cs="Calibri"/>
-                                <w:color w:val="000000"/>
-                                <w:sz w:val="20"/>
-                                <w:szCs w:val="20"/>
-                              </w:rPr>
-                              <w:t>=</w:t>
-                            </w:r>
-                            <w:proofErr w:type="spellStart"/>
-                            <w:r>
-                              <w:rPr>
-                                <w:rFonts w:ascii="Calibri" w:eastAsia="Times New Roman" w:hAnsi="Calibri" w:cs="Calibri"/>
-                                <w:color w:val="000000"/>
-                                <w:sz w:val="20"/>
-                                <w:szCs w:val="20"/>
-                              </w:rPr>
-                              <w:t>Calth</w:t>
-                            </w:r>
-                            <w:proofErr w:type="spellEnd"/>
-                            <w:r>
-                              <w:rPr>
-                                <w:rFonts w:ascii="Calibri" w:eastAsia="Times New Roman" w:hAnsi="Calibri" w:cs="Calibri"/>
-                                <w:color w:val="000000"/>
-                                <w:sz w:val="20"/>
-                                <w:szCs w:val="20"/>
-                              </w:rPr>
-                              <w:t xml:space="preserve"> </w:t>
-                            </w:r>
-                            <w:proofErr w:type="spellStart"/>
-                            <w:r>
-                              <w:rPr>
-                                <w:rFonts w:ascii="Calibri" w:eastAsia="Times New Roman" w:hAnsi="Calibri" w:cs="Calibri"/>
-                                <w:color w:val="000000"/>
-                                <w:sz w:val="20"/>
-                                <w:szCs w:val="20"/>
-                              </w:rPr>
-                              <w:t>palus;D</w:t>
-                            </w:r>
-                            <w:proofErr w:type="spellEnd"/>
-                            <w:r>
-                              <w:rPr>
-                                <w:rFonts w:ascii="Calibri" w:eastAsia="Times New Roman" w:hAnsi="Calibri" w:cs="Calibri"/>
-                                <w:color w:val="000000"/>
-                                <w:sz w:val="20"/>
-                                <w:szCs w:val="20"/>
-                              </w:rPr>
-                              <w:t xml:space="preserve">=Ceras </w:t>
-                            </w:r>
-                            <w:proofErr w:type="spellStart"/>
-                            <w:r>
-                              <w:rPr>
-                                <w:rFonts w:ascii="Calibri" w:eastAsia="Times New Roman" w:hAnsi="Calibri" w:cs="Calibri"/>
-                                <w:color w:val="000000"/>
-                                <w:sz w:val="20"/>
-                                <w:szCs w:val="20"/>
-                              </w:rPr>
-                              <w:t>arven;E</w:t>
-                            </w:r>
-                            <w:proofErr w:type="spellEnd"/>
-                            <w:r>
-                              <w:rPr>
-                                <w:rFonts w:ascii="Calibri" w:eastAsia="Times New Roman" w:hAnsi="Calibri" w:cs="Calibri"/>
-                                <w:color w:val="000000"/>
-                                <w:sz w:val="20"/>
-                                <w:szCs w:val="20"/>
-                              </w:rPr>
-                              <w:t>=</w:t>
-                            </w:r>
-                            <w:proofErr w:type="spellStart"/>
-                            <w:r>
-                              <w:rPr>
-                                <w:rFonts w:ascii="Calibri" w:eastAsia="Times New Roman" w:hAnsi="Calibri" w:cs="Calibri"/>
-                                <w:color w:val="000000"/>
-                                <w:sz w:val="20"/>
-                                <w:szCs w:val="20"/>
-                              </w:rPr>
-                              <w:t>Ranun</w:t>
-                            </w:r>
-                            <w:proofErr w:type="spellEnd"/>
-                            <w:r>
-                              <w:rPr>
-                                <w:rFonts w:ascii="Calibri" w:eastAsia="Times New Roman" w:hAnsi="Calibri" w:cs="Calibri"/>
-                                <w:color w:val="000000"/>
-                                <w:sz w:val="20"/>
-                                <w:szCs w:val="20"/>
-                              </w:rPr>
-                              <w:t xml:space="preserve"> </w:t>
-                            </w:r>
-                            <w:proofErr w:type="spellStart"/>
-                            <w:r>
-                              <w:rPr>
-                                <w:rFonts w:ascii="Calibri" w:eastAsia="Times New Roman" w:hAnsi="Calibri" w:cs="Calibri"/>
-                                <w:color w:val="000000"/>
-                                <w:sz w:val="20"/>
-                                <w:szCs w:val="20"/>
-                              </w:rPr>
-                              <w:t>abort;F</w:t>
-                            </w:r>
-                            <w:proofErr w:type="spellEnd"/>
-                            <w:r>
-                              <w:rPr>
-                                <w:rFonts w:ascii="Calibri" w:eastAsia="Times New Roman" w:hAnsi="Calibri" w:cs="Calibri"/>
-                                <w:color w:val="000000"/>
-                                <w:sz w:val="20"/>
-                                <w:szCs w:val="20"/>
-                              </w:rPr>
-                              <w:t>=</w:t>
-                            </w:r>
-                            <w:proofErr w:type="spellStart"/>
-                            <w:r>
-                              <w:rPr>
-                                <w:rFonts w:ascii="Calibri" w:eastAsia="Times New Roman" w:hAnsi="Calibri" w:cs="Calibri"/>
-                                <w:color w:val="000000"/>
-                                <w:sz w:val="20"/>
-                                <w:szCs w:val="20"/>
-                              </w:rPr>
-                              <w:t>Oxali</w:t>
-                            </w:r>
-                            <w:proofErr w:type="spellEnd"/>
-                            <w:r>
-                              <w:rPr>
-                                <w:rFonts w:ascii="Calibri" w:eastAsia="Times New Roman" w:hAnsi="Calibri" w:cs="Calibri"/>
-                                <w:color w:val="000000"/>
-                                <w:sz w:val="20"/>
-                                <w:szCs w:val="20"/>
-                              </w:rPr>
-                              <w:t xml:space="preserve"> </w:t>
-                            </w:r>
-                            <w:proofErr w:type="spellStart"/>
-                            <w:r>
-                              <w:rPr>
-                                <w:rFonts w:ascii="Calibri" w:eastAsia="Times New Roman" w:hAnsi="Calibri" w:cs="Calibri"/>
-                                <w:color w:val="000000"/>
-                                <w:sz w:val="20"/>
-                                <w:szCs w:val="20"/>
-                              </w:rPr>
-                              <w:t>viola;G</w:t>
-                            </w:r>
-                            <w:proofErr w:type="spellEnd"/>
-                            <w:r>
-                              <w:rPr>
-                                <w:rFonts w:ascii="Calibri" w:eastAsia="Times New Roman" w:hAnsi="Calibri" w:cs="Calibri"/>
-                                <w:color w:val="000000"/>
-                                <w:sz w:val="20"/>
-                                <w:szCs w:val="20"/>
-                              </w:rPr>
-                              <w:t>=</w:t>
-                            </w:r>
-                            <w:proofErr w:type="spellStart"/>
-                            <w:r>
-                              <w:rPr>
-                                <w:rFonts w:ascii="Calibri" w:eastAsia="Times New Roman" w:hAnsi="Calibri" w:cs="Calibri"/>
-                                <w:color w:val="000000"/>
-                                <w:sz w:val="20"/>
-                                <w:szCs w:val="20"/>
-                              </w:rPr>
-                              <w:t>Sisyr</w:t>
-                            </w:r>
-                            <w:proofErr w:type="spellEnd"/>
-                            <w:r>
-                              <w:rPr>
-                                <w:rFonts w:ascii="Calibri" w:eastAsia="Times New Roman" w:hAnsi="Calibri" w:cs="Calibri"/>
-                                <w:color w:val="000000"/>
-                                <w:sz w:val="20"/>
-                                <w:szCs w:val="20"/>
-                              </w:rPr>
-                              <w:t xml:space="preserve"> </w:t>
-                            </w:r>
-                            <w:proofErr w:type="spellStart"/>
-                            <w:r>
-                              <w:rPr>
-                                <w:rFonts w:ascii="Calibri" w:eastAsia="Times New Roman" w:hAnsi="Calibri" w:cs="Calibri"/>
-                                <w:color w:val="000000"/>
-                                <w:sz w:val="20"/>
-                                <w:szCs w:val="20"/>
-                              </w:rPr>
-                              <w:t>angus;H</w:t>
-                            </w:r>
-                            <w:proofErr w:type="spellEnd"/>
-                            <w:r>
-                              <w:rPr>
-                                <w:rFonts w:ascii="Calibri" w:eastAsia="Times New Roman" w:hAnsi="Calibri" w:cs="Calibri"/>
-                                <w:color w:val="000000"/>
-                                <w:sz w:val="20"/>
-                                <w:szCs w:val="20"/>
-                              </w:rPr>
-                              <w:t>=</w:t>
-                            </w:r>
-                            <w:proofErr w:type="spellStart"/>
-                            <w:r>
-                              <w:rPr>
-                                <w:rFonts w:ascii="Calibri" w:eastAsia="Times New Roman" w:hAnsi="Calibri" w:cs="Calibri"/>
-                                <w:color w:val="000000"/>
-                                <w:sz w:val="20"/>
-                                <w:szCs w:val="20"/>
-                              </w:rPr>
-                              <w:t>Litho</w:t>
-                            </w:r>
-                            <w:proofErr w:type="spellEnd"/>
-                            <w:r>
-                              <w:rPr>
-                                <w:rFonts w:ascii="Calibri" w:eastAsia="Times New Roman" w:hAnsi="Calibri" w:cs="Calibri"/>
-                                <w:color w:val="000000"/>
-                                <w:sz w:val="20"/>
-                                <w:szCs w:val="20"/>
-                              </w:rPr>
-                              <w:t xml:space="preserve"> </w:t>
-                            </w:r>
-                            <w:proofErr w:type="spellStart"/>
-                            <w:r>
-                              <w:rPr>
-                                <w:rFonts w:ascii="Calibri" w:eastAsia="Times New Roman" w:hAnsi="Calibri" w:cs="Calibri"/>
-                                <w:color w:val="000000"/>
-                                <w:sz w:val="20"/>
-                                <w:szCs w:val="20"/>
-                              </w:rPr>
-                              <w:t>canes;I</w:t>
-                            </w:r>
-                            <w:proofErr w:type="spellEnd"/>
-                            <w:r>
-                              <w:rPr>
-                                <w:rFonts w:ascii="Calibri" w:eastAsia="Times New Roman" w:hAnsi="Calibri" w:cs="Calibri"/>
-                                <w:color w:val="000000"/>
-                                <w:sz w:val="20"/>
-                                <w:szCs w:val="20"/>
-                              </w:rPr>
-                              <w:t xml:space="preserve">=Trill </w:t>
-                            </w:r>
-                            <w:proofErr w:type="spellStart"/>
-                            <w:r>
-                              <w:rPr>
-                                <w:rFonts w:ascii="Calibri" w:eastAsia="Times New Roman" w:hAnsi="Calibri" w:cs="Calibri"/>
-                                <w:color w:val="000000"/>
-                                <w:sz w:val="20"/>
-                                <w:szCs w:val="20"/>
-                              </w:rPr>
-                              <w:t>cernu;J</w:t>
-                            </w:r>
-                            <w:proofErr w:type="spellEnd"/>
-                            <w:r>
-                              <w:rPr>
-                                <w:rFonts w:ascii="Calibri" w:eastAsia="Times New Roman" w:hAnsi="Calibri" w:cs="Calibri"/>
-                                <w:color w:val="000000"/>
-                                <w:sz w:val="20"/>
-                                <w:szCs w:val="20"/>
-                              </w:rPr>
-                              <w:t>=</w:t>
-                            </w:r>
-                            <w:proofErr w:type="spellStart"/>
-                            <w:r>
-                              <w:rPr>
-                                <w:rFonts w:ascii="Calibri" w:eastAsia="Times New Roman" w:hAnsi="Calibri" w:cs="Calibri"/>
-                                <w:color w:val="000000"/>
-                                <w:sz w:val="20"/>
-                                <w:szCs w:val="20"/>
-                              </w:rPr>
-                              <w:t>Litho</w:t>
-                            </w:r>
-                            <w:proofErr w:type="spellEnd"/>
-                            <w:r>
-                              <w:rPr>
-                                <w:rFonts w:ascii="Calibri" w:eastAsia="Times New Roman" w:hAnsi="Calibri" w:cs="Calibri"/>
-                                <w:color w:val="000000"/>
-                                <w:sz w:val="20"/>
-                                <w:szCs w:val="20"/>
-                              </w:rPr>
-                              <w:t xml:space="preserve"> </w:t>
-                            </w:r>
-                            <w:proofErr w:type="spellStart"/>
-                            <w:r>
-                              <w:rPr>
-                                <w:rFonts w:ascii="Calibri" w:eastAsia="Times New Roman" w:hAnsi="Calibri" w:cs="Calibri"/>
-                                <w:color w:val="000000"/>
-                                <w:sz w:val="20"/>
-                                <w:szCs w:val="20"/>
-                              </w:rPr>
-                              <w:t>incis;K</w:t>
-                            </w:r>
-                            <w:proofErr w:type="spellEnd"/>
-                            <w:r>
-                              <w:rPr>
-                                <w:rFonts w:ascii="Calibri" w:eastAsia="Times New Roman" w:hAnsi="Calibri" w:cs="Calibri"/>
-                                <w:color w:val="000000"/>
-                                <w:sz w:val="20"/>
-                                <w:szCs w:val="20"/>
-                              </w:rPr>
-                              <w:t>=</w:t>
-                            </w:r>
-                            <w:proofErr w:type="spellStart"/>
-                            <w:r>
-                              <w:rPr>
-                                <w:rFonts w:ascii="Calibri" w:eastAsia="Times New Roman" w:hAnsi="Calibri" w:cs="Calibri"/>
-                                <w:color w:val="000000"/>
-                                <w:sz w:val="20"/>
-                                <w:szCs w:val="20"/>
-                              </w:rPr>
-                              <w:t>Pedic</w:t>
-                            </w:r>
-                            <w:proofErr w:type="spellEnd"/>
-                            <w:r>
-                              <w:rPr>
-                                <w:rFonts w:ascii="Calibri" w:eastAsia="Times New Roman" w:hAnsi="Calibri" w:cs="Calibri"/>
-                                <w:color w:val="000000"/>
-                                <w:sz w:val="20"/>
-                                <w:szCs w:val="20"/>
-                              </w:rPr>
-                              <w:t xml:space="preserve"> </w:t>
-                            </w:r>
-                            <w:proofErr w:type="spellStart"/>
-                            <w:r>
-                              <w:rPr>
-                                <w:rFonts w:ascii="Calibri" w:eastAsia="Times New Roman" w:hAnsi="Calibri" w:cs="Calibri"/>
-                                <w:color w:val="000000"/>
-                                <w:sz w:val="20"/>
-                                <w:szCs w:val="20"/>
-                              </w:rPr>
-                              <w:t>canad;L</w:t>
-                            </w:r>
-                            <w:proofErr w:type="spellEnd"/>
-                            <w:r>
-                              <w:rPr>
-                                <w:rFonts w:ascii="Calibri" w:eastAsia="Times New Roman" w:hAnsi="Calibri" w:cs="Calibri"/>
-                                <w:color w:val="000000"/>
-                                <w:sz w:val="20"/>
-                                <w:szCs w:val="20"/>
-                              </w:rPr>
-                              <w:t>=</w:t>
-                            </w:r>
-                            <w:proofErr w:type="spellStart"/>
-                            <w:r>
-                              <w:rPr>
-                                <w:rFonts w:ascii="Calibri" w:eastAsia="Times New Roman" w:hAnsi="Calibri" w:cs="Calibri"/>
-                                <w:color w:val="000000"/>
-                                <w:sz w:val="20"/>
-                                <w:szCs w:val="20"/>
-                              </w:rPr>
-                              <w:t>Zizia</w:t>
-                            </w:r>
-                            <w:proofErr w:type="spellEnd"/>
-                            <w:r>
-                              <w:rPr>
-                                <w:rFonts w:ascii="Calibri" w:eastAsia="Times New Roman" w:hAnsi="Calibri" w:cs="Calibri"/>
-                                <w:color w:val="000000"/>
-                                <w:sz w:val="20"/>
-                                <w:szCs w:val="20"/>
-                              </w:rPr>
-                              <w:t xml:space="preserve"> </w:t>
-                            </w:r>
-                            <w:proofErr w:type="spellStart"/>
-                            <w:r>
-                              <w:rPr>
-                                <w:rFonts w:ascii="Calibri" w:eastAsia="Times New Roman" w:hAnsi="Calibri" w:cs="Calibri"/>
-                                <w:color w:val="000000"/>
-                                <w:sz w:val="20"/>
-                                <w:szCs w:val="20"/>
-                              </w:rPr>
-                              <w:t>aurea;M</w:t>
-                            </w:r>
-                            <w:proofErr w:type="spellEnd"/>
-                            <w:r>
-                              <w:rPr>
-                                <w:rFonts w:ascii="Calibri" w:eastAsia="Times New Roman" w:hAnsi="Calibri" w:cs="Calibri"/>
-                                <w:color w:val="000000"/>
-                                <w:sz w:val="20"/>
-                                <w:szCs w:val="20"/>
-                              </w:rPr>
-                              <w:t xml:space="preserve">=Vicia </w:t>
-                            </w:r>
-                            <w:proofErr w:type="spellStart"/>
-                            <w:r>
-                              <w:rPr>
-                                <w:rFonts w:ascii="Calibri" w:eastAsia="Times New Roman" w:hAnsi="Calibri" w:cs="Calibri"/>
-                                <w:color w:val="000000"/>
-                                <w:sz w:val="20"/>
-                                <w:szCs w:val="20"/>
-                              </w:rPr>
-                              <w:t>ameri;N</w:t>
-                            </w:r>
-                            <w:proofErr w:type="spellEnd"/>
-                            <w:r>
-                              <w:rPr>
-                                <w:rFonts w:ascii="Calibri" w:eastAsia="Times New Roman" w:hAnsi="Calibri" w:cs="Calibri"/>
-                                <w:color w:val="000000"/>
-                                <w:sz w:val="20"/>
-                                <w:szCs w:val="20"/>
-                              </w:rPr>
-                              <w:t>=</w:t>
-                            </w:r>
-                            <w:proofErr w:type="spellStart"/>
-                            <w:r>
-                              <w:rPr>
-                                <w:rFonts w:ascii="Calibri" w:eastAsia="Times New Roman" w:hAnsi="Calibri" w:cs="Calibri"/>
-                                <w:color w:val="000000"/>
-                                <w:sz w:val="20"/>
-                                <w:szCs w:val="20"/>
-                              </w:rPr>
-                              <w:t>Cypri</w:t>
-                            </w:r>
-                            <w:proofErr w:type="spellEnd"/>
-                            <w:r>
-                              <w:rPr>
-                                <w:rFonts w:ascii="Calibri" w:eastAsia="Times New Roman" w:hAnsi="Calibri" w:cs="Calibri"/>
-                                <w:color w:val="000000"/>
-                                <w:sz w:val="20"/>
-                                <w:szCs w:val="20"/>
-                              </w:rPr>
-                              <w:t xml:space="preserve"> </w:t>
-                            </w:r>
-                            <w:proofErr w:type="spellStart"/>
-                            <w:r>
-                              <w:rPr>
-                                <w:rFonts w:ascii="Calibri" w:eastAsia="Times New Roman" w:hAnsi="Calibri" w:cs="Calibri"/>
-                                <w:color w:val="000000"/>
-                                <w:sz w:val="20"/>
-                                <w:szCs w:val="20"/>
-                              </w:rPr>
-                              <w:t>candi;O</w:t>
-                            </w:r>
-                            <w:proofErr w:type="spellEnd"/>
-                            <w:r>
-                              <w:rPr>
-                                <w:rFonts w:ascii="Calibri" w:eastAsia="Times New Roman" w:hAnsi="Calibri" w:cs="Calibri"/>
-                                <w:color w:val="000000"/>
-                                <w:sz w:val="20"/>
-                                <w:szCs w:val="20"/>
-                              </w:rPr>
-                              <w:t>=</w:t>
-                            </w:r>
-                            <w:proofErr w:type="spellStart"/>
-                            <w:r>
-                              <w:rPr>
-                                <w:rFonts w:ascii="Calibri" w:eastAsia="Times New Roman" w:hAnsi="Calibri" w:cs="Calibri"/>
-                                <w:color w:val="000000"/>
-                                <w:sz w:val="20"/>
-                                <w:szCs w:val="20"/>
-                              </w:rPr>
-                              <w:t>Achil</w:t>
-                            </w:r>
-                            <w:proofErr w:type="spellEnd"/>
-                            <w:r>
-                              <w:rPr>
-                                <w:rFonts w:ascii="Calibri" w:eastAsia="Times New Roman" w:hAnsi="Calibri" w:cs="Calibri"/>
-                                <w:color w:val="000000"/>
-                                <w:sz w:val="20"/>
-                                <w:szCs w:val="20"/>
-                              </w:rPr>
-                              <w:t xml:space="preserve"> </w:t>
-                            </w:r>
-                            <w:proofErr w:type="spellStart"/>
-                            <w:r>
-                              <w:rPr>
-                                <w:rFonts w:ascii="Calibri" w:eastAsia="Times New Roman" w:hAnsi="Calibri" w:cs="Calibri"/>
-                                <w:color w:val="000000"/>
-                                <w:sz w:val="20"/>
-                                <w:szCs w:val="20"/>
-                              </w:rPr>
-                              <w:t>mille;P</w:t>
-                            </w:r>
-                            <w:proofErr w:type="spellEnd"/>
-                            <w:r>
-                              <w:rPr>
-                                <w:rFonts w:ascii="Calibri" w:eastAsia="Times New Roman" w:hAnsi="Calibri" w:cs="Calibri"/>
-                                <w:color w:val="000000"/>
-                                <w:sz w:val="20"/>
-                                <w:szCs w:val="20"/>
-                              </w:rPr>
-                              <w:t>=</w:t>
-                            </w:r>
-                            <w:proofErr w:type="spellStart"/>
-                            <w:r>
-                              <w:rPr>
-                                <w:rFonts w:ascii="Calibri" w:eastAsia="Times New Roman" w:hAnsi="Calibri" w:cs="Calibri"/>
-                                <w:color w:val="000000"/>
-                                <w:sz w:val="20"/>
-                                <w:szCs w:val="20"/>
-                              </w:rPr>
-                              <w:t>Anemo</w:t>
-                            </w:r>
-                            <w:proofErr w:type="spellEnd"/>
-                            <w:r>
-                              <w:rPr>
-                                <w:rFonts w:ascii="Calibri" w:eastAsia="Times New Roman" w:hAnsi="Calibri" w:cs="Calibri"/>
-                                <w:color w:val="000000"/>
-                                <w:sz w:val="20"/>
-                                <w:szCs w:val="20"/>
-                              </w:rPr>
-                              <w:t xml:space="preserve"> </w:t>
-                            </w:r>
-                            <w:proofErr w:type="spellStart"/>
-                            <w:r>
-                              <w:rPr>
-                                <w:rFonts w:ascii="Calibri" w:eastAsia="Times New Roman" w:hAnsi="Calibri" w:cs="Calibri"/>
-                                <w:color w:val="000000"/>
-                                <w:sz w:val="20"/>
-                                <w:szCs w:val="20"/>
-                              </w:rPr>
-                              <w:t>canad;Q</w:t>
-                            </w:r>
-                            <w:proofErr w:type="spellEnd"/>
-                            <w:r>
-                              <w:rPr>
-                                <w:rFonts w:ascii="Calibri" w:eastAsia="Times New Roman" w:hAnsi="Calibri" w:cs="Calibri"/>
-                                <w:color w:val="000000"/>
-                                <w:sz w:val="20"/>
-                                <w:szCs w:val="20"/>
-                              </w:rPr>
-                              <w:t>=</w:t>
-                            </w:r>
-                            <w:proofErr w:type="spellStart"/>
-                            <w:r>
-                              <w:rPr>
-                                <w:rFonts w:ascii="Calibri" w:eastAsia="Times New Roman" w:hAnsi="Calibri" w:cs="Calibri"/>
-                                <w:color w:val="000000"/>
-                                <w:sz w:val="20"/>
-                                <w:szCs w:val="20"/>
-                              </w:rPr>
-                              <w:t>Oxytr</w:t>
-                            </w:r>
-                            <w:proofErr w:type="spellEnd"/>
-                            <w:r>
-                              <w:rPr>
-                                <w:rFonts w:ascii="Calibri" w:eastAsia="Times New Roman" w:hAnsi="Calibri" w:cs="Calibri"/>
-                                <w:color w:val="000000"/>
-                                <w:sz w:val="20"/>
-                                <w:szCs w:val="20"/>
-                              </w:rPr>
-                              <w:t xml:space="preserve"> </w:t>
-                            </w:r>
-                            <w:proofErr w:type="spellStart"/>
-                            <w:r>
-                              <w:rPr>
-                                <w:rFonts w:ascii="Calibri" w:eastAsia="Times New Roman" w:hAnsi="Calibri" w:cs="Calibri"/>
-                                <w:color w:val="000000"/>
-                                <w:sz w:val="20"/>
-                                <w:szCs w:val="20"/>
-                              </w:rPr>
-                              <w:t>lambe;R</w:t>
-                            </w:r>
-                            <w:proofErr w:type="spellEnd"/>
-                            <w:r>
-                              <w:rPr>
-                                <w:rFonts w:ascii="Calibri" w:eastAsia="Times New Roman" w:hAnsi="Calibri" w:cs="Calibri"/>
-                                <w:color w:val="000000"/>
-                                <w:sz w:val="20"/>
-                                <w:szCs w:val="20"/>
-                              </w:rPr>
-                              <w:t xml:space="preserve">=Rosa </w:t>
-                            </w:r>
-                            <w:proofErr w:type="spellStart"/>
-                            <w:r>
-                              <w:rPr>
-                                <w:rFonts w:ascii="Calibri" w:eastAsia="Times New Roman" w:hAnsi="Calibri" w:cs="Calibri"/>
-                                <w:color w:val="000000"/>
-                                <w:sz w:val="20"/>
-                                <w:szCs w:val="20"/>
-                              </w:rPr>
-                              <w:t>arkan;S</w:t>
-                            </w:r>
-                            <w:proofErr w:type="spellEnd"/>
-                            <w:r>
-                              <w:rPr>
-                                <w:rFonts w:ascii="Calibri" w:eastAsia="Times New Roman" w:hAnsi="Calibri" w:cs="Calibri"/>
-                                <w:color w:val="000000"/>
-                                <w:sz w:val="20"/>
-                                <w:szCs w:val="20"/>
-                              </w:rPr>
-                              <w:t>=</w:t>
-                            </w:r>
-                            <w:proofErr w:type="spellStart"/>
-                            <w:r>
-                              <w:rPr>
-                                <w:rFonts w:ascii="Calibri" w:eastAsia="Times New Roman" w:hAnsi="Calibri" w:cs="Calibri"/>
-                                <w:color w:val="000000"/>
-                                <w:sz w:val="20"/>
-                                <w:szCs w:val="20"/>
-                              </w:rPr>
-                              <w:t>Penst</w:t>
-                            </w:r>
-                            <w:proofErr w:type="spellEnd"/>
-                            <w:r>
-                              <w:rPr>
-                                <w:rFonts w:ascii="Calibri" w:eastAsia="Times New Roman" w:hAnsi="Calibri" w:cs="Calibri"/>
-                                <w:color w:val="000000"/>
-                                <w:sz w:val="20"/>
-                                <w:szCs w:val="20"/>
-                              </w:rPr>
-                              <w:t xml:space="preserve"> </w:t>
-                            </w:r>
-                            <w:proofErr w:type="spellStart"/>
-                            <w:r>
-                              <w:rPr>
-                                <w:rFonts w:ascii="Calibri" w:eastAsia="Times New Roman" w:hAnsi="Calibri" w:cs="Calibri"/>
-                                <w:color w:val="000000"/>
-                                <w:sz w:val="20"/>
-                                <w:szCs w:val="20"/>
-                              </w:rPr>
-                              <w:t>grand;T</w:t>
-                            </w:r>
-                            <w:proofErr w:type="spellEnd"/>
-                            <w:r>
-                              <w:rPr>
-                                <w:rFonts w:ascii="Calibri" w:eastAsia="Times New Roman" w:hAnsi="Calibri" w:cs="Calibri"/>
-                                <w:color w:val="000000"/>
-                                <w:sz w:val="20"/>
-                                <w:szCs w:val="20"/>
-                              </w:rPr>
-                              <w:t>=</w:t>
-                            </w:r>
-                            <w:proofErr w:type="spellStart"/>
-                            <w:r>
-                              <w:rPr>
-                                <w:rFonts w:ascii="Calibri" w:eastAsia="Times New Roman" w:hAnsi="Calibri" w:cs="Calibri"/>
-                                <w:color w:val="000000"/>
-                                <w:sz w:val="20"/>
-                                <w:szCs w:val="20"/>
-                              </w:rPr>
-                              <w:t>Penst</w:t>
-                            </w:r>
-                            <w:proofErr w:type="spellEnd"/>
-                            <w:r>
-                              <w:rPr>
-                                <w:rFonts w:ascii="Calibri" w:eastAsia="Times New Roman" w:hAnsi="Calibri" w:cs="Calibri"/>
-                                <w:color w:val="000000"/>
-                                <w:sz w:val="20"/>
-                                <w:szCs w:val="20"/>
-                              </w:rPr>
-                              <w:t xml:space="preserve"> </w:t>
-                            </w:r>
-                            <w:proofErr w:type="spellStart"/>
-                            <w:r>
-                              <w:rPr>
-                                <w:rFonts w:ascii="Calibri" w:eastAsia="Times New Roman" w:hAnsi="Calibri" w:cs="Calibri"/>
-                                <w:color w:val="000000"/>
-                                <w:sz w:val="20"/>
-                                <w:szCs w:val="20"/>
-                              </w:rPr>
-                              <w:t>graci;U</w:t>
-                            </w:r>
-                            <w:proofErr w:type="spellEnd"/>
-                            <w:r>
-                              <w:rPr>
-                                <w:rFonts w:ascii="Calibri" w:eastAsia="Times New Roman" w:hAnsi="Calibri" w:cs="Calibri"/>
-                                <w:color w:val="000000"/>
-                                <w:sz w:val="20"/>
-                                <w:szCs w:val="20"/>
-                              </w:rPr>
-                              <w:t xml:space="preserve">=Campa </w:t>
-                            </w:r>
-                            <w:proofErr w:type="spellStart"/>
-                            <w:r>
-                              <w:rPr>
-                                <w:rFonts w:ascii="Calibri" w:eastAsia="Times New Roman" w:hAnsi="Calibri" w:cs="Calibri"/>
-                                <w:color w:val="000000"/>
-                                <w:sz w:val="20"/>
-                                <w:szCs w:val="20"/>
-                              </w:rPr>
-                              <w:t>rotun;V</w:t>
-                            </w:r>
-                            <w:proofErr w:type="spellEnd"/>
-                            <w:r>
-                              <w:rPr>
-                                <w:rFonts w:ascii="Calibri" w:eastAsia="Times New Roman" w:hAnsi="Calibri" w:cs="Calibri"/>
-                                <w:color w:val="000000"/>
-                                <w:sz w:val="20"/>
-                                <w:szCs w:val="20"/>
-                              </w:rPr>
-                              <w:t>=</w:t>
-                            </w:r>
-                            <w:proofErr w:type="spellStart"/>
-                            <w:r>
-                              <w:rPr>
-                                <w:rFonts w:ascii="Calibri" w:eastAsia="Times New Roman" w:hAnsi="Calibri" w:cs="Calibri"/>
-                                <w:color w:val="000000"/>
-                                <w:sz w:val="20"/>
-                                <w:szCs w:val="20"/>
-                              </w:rPr>
-                              <w:t>Zigad</w:t>
-                            </w:r>
-                            <w:proofErr w:type="spellEnd"/>
-                            <w:r>
-                              <w:rPr>
-                                <w:rFonts w:ascii="Calibri" w:eastAsia="Times New Roman" w:hAnsi="Calibri" w:cs="Calibri"/>
-                                <w:color w:val="000000"/>
-                                <w:sz w:val="20"/>
-                                <w:szCs w:val="20"/>
-                              </w:rPr>
-                              <w:t xml:space="preserve"> </w:t>
-                            </w:r>
-                            <w:proofErr w:type="spellStart"/>
-                            <w:r>
-                              <w:rPr>
-                                <w:rFonts w:ascii="Calibri" w:eastAsia="Times New Roman" w:hAnsi="Calibri" w:cs="Calibri"/>
-                                <w:color w:val="000000"/>
-                                <w:sz w:val="20"/>
-                                <w:szCs w:val="20"/>
-                              </w:rPr>
-                              <w:t>elega;W</w:t>
-                            </w:r>
-                            <w:proofErr w:type="spellEnd"/>
-                            <w:r>
-                              <w:rPr>
-                                <w:rFonts w:ascii="Calibri" w:eastAsia="Times New Roman" w:hAnsi="Calibri" w:cs="Calibri"/>
-                                <w:color w:val="000000"/>
-                                <w:sz w:val="20"/>
-                                <w:szCs w:val="20"/>
-                              </w:rPr>
-                              <w:t>=</w:t>
-                            </w:r>
-                            <w:proofErr w:type="spellStart"/>
-                            <w:r>
-                              <w:rPr>
-                                <w:rFonts w:ascii="Calibri" w:eastAsia="Times New Roman" w:hAnsi="Calibri" w:cs="Calibri"/>
-                                <w:color w:val="000000"/>
-                                <w:sz w:val="20"/>
-                                <w:szCs w:val="20"/>
-                              </w:rPr>
-                              <w:t>Amorp</w:t>
-                            </w:r>
-                            <w:proofErr w:type="spellEnd"/>
-                            <w:r>
-                              <w:rPr>
-                                <w:rFonts w:ascii="Calibri" w:eastAsia="Times New Roman" w:hAnsi="Calibri" w:cs="Calibri"/>
-                                <w:color w:val="000000"/>
-                                <w:sz w:val="20"/>
-                                <w:szCs w:val="20"/>
-                              </w:rPr>
-                              <w:t xml:space="preserve"> </w:t>
-                            </w:r>
-                            <w:proofErr w:type="spellStart"/>
-                            <w:r>
-                              <w:rPr>
-                                <w:rFonts w:ascii="Calibri" w:eastAsia="Times New Roman" w:hAnsi="Calibri" w:cs="Calibri"/>
-                                <w:color w:val="000000"/>
-                                <w:sz w:val="20"/>
-                                <w:szCs w:val="20"/>
-                              </w:rPr>
-                              <w:t>canes;X</w:t>
-                            </w:r>
-                            <w:proofErr w:type="spellEnd"/>
-                            <w:r>
-                              <w:rPr>
-                                <w:rFonts w:ascii="Calibri" w:eastAsia="Times New Roman" w:hAnsi="Calibri" w:cs="Calibri"/>
-                                <w:color w:val="000000"/>
-                                <w:sz w:val="20"/>
-                                <w:szCs w:val="20"/>
-                              </w:rPr>
-                              <w:t>=</w:t>
-                            </w:r>
-                            <w:proofErr w:type="spellStart"/>
-                            <w:r>
-                              <w:rPr>
-                                <w:rFonts w:ascii="Calibri" w:eastAsia="Times New Roman" w:hAnsi="Calibri" w:cs="Calibri"/>
-                                <w:color w:val="000000"/>
-                                <w:sz w:val="20"/>
-                                <w:szCs w:val="20"/>
-                              </w:rPr>
-                              <w:t>Oenot</w:t>
-                            </w:r>
-                            <w:proofErr w:type="spellEnd"/>
-                            <w:r>
-                              <w:rPr>
-                                <w:rFonts w:ascii="Calibri" w:eastAsia="Times New Roman" w:hAnsi="Calibri" w:cs="Calibri"/>
-                                <w:color w:val="000000"/>
-                                <w:sz w:val="20"/>
-                                <w:szCs w:val="20"/>
-                              </w:rPr>
-                              <w:t xml:space="preserve"> </w:t>
-                            </w:r>
-                            <w:proofErr w:type="spellStart"/>
-                            <w:r>
-                              <w:rPr>
-                                <w:rFonts w:ascii="Calibri" w:eastAsia="Times New Roman" w:hAnsi="Calibri" w:cs="Calibri"/>
-                                <w:color w:val="000000"/>
-                                <w:sz w:val="20"/>
-                                <w:szCs w:val="20"/>
-                              </w:rPr>
-                              <w:t>nutta</w:t>
-                            </w:r>
-                            <w:proofErr w:type="spellEnd"/>
-                            <w:r>
-                              <w:rPr>
-                                <w:rFonts w:ascii="Calibri" w:eastAsia="Times New Roman" w:hAnsi="Calibri" w:cs="Calibri"/>
-                                <w:color w:val="000000"/>
-                                <w:sz w:val="20"/>
-                                <w:szCs w:val="20"/>
-                              </w:rPr>
-                              <w:t>.</w:t>
+                              <w:t>Anemo paten;B=Ranun rhomb;C=Calth palus;D=Ceras arven;E=Ranun abort;F=Oxali viola;G=Sisyr angus;H=Litho canes;I=Trill cernu;J=Litho incis;K=Pedic canad;L=Zizia aurea;M=Vicia ameri;N=Cypri candi;O=Achil mille;P=Anemo canad;Q=Oxytr lambe;R=Rosa arkan;S=Penst grand;T=Penst graci;U=Campa rotun;V=Zigad elega;W=Amorp canes;X=Oenot nutta.</w:t>
                             </w:r>
                             <w:r>
                               <w:rPr>
@@ -1342,7 +471,7 @@
                                     <pic:cNvPicPr/>
                                   </pic:nvPicPr>
                                   <pic:blipFill>
-                                    <a:blip r:embed="rId8"/>
+                                    <a:blip r:embed="rId9"/>
                                     <a:stretch>
                                       <a:fillRect/>
                                     </a:stretch>
@@ -1405,16 +534,7 @@
                           <w:sz w:val="20"/>
                           <w:szCs w:val="20"/>
                         </w:rPr>
-                        <w:t xml:space="preserve">s codes are as </w:t>
-                      </w:r>
-                      <w:proofErr w:type="spellStart"/>
-                      <w:r>
-                        <w:rPr>
-                          <w:rFonts w:cstheme="minorHAnsi"/>
-                          <w:sz w:val="20"/>
-                          <w:szCs w:val="20"/>
-                        </w:rPr>
-                        <w:t>f</w:t>
+                        <w:t>s codes are as f</w:t>
                       </w:r>
                       <w:r>
                         <w:rPr>
@@ -1422,18 +542,8 @@
                           <w:sz w:val="20"/>
                           <w:szCs w:val="20"/>
                         </w:rPr>
-                        <w:t>ollows:A</w:t>
+                        <w:t>ollows:A=</w:t>
                       </w:r>
-                      <w:proofErr w:type="spellEnd"/>
-                      <w:r>
-                        <w:rPr>
-                          <w:rFonts w:cstheme="minorHAnsi"/>
-                          <w:sz w:val="20"/>
-                          <w:szCs w:val="20"/>
-                        </w:rPr>
-                        <w:t>=</w:t>
-                      </w:r>
-                      <w:proofErr w:type="spellStart"/>
                       <w:r>
                         <w:rPr>
                           <w:rFonts w:ascii="Calibri" w:eastAsia="Times New Roman" w:hAnsi="Calibri" w:cs="Calibri"/>
@@ -1441,857 +551,7 @@
                           <w:sz w:val="20"/>
                           <w:szCs w:val="20"/>
                         </w:rPr>
-                        <w:t>Anemo</w:t>
-                      </w:r>
-                      <w:proofErr w:type="spellEnd"/>
-                      <w:r>
-                        <w:rPr>
-                          <w:rFonts w:ascii="Calibri" w:eastAsia="Times New Roman" w:hAnsi="Calibri" w:cs="Calibri"/>
-                          <w:color w:val="000000"/>
-                          <w:sz w:val="20"/>
-                          <w:szCs w:val="20"/>
-                        </w:rPr>
-                        <w:t xml:space="preserve"> </w:t>
-                      </w:r>
-                      <w:proofErr w:type="spellStart"/>
-                      <w:r>
-                        <w:rPr>
-                          <w:rFonts w:ascii="Calibri" w:eastAsia="Times New Roman" w:hAnsi="Calibri" w:cs="Calibri"/>
-                          <w:color w:val="000000"/>
-                          <w:sz w:val="20"/>
-                          <w:szCs w:val="20"/>
-                        </w:rPr>
-                        <w:t>paten;B</w:t>
-                      </w:r>
-                      <w:proofErr w:type="spellEnd"/>
-                      <w:r>
-                        <w:rPr>
-                          <w:rFonts w:ascii="Calibri" w:eastAsia="Times New Roman" w:hAnsi="Calibri" w:cs="Calibri"/>
-                          <w:color w:val="000000"/>
-                          <w:sz w:val="20"/>
-                          <w:szCs w:val="20"/>
-                        </w:rPr>
-                        <w:t>=</w:t>
-                      </w:r>
-                      <w:proofErr w:type="spellStart"/>
-                      <w:r>
-                        <w:rPr>
-                          <w:rFonts w:ascii="Calibri" w:eastAsia="Times New Roman" w:hAnsi="Calibri" w:cs="Calibri"/>
-                          <w:color w:val="000000"/>
-                          <w:sz w:val="20"/>
-                          <w:szCs w:val="20"/>
-                        </w:rPr>
-                        <w:t>Ranun</w:t>
-                      </w:r>
-                      <w:proofErr w:type="spellEnd"/>
-                      <w:r>
-                        <w:rPr>
-                          <w:rFonts w:ascii="Calibri" w:eastAsia="Times New Roman" w:hAnsi="Calibri" w:cs="Calibri"/>
-                          <w:color w:val="000000"/>
-                          <w:sz w:val="20"/>
-                          <w:szCs w:val="20"/>
-                        </w:rPr>
-                        <w:t xml:space="preserve"> </w:t>
-                      </w:r>
-                      <w:proofErr w:type="spellStart"/>
-                      <w:r>
-                        <w:rPr>
-                          <w:rFonts w:ascii="Calibri" w:eastAsia="Times New Roman" w:hAnsi="Calibri" w:cs="Calibri"/>
-                          <w:color w:val="000000"/>
-                          <w:sz w:val="20"/>
-                          <w:szCs w:val="20"/>
-                        </w:rPr>
-                        <w:t>rhomb;C</w:t>
-                      </w:r>
-                      <w:proofErr w:type="spellEnd"/>
-                      <w:r>
-                        <w:rPr>
-                          <w:rFonts w:ascii="Calibri" w:eastAsia="Times New Roman" w:hAnsi="Calibri" w:cs="Calibri"/>
-                          <w:color w:val="000000"/>
-                          <w:sz w:val="20"/>
-                          <w:szCs w:val="20"/>
-                        </w:rPr>
-                        <w:t>=</w:t>
-                      </w:r>
-                      <w:proofErr w:type="spellStart"/>
-                      <w:r>
-                        <w:rPr>
-                          <w:rFonts w:ascii="Calibri" w:eastAsia="Times New Roman" w:hAnsi="Calibri" w:cs="Calibri"/>
-                          <w:color w:val="000000"/>
-                          <w:sz w:val="20"/>
-                          <w:szCs w:val="20"/>
-                        </w:rPr>
-                        <w:t>Calth</w:t>
-                      </w:r>
-                      <w:proofErr w:type="spellEnd"/>
-                      <w:r>
-                        <w:rPr>
-                          <w:rFonts w:ascii="Calibri" w:eastAsia="Times New Roman" w:hAnsi="Calibri" w:cs="Calibri"/>
-                          <w:color w:val="000000"/>
-                          <w:sz w:val="20"/>
-                          <w:szCs w:val="20"/>
-                        </w:rPr>
-                        <w:t xml:space="preserve"> </w:t>
-                      </w:r>
-                      <w:proofErr w:type="spellStart"/>
-                      <w:r>
-                        <w:rPr>
-                          <w:rFonts w:ascii="Calibri" w:eastAsia="Times New Roman" w:hAnsi="Calibri" w:cs="Calibri"/>
-                          <w:color w:val="000000"/>
-                          <w:sz w:val="20"/>
-                          <w:szCs w:val="20"/>
-                        </w:rPr>
-                        <w:t>palus;D</w:t>
-                      </w:r>
-                      <w:proofErr w:type="spellEnd"/>
-                      <w:r>
-                        <w:rPr>
-                          <w:rFonts w:ascii="Calibri" w:eastAsia="Times New Roman" w:hAnsi="Calibri" w:cs="Calibri"/>
-                          <w:color w:val="000000"/>
-                          <w:sz w:val="20"/>
-                          <w:szCs w:val="20"/>
-                        </w:rPr>
-                        <w:t xml:space="preserve">=Ceras </w:t>
-                      </w:r>
-                      <w:proofErr w:type="spellStart"/>
-                      <w:r>
-                        <w:rPr>
-                          <w:rFonts w:ascii="Calibri" w:eastAsia="Times New Roman" w:hAnsi="Calibri" w:cs="Calibri"/>
-                          <w:color w:val="000000"/>
-                          <w:sz w:val="20"/>
-                          <w:szCs w:val="20"/>
-                        </w:rPr>
-                        <w:t>arven;E</w:t>
-                      </w:r>
-                      <w:proofErr w:type="spellEnd"/>
-                      <w:r>
-                        <w:rPr>
-                          <w:rFonts w:ascii="Calibri" w:eastAsia="Times New Roman" w:hAnsi="Calibri" w:cs="Calibri"/>
-                          <w:color w:val="000000"/>
-                          <w:sz w:val="20"/>
-                          <w:szCs w:val="20"/>
-                        </w:rPr>
-                        <w:t>=</w:t>
-                      </w:r>
-                      <w:proofErr w:type="spellStart"/>
-                      <w:r>
-                        <w:rPr>
-                          <w:rFonts w:ascii="Calibri" w:eastAsia="Times New Roman" w:hAnsi="Calibri" w:cs="Calibri"/>
-                          <w:color w:val="000000"/>
-                          <w:sz w:val="20"/>
-                          <w:szCs w:val="20"/>
-                        </w:rPr>
-                        <w:t>Ranun</w:t>
-                      </w:r>
-                      <w:proofErr w:type="spellEnd"/>
-                      <w:r>
-                        <w:rPr>
-                          <w:rFonts w:ascii="Calibri" w:eastAsia="Times New Roman" w:hAnsi="Calibri" w:cs="Calibri"/>
-                          <w:color w:val="000000"/>
-                          <w:sz w:val="20"/>
-                          <w:szCs w:val="20"/>
-                        </w:rPr>
-                        <w:t xml:space="preserve"> </w:t>
-                      </w:r>
-                      <w:proofErr w:type="spellStart"/>
-                      <w:r>
-                        <w:rPr>
-                          <w:rFonts w:ascii="Calibri" w:eastAsia="Times New Roman" w:hAnsi="Calibri" w:cs="Calibri"/>
-                          <w:color w:val="000000"/>
-                          <w:sz w:val="20"/>
-                          <w:szCs w:val="20"/>
-                        </w:rPr>
-                        <w:t>abort;F</w:t>
-                      </w:r>
-                      <w:proofErr w:type="spellEnd"/>
-                      <w:r>
-                        <w:rPr>
-                          <w:rFonts w:ascii="Calibri" w:eastAsia="Times New Roman" w:hAnsi="Calibri" w:cs="Calibri"/>
-                          <w:color w:val="000000"/>
-                          <w:sz w:val="20"/>
-                          <w:szCs w:val="20"/>
-                        </w:rPr>
-                        <w:t>=</w:t>
-                      </w:r>
-                      <w:proofErr w:type="spellStart"/>
-                      <w:r>
-                        <w:rPr>
-                          <w:rFonts w:ascii="Calibri" w:eastAsia="Times New Roman" w:hAnsi="Calibri" w:cs="Calibri"/>
-                          <w:color w:val="000000"/>
-                          <w:sz w:val="20"/>
-                          <w:szCs w:val="20"/>
-                        </w:rPr>
-                        <w:t>Oxali</w:t>
-                      </w:r>
-                      <w:proofErr w:type="spellEnd"/>
-                      <w:r>
-                        <w:rPr>
-                          <w:rFonts w:ascii="Calibri" w:eastAsia="Times New Roman" w:hAnsi="Calibri" w:cs="Calibri"/>
-                          <w:color w:val="000000"/>
-                          <w:sz w:val="20"/>
-                          <w:szCs w:val="20"/>
-                        </w:rPr>
-                        <w:t xml:space="preserve"> </w:t>
-                      </w:r>
-                      <w:proofErr w:type="spellStart"/>
-                      <w:r>
-                        <w:rPr>
-                          <w:rFonts w:ascii="Calibri" w:eastAsia="Times New Roman" w:hAnsi="Calibri" w:cs="Calibri"/>
-                          <w:color w:val="000000"/>
-                          <w:sz w:val="20"/>
-                          <w:szCs w:val="20"/>
-                        </w:rPr>
-                        <w:t>viola;G</w:t>
-                      </w:r>
-                      <w:proofErr w:type="spellEnd"/>
-                      <w:r>
-                        <w:rPr>
-                          <w:rFonts w:ascii="Calibri" w:eastAsia="Times New Roman" w:hAnsi="Calibri" w:cs="Calibri"/>
-                          <w:color w:val="000000"/>
-                          <w:sz w:val="20"/>
-                          <w:szCs w:val="20"/>
-                        </w:rPr>
-                        <w:t>=</w:t>
-                      </w:r>
-                      <w:proofErr w:type="spellStart"/>
-                      <w:r>
-                        <w:rPr>
-                          <w:rFonts w:ascii="Calibri" w:eastAsia="Times New Roman" w:hAnsi="Calibri" w:cs="Calibri"/>
-                          <w:color w:val="000000"/>
-                          <w:sz w:val="20"/>
-                          <w:szCs w:val="20"/>
-                        </w:rPr>
-                        <w:t>Sisyr</w:t>
-                      </w:r>
-                      <w:proofErr w:type="spellEnd"/>
-                      <w:r>
-                        <w:rPr>
-                          <w:rFonts w:ascii="Calibri" w:eastAsia="Times New Roman" w:hAnsi="Calibri" w:cs="Calibri"/>
-                          <w:color w:val="000000"/>
-                          <w:sz w:val="20"/>
-                          <w:szCs w:val="20"/>
-                        </w:rPr>
-                        <w:t xml:space="preserve"> </w:t>
-                      </w:r>
-                      <w:proofErr w:type="spellStart"/>
-                      <w:r>
-                        <w:rPr>
-                          <w:rFonts w:ascii="Calibri" w:eastAsia="Times New Roman" w:hAnsi="Calibri" w:cs="Calibri"/>
-                          <w:color w:val="000000"/>
-                          <w:sz w:val="20"/>
-                          <w:szCs w:val="20"/>
-                        </w:rPr>
-                        <w:t>angus;H</w:t>
-                      </w:r>
-                      <w:proofErr w:type="spellEnd"/>
-                      <w:r>
-                        <w:rPr>
-                          <w:rFonts w:ascii="Calibri" w:eastAsia="Times New Roman" w:hAnsi="Calibri" w:cs="Calibri"/>
-                          <w:color w:val="000000"/>
-                          <w:sz w:val="20"/>
-                          <w:szCs w:val="20"/>
-                        </w:rPr>
-                        <w:t>=</w:t>
-                      </w:r>
-                      <w:proofErr w:type="spellStart"/>
-                      <w:r>
-                        <w:rPr>
-                          <w:rFonts w:ascii="Calibri" w:eastAsia="Times New Roman" w:hAnsi="Calibri" w:cs="Calibri"/>
-                          <w:color w:val="000000"/>
-                          <w:sz w:val="20"/>
-                          <w:szCs w:val="20"/>
-                        </w:rPr>
-                        <w:t>Litho</w:t>
-                      </w:r>
-                      <w:proofErr w:type="spellEnd"/>
-                      <w:r>
-                        <w:rPr>
-                          <w:rFonts w:ascii="Calibri" w:eastAsia="Times New Roman" w:hAnsi="Calibri" w:cs="Calibri"/>
-                          <w:color w:val="000000"/>
-                          <w:sz w:val="20"/>
-                          <w:szCs w:val="20"/>
-                        </w:rPr>
-                        <w:t xml:space="preserve"> </w:t>
-                      </w:r>
-                      <w:proofErr w:type="spellStart"/>
-                      <w:r>
-                        <w:rPr>
-                          <w:rFonts w:ascii="Calibri" w:eastAsia="Times New Roman" w:hAnsi="Calibri" w:cs="Calibri"/>
-                          <w:color w:val="000000"/>
-                          <w:sz w:val="20"/>
-                          <w:szCs w:val="20"/>
-                        </w:rPr>
-                        <w:t>canes;I</w:t>
-                      </w:r>
-                      <w:proofErr w:type="spellEnd"/>
-                      <w:r>
-                        <w:rPr>
-                          <w:rFonts w:ascii="Calibri" w:eastAsia="Times New Roman" w:hAnsi="Calibri" w:cs="Calibri"/>
-                          <w:color w:val="000000"/>
-                          <w:sz w:val="20"/>
-                          <w:szCs w:val="20"/>
-                        </w:rPr>
-                        <w:t xml:space="preserve">=Trill </w:t>
-                      </w:r>
-                      <w:proofErr w:type="spellStart"/>
-                      <w:r>
-                        <w:rPr>
-                          <w:rFonts w:ascii="Calibri" w:eastAsia="Times New Roman" w:hAnsi="Calibri" w:cs="Calibri"/>
-                          <w:color w:val="000000"/>
-                          <w:sz w:val="20"/>
-                          <w:szCs w:val="20"/>
-                        </w:rPr>
-                        <w:t>cernu;J</w:t>
-                      </w:r>
-                      <w:proofErr w:type="spellEnd"/>
-                      <w:r>
-                        <w:rPr>
-                          <w:rFonts w:ascii="Calibri" w:eastAsia="Times New Roman" w:hAnsi="Calibri" w:cs="Calibri"/>
-                          <w:color w:val="000000"/>
-                          <w:sz w:val="20"/>
-                          <w:szCs w:val="20"/>
-                        </w:rPr>
-                        <w:t>=</w:t>
-                      </w:r>
-                      <w:proofErr w:type="spellStart"/>
-                      <w:r>
-                        <w:rPr>
-                          <w:rFonts w:ascii="Calibri" w:eastAsia="Times New Roman" w:hAnsi="Calibri" w:cs="Calibri"/>
-                          <w:color w:val="000000"/>
-                          <w:sz w:val="20"/>
-                          <w:szCs w:val="20"/>
-                        </w:rPr>
-                        <w:t>Litho</w:t>
-                      </w:r>
-                      <w:proofErr w:type="spellEnd"/>
-                      <w:r>
-                        <w:rPr>
-                          <w:rFonts w:ascii="Calibri" w:eastAsia="Times New Roman" w:hAnsi="Calibri" w:cs="Calibri"/>
-                          <w:color w:val="000000"/>
-                          <w:sz w:val="20"/>
-                          <w:szCs w:val="20"/>
-                        </w:rPr>
-                        <w:t xml:space="preserve"> </w:t>
-                      </w:r>
-                      <w:proofErr w:type="spellStart"/>
-                      <w:r>
-                        <w:rPr>
-                          <w:rFonts w:ascii="Calibri" w:eastAsia="Times New Roman" w:hAnsi="Calibri" w:cs="Calibri"/>
-                          <w:color w:val="000000"/>
-                          <w:sz w:val="20"/>
-                          <w:szCs w:val="20"/>
-                        </w:rPr>
-                        <w:t>incis;K</w:t>
-                      </w:r>
-                      <w:proofErr w:type="spellEnd"/>
-                      <w:r>
-                        <w:rPr>
-                          <w:rFonts w:ascii="Calibri" w:eastAsia="Times New Roman" w:hAnsi="Calibri" w:cs="Calibri"/>
-                          <w:color w:val="000000"/>
-                          <w:sz w:val="20"/>
-                          <w:szCs w:val="20"/>
-                        </w:rPr>
-                        <w:t>=</w:t>
-                      </w:r>
-                      <w:proofErr w:type="spellStart"/>
-                      <w:r>
-                        <w:rPr>
-                          <w:rFonts w:ascii="Calibri" w:eastAsia="Times New Roman" w:hAnsi="Calibri" w:cs="Calibri"/>
-                          <w:color w:val="000000"/>
-                          <w:sz w:val="20"/>
-                          <w:szCs w:val="20"/>
-                        </w:rPr>
-                        <w:t>Pedic</w:t>
-                      </w:r>
-                      <w:proofErr w:type="spellEnd"/>
-                      <w:r>
-                        <w:rPr>
-                          <w:rFonts w:ascii="Calibri" w:eastAsia="Times New Roman" w:hAnsi="Calibri" w:cs="Calibri"/>
-                          <w:color w:val="000000"/>
-                          <w:sz w:val="20"/>
-                          <w:szCs w:val="20"/>
-                        </w:rPr>
-                        <w:t xml:space="preserve"> </w:t>
-                      </w:r>
-                      <w:proofErr w:type="spellStart"/>
-                      <w:r>
-                        <w:rPr>
-                          <w:rFonts w:ascii="Calibri" w:eastAsia="Times New Roman" w:hAnsi="Calibri" w:cs="Calibri"/>
-                          <w:color w:val="000000"/>
-                          <w:sz w:val="20"/>
-                          <w:szCs w:val="20"/>
-                        </w:rPr>
-                        <w:t>canad;L</w:t>
-                      </w:r>
-                      <w:proofErr w:type="spellEnd"/>
-                      <w:r>
-                        <w:rPr>
-                          <w:rFonts w:ascii="Calibri" w:eastAsia="Times New Roman" w:hAnsi="Calibri" w:cs="Calibri"/>
-                          <w:color w:val="000000"/>
-                          <w:sz w:val="20"/>
-                          <w:szCs w:val="20"/>
-                        </w:rPr>
-                        <w:t>=</w:t>
-                      </w:r>
-                      <w:proofErr w:type="spellStart"/>
-                      <w:r>
-                        <w:rPr>
-                          <w:rFonts w:ascii="Calibri" w:eastAsia="Times New Roman" w:hAnsi="Calibri" w:cs="Calibri"/>
-                          <w:color w:val="000000"/>
-                          <w:sz w:val="20"/>
-                          <w:szCs w:val="20"/>
-                        </w:rPr>
-                        <w:t>Zizia</w:t>
-                      </w:r>
-                      <w:proofErr w:type="spellEnd"/>
-                      <w:r>
-                        <w:rPr>
-                          <w:rFonts w:ascii="Calibri" w:eastAsia="Times New Roman" w:hAnsi="Calibri" w:cs="Calibri"/>
-                          <w:color w:val="000000"/>
-                          <w:sz w:val="20"/>
-                          <w:szCs w:val="20"/>
-                        </w:rPr>
-                        <w:t xml:space="preserve"> </w:t>
-                      </w:r>
-                      <w:proofErr w:type="spellStart"/>
-                      <w:r>
-                        <w:rPr>
-                          <w:rFonts w:ascii="Calibri" w:eastAsia="Times New Roman" w:hAnsi="Calibri" w:cs="Calibri"/>
-                          <w:color w:val="000000"/>
-                          <w:sz w:val="20"/>
-                          <w:szCs w:val="20"/>
-                        </w:rPr>
-                        <w:t>aurea;M</w:t>
-                      </w:r>
-                      <w:proofErr w:type="spellEnd"/>
-                      <w:r>
-                        <w:rPr>
-                          <w:rFonts w:ascii="Calibri" w:eastAsia="Times New Roman" w:hAnsi="Calibri" w:cs="Calibri"/>
-                          <w:color w:val="000000"/>
-                          <w:sz w:val="20"/>
-                          <w:szCs w:val="20"/>
-                        </w:rPr>
-                        <w:t xml:space="preserve">=Vicia </w:t>
-                      </w:r>
-                      <w:proofErr w:type="spellStart"/>
-                      <w:r>
-                        <w:rPr>
-                          <w:rFonts w:ascii="Calibri" w:eastAsia="Times New Roman" w:hAnsi="Calibri" w:cs="Calibri"/>
-                          <w:color w:val="000000"/>
-                          <w:sz w:val="20"/>
-                          <w:szCs w:val="20"/>
-                        </w:rPr>
-                        <w:t>ameri;N</w:t>
-                      </w:r>
-                      <w:proofErr w:type="spellEnd"/>
-                      <w:r>
-                        <w:rPr>
-                          <w:rFonts w:ascii="Calibri" w:eastAsia="Times New Roman" w:hAnsi="Calibri" w:cs="Calibri"/>
-                          <w:color w:val="000000"/>
-                          <w:sz w:val="20"/>
-                          <w:szCs w:val="20"/>
-                        </w:rPr>
-                        <w:t>=</w:t>
-                      </w:r>
-                      <w:proofErr w:type="spellStart"/>
-                      <w:r>
-                        <w:rPr>
-                          <w:rFonts w:ascii="Calibri" w:eastAsia="Times New Roman" w:hAnsi="Calibri" w:cs="Calibri"/>
-                          <w:color w:val="000000"/>
-                          <w:sz w:val="20"/>
-                          <w:szCs w:val="20"/>
-                        </w:rPr>
-                        <w:t>Cypri</w:t>
-                      </w:r>
-                      <w:proofErr w:type="spellEnd"/>
-                      <w:r>
-                        <w:rPr>
-                          <w:rFonts w:ascii="Calibri" w:eastAsia="Times New Roman" w:hAnsi="Calibri" w:cs="Calibri"/>
-                          <w:color w:val="000000"/>
-                          <w:sz w:val="20"/>
-                          <w:szCs w:val="20"/>
-                        </w:rPr>
-                        <w:t xml:space="preserve"> </w:t>
-                      </w:r>
-                      <w:proofErr w:type="spellStart"/>
-                      <w:r>
-                        <w:rPr>
-                          <w:rFonts w:ascii="Calibri" w:eastAsia="Times New Roman" w:hAnsi="Calibri" w:cs="Calibri"/>
-                          <w:color w:val="000000"/>
-                          <w:sz w:val="20"/>
-                          <w:szCs w:val="20"/>
-                        </w:rPr>
-                        <w:t>candi;O</w:t>
-                      </w:r>
-                      <w:proofErr w:type="spellEnd"/>
-                      <w:r>
-                        <w:rPr>
-                          <w:rFonts w:ascii="Calibri" w:eastAsia="Times New Roman" w:hAnsi="Calibri" w:cs="Calibri"/>
-                          <w:color w:val="000000"/>
-                          <w:sz w:val="20"/>
-                          <w:szCs w:val="20"/>
-                        </w:rPr>
-                        <w:t>=</w:t>
-                      </w:r>
-                      <w:proofErr w:type="spellStart"/>
-                      <w:r>
-                        <w:rPr>
-                          <w:rFonts w:ascii="Calibri" w:eastAsia="Times New Roman" w:hAnsi="Calibri" w:cs="Calibri"/>
-                          <w:color w:val="000000"/>
-                          <w:sz w:val="20"/>
-                          <w:szCs w:val="20"/>
-                        </w:rPr>
-                        <w:t>Achil</w:t>
-                      </w:r>
-                      <w:proofErr w:type="spellEnd"/>
-                      <w:r>
-                        <w:rPr>
-                          <w:rFonts w:ascii="Calibri" w:eastAsia="Times New Roman" w:hAnsi="Calibri" w:cs="Calibri"/>
-                          <w:color w:val="000000"/>
-                          <w:sz w:val="20"/>
-                          <w:szCs w:val="20"/>
-                        </w:rPr>
-                        <w:t xml:space="preserve"> </w:t>
-                      </w:r>
-                      <w:proofErr w:type="spellStart"/>
-                      <w:r>
-                        <w:rPr>
-                          <w:rFonts w:ascii="Calibri" w:eastAsia="Times New Roman" w:hAnsi="Calibri" w:cs="Calibri"/>
-                          <w:color w:val="000000"/>
-                          <w:sz w:val="20"/>
-                          <w:szCs w:val="20"/>
-                        </w:rPr>
-                        <w:t>mille;P</w:t>
-                      </w:r>
-                      <w:proofErr w:type="spellEnd"/>
-                      <w:r>
-                        <w:rPr>
-                          <w:rFonts w:ascii="Calibri" w:eastAsia="Times New Roman" w:hAnsi="Calibri" w:cs="Calibri"/>
-                          <w:color w:val="000000"/>
-                          <w:sz w:val="20"/>
-                          <w:szCs w:val="20"/>
-                        </w:rPr>
-                        <w:t>=</w:t>
-                      </w:r>
-                      <w:proofErr w:type="spellStart"/>
-                      <w:r>
-                        <w:rPr>
-                          <w:rFonts w:ascii="Calibri" w:eastAsia="Times New Roman" w:hAnsi="Calibri" w:cs="Calibri"/>
-                          <w:color w:val="000000"/>
-                          <w:sz w:val="20"/>
-                          <w:szCs w:val="20"/>
-                        </w:rPr>
-                        <w:t>Anemo</w:t>
-                      </w:r>
-                      <w:proofErr w:type="spellEnd"/>
-                      <w:r>
-                        <w:rPr>
-                          <w:rFonts w:ascii="Calibri" w:eastAsia="Times New Roman" w:hAnsi="Calibri" w:cs="Calibri"/>
-                          <w:color w:val="000000"/>
-                          <w:sz w:val="20"/>
-                          <w:szCs w:val="20"/>
-                        </w:rPr>
-                        <w:t xml:space="preserve"> </w:t>
-                      </w:r>
-                      <w:proofErr w:type="spellStart"/>
-                      <w:r>
-                        <w:rPr>
-                          <w:rFonts w:ascii="Calibri" w:eastAsia="Times New Roman" w:hAnsi="Calibri" w:cs="Calibri"/>
-                          <w:color w:val="000000"/>
-                          <w:sz w:val="20"/>
-                          <w:szCs w:val="20"/>
-                        </w:rPr>
-                        <w:t>canad;Q</w:t>
-                      </w:r>
-                      <w:proofErr w:type="spellEnd"/>
-                      <w:r>
-                        <w:rPr>
-                          <w:rFonts w:ascii="Calibri" w:eastAsia="Times New Roman" w:hAnsi="Calibri" w:cs="Calibri"/>
-                          <w:color w:val="000000"/>
-                          <w:sz w:val="20"/>
-                          <w:szCs w:val="20"/>
-                        </w:rPr>
-                        <w:t>=</w:t>
-                      </w:r>
-                      <w:proofErr w:type="spellStart"/>
-                      <w:r>
-                        <w:rPr>
-                          <w:rFonts w:ascii="Calibri" w:eastAsia="Times New Roman" w:hAnsi="Calibri" w:cs="Calibri"/>
-                          <w:color w:val="000000"/>
-                          <w:sz w:val="20"/>
-                          <w:szCs w:val="20"/>
-                        </w:rPr>
-                        <w:t>Oxytr</w:t>
-                      </w:r>
-                      <w:proofErr w:type="spellEnd"/>
-                      <w:r>
-                        <w:rPr>
-                          <w:rFonts w:ascii="Calibri" w:eastAsia="Times New Roman" w:hAnsi="Calibri" w:cs="Calibri"/>
-                          <w:color w:val="000000"/>
-                          <w:sz w:val="20"/>
-                          <w:szCs w:val="20"/>
-                        </w:rPr>
-                        <w:t xml:space="preserve"> </w:t>
-                      </w:r>
-                      <w:proofErr w:type="spellStart"/>
-                      <w:r>
-                        <w:rPr>
-                          <w:rFonts w:ascii="Calibri" w:eastAsia="Times New Roman" w:hAnsi="Calibri" w:cs="Calibri"/>
-                          <w:color w:val="000000"/>
-                          <w:sz w:val="20"/>
-                          <w:szCs w:val="20"/>
-                        </w:rPr>
-                        <w:t>lambe;R</w:t>
-                      </w:r>
-                      <w:proofErr w:type="spellEnd"/>
-                      <w:r>
-                        <w:rPr>
-                          <w:rFonts w:ascii="Calibri" w:eastAsia="Times New Roman" w:hAnsi="Calibri" w:cs="Calibri"/>
-                          <w:color w:val="000000"/>
-                          <w:sz w:val="20"/>
-                          <w:szCs w:val="20"/>
-                        </w:rPr>
-                        <w:t xml:space="preserve">=Rosa </w:t>
-                      </w:r>
-                      <w:proofErr w:type="spellStart"/>
-                      <w:r>
-                        <w:rPr>
-                          <w:rFonts w:ascii="Calibri" w:eastAsia="Times New Roman" w:hAnsi="Calibri" w:cs="Calibri"/>
-                          <w:color w:val="000000"/>
-                          <w:sz w:val="20"/>
-                          <w:szCs w:val="20"/>
-                        </w:rPr>
-                        <w:t>arkan;S</w:t>
-                      </w:r>
-                      <w:proofErr w:type="spellEnd"/>
-                      <w:r>
-                        <w:rPr>
-                          <w:rFonts w:ascii="Calibri" w:eastAsia="Times New Roman" w:hAnsi="Calibri" w:cs="Calibri"/>
-                          <w:color w:val="000000"/>
-                          <w:sz w:val="20"/>
-                          <w:szCs w:val="20"/>
-                        </w:rPr>
-                        <w:t>=</w:t>
-                      </w:r>
-                      <w:proofErr w:type="spellStart"/>
-                      <w:r>
-                        <w:rPr>
-                          <w:rFonts w:ascii="Calibri" w:eastAsia="Times New Roman" w:hAnsi="Calibri" w:cs="Calibri"/>
-                          <w:color w:val="000000"/>
-                          <w:sz w:val="20"/>
-                          <w:szCs w:val="20"/>
-                        </w:rPr>
-                        <w:t>Penst</w:t>
-                      </w:r>
-                      <w:proofErr w:type="spellEnd"/>
-                      <w:r>
-                        <w:rPr>
-                          <w:rFonts w:ascii="Calibri" w:eastAsia="Times New Roman" w:hAnsi="Calibri" w:cs="Calibri"/>
-                          <w:color w:val="000000"/>
-                          <w:sz w:val="20"/>
-                          <w:szCs w:val="20"/>
-                        </w:rPr>
-                        <w:t xml:space="preserve"> </w:t>
-                      </w:r>
-                      <w:proofErr w:type="spellStart"/>
-                      <w:r>
-                        <w:rPr>
-                          <w:rFonts w:ascii="Calibri" w:eastAsia="Times New Roman" w:hAnsi="Calibri" w:cs="Calibri"/>
-                          <w:color w:val="000000"/>
-                          <w:sz w:val="20"/>
-                          <w:szCs w:val="20"/>
-                        </w:rPr>
-                        <w:t>grand;T</w:t>
-                      </w:r>
-                      <w:proofErr w:type="spellEnd"/>
-                      <w:r>
-                        <w:rPr>
-                          <w:rFonts w:ascii="Calibri" w:eastAsia="Times New Roman" w:hAnsi="Calibri" w:cs="Calibri"/>
-                          <w:color w:val="000000"/>
-                          <w:sz w:val="20"/>
-                          <w:szCs w:val="20"/>
-                        </w:rPr>
-                        <w:t>=</w:t>
-                      </w:r>
-                      <w:proofErr w:type="spellStart"/>
-                      <w:r>
-                        <w:rPr>
-                          <w:rFonts w:ascii="Calibri" w:eastAsia="Times New Roman" w:hAnsi="Calibri" w:cs="Calibri"/>
-                          <w:color w:val="000000"/>
-                          <w:sz w:val="20"/>
-                          <w:szCs w:val="20"/>
-                        </w:rPr>
-                        <w:t>Penst</w:t>
-                      </w:r>
-                      <w:proofErr w:type="spellEnd"/>
-                      <w:r>
-                        <w:rPr>
-                          <w:rFonts w:ascii="Calibri" w:eastAsia="Times New Roman" w:hAnsi="Calibri" w:cs="Calibri"/>
-                          <w:color w:val="000000"/>
-                          <w:sz w:val="20"/>
-                          <w:szCs w:val="20"/>
-                        </w:rPr>
-                        <w:t xml:space="preserve"> </w:t>
-                      </w:r>
-                      <w:proofErr w:type="spellStart"/>
-                      <w:r>
-                        <w:rPr>
-                          <w:rFonts w:ascii="Calibri" w:eastAsia="Times New Roman" w:hAnsi="Calibri" w:cs="Calibri"/>
-                          <w:color w:val="000000"/>
-                          <w:sz w:val="20"/>
-                          <w:szCs w:val="20"/>
-                        </w:rPr>
-                        <w:t>graci;U</w:t>
-                      </w:r>
-                      <w:proofErr w:type="spellEnd"/>
-                      <w:r>
-                        <w:rPr>
-                          <w:rFonts w:ascii="Calibri" w:eastAsia="Times New Roman" w:hAnsi="Calibri" w:cs="Calibri"/>
-                          <w:color w:val="000000"/>
-                          <w:sz w:val="20"/>
-                          <w:szCs w:val="20"/>
-                        </w:rPr>
-                        <w:t xml:space="preserve">=Campa </w:t>
-                      </w:r>
-                      <w:proofErr w:type="spellStart"/>
-                      <w:r>
-                        <w:rPr>
-                          <w:rFonts w:ascii="Calibri" w:eastAsia="Times New Roman" w:hAnsi="Calibri" w:cs="Calibri"/>
-                          <w:color w:val="000000"/>
-                          <w:sz w:val="20"/>
-                          <w:szCs w:val="20"/>
-                        </w:rPr>
-                        <w:t>rotun;V</w:t>
-                      </w:r>
-                      <w:proofErr w:type="spellEnd"/>
-                      <w:r>
-                        <w:rPr>
-                          <w:rFonts w:ascii="Calibri" w:eastAsia="Times New Roman" w:hAnsi="Calibri" w:cs="Calibri"/>
-                          <w:color w:val="000000"/>
-                          <w:sz w:val="20"/>
-                          <w:szCs w:val="20"/>
-                        </w:rPr>
-                        <w:t>=</w:t>
-                      </w:r>
-                      <w:proofErr w:type="spellStart"/>
-                      <w:r>
-                        <w:rPr>
-                          <w:rFonts w:ascii="Calibri" w:eastAsia="Times New Roman" w:hAnsi="Calibri" w:cs="Calibri"/>
-                          <w:color w:val="000000"/>
-                          <w:sz w:val="20"/>
-                          <w:szCs w:val="20"/>
-                        </w:rPr>
-                        <w:t>Zigad</w:t>
-                      </w:r>
-                      <w:proofErr w:type="spellEnd"/>
-                      <w:r>
-                        <w:rPr>
-                          <w:rFonts w:ascii="Calibri" w:eastAsia="Times New Roman" w:hAnsi="Calibri" w:cs="Calibri"/>
-                          <w:color w:val="000000"/>
-                          <w:sz w:val="20"/>
-                          <w:szCs w:val="20"/>
-                        </w:rPr>
-                        <w:t xml:space="preserve"> </w:t>
-                      </w:r>
-                      <w:proofErr w:type="spellStart"/>
-                      <w:r>
-                        <w:rPr>
-                          <w:rFonts w:ascii="Calibri" w:eastAsia="Times New Roman" w:hAnsi="Calibri" w:cs="Calibri"/>
-                          <w:color w:val="000000"/>
-                          <w:sz w:val="20"/>
-                          <w:szCs w:val="20"/>
-                        </w:rPr>
-                        <w:t>elega;W</w:t>
-                      </w:r>
-                      <w:proofErr w:type="spellEnd"/>
-                      <w:r>
-                        <w:rPr>
-                          <w:rFonts w:ascii="Calibri" w:eastAsia="Times New Roman" w:hAnsi="Calibri" w:cs="Calibri"/>
-                          <w:color w:val="000000"/>
-                          <w:sz w:val="20"/>
-                          <w:szCs w:val="20"/>
-                        </w:rPr>
-                        <w:t>=</w:t>
-                      </w:r>
-                      <w:proofErr w:type="spellStart"/>
-                      <w:r>
-                        <w:rPr>
-                          <w:rFonts w:ascii="Calibri" w:eastAsia="Times New Roman" w:hAnsi="Calibri" w:cs="Calibri"/>
-                          <w:color w:val="000000"/>
-                          <w:sz w:val="20"/>
-                          <w:szCs w:val="20"/>
-                        </w:rPr>
-                        <w:t>Amorp</w:t>
-                      </w:r>
-                      <w:proofErr w:type="spellEnd"/>
-                      <w:r>
-                        <w:rPr>
-                          <w:rFonts w:ascii="Calibri" w:eastAsia="Times New Roman" w:hAnsi="Calibri" w:cs="Calibri"/>
-                          <w:color w:val="000000"/>
-                          <w:sz w:val="20"/>
-                          <w:szCs w:val="20"/>
-                        </w:rPr>
-                        <w:t xml:space="preserve"> </w:t>
-                      </w:r>
-                      <w:proofErr w:type="spellStart"/>
-                      <w:r>
-                        <w:rPr>
-                          <w:rFonts w:ascii="Calibri" w:eastAsia="Times New Roman" w:hAnsi="Calibri" w:cs="Calibri"/>
-                          <w:color w:val="000000"/>
-                          <w:sz w:val="20"/>
-                          <w:szCs w:val="20"/>
-                        </w:rPr>
-                        <w:t>canes;X</w:t>
-                      </w:r>
-                      <w:proofErr w:type="spellEnd"/>
-                      <w:r>
-                        <w:rPr>
-                          <w:rFonts w:ascii="Calibri" w:eastAsia="Times New Roman" w:hAnsi="Calibri" w:cs="Calibri"/>
-                          <w:color w:val="000000"/>
-                          <w:sz w:val="20"/>
-                          <w:szCs w:val="20"/>
-                        </w:rPr>
-                        <w:t>=</w:t>
-                      </w:r>
-                      <w:proofErr w:type="spellStart"/>
-                      <w:r>
-                        <w:rPr>
-                          <w:rFonts w:ascii="Calibri" w:eastAsia="Times New Roman" w:hAnsi="Calibri" w:cs="Calibri"/>
-                          <w:color w:val="000000"/>
-                          <w:sz w:val="20"/>
-                          <w:szCs w:val="20"/>
-                        </w:rPr>
-                        <w:t>Oenot</w:t>
-                      </w:r>
-                      <w:proofErr w:type="spellEnd"/>
-                      <w:r>
-                        <w:rPr>
-                          <w:rFonts w:ascii="Calibri" w:eastAsia="Times New Roman" w:hAnsi="Calibri" w:cs="Calibri"/>
-                          <w:color w:val="000000"/>
-                          <w:sz w:val="20"/>
-                          <w:szCs w:val="20"/>
-                        </w:rPr>
-                        <w:t xml:space="preserve"> </w:t>
-                      </w:r>
-                      <w:proofErr w:type="spellStart"/>
-                      <w:r>
-                        <w:rPr>
-                          <w:rFonts w:ascii="Calibri" w:eastAsia="Times New Roman" w:hAnsi="Calibri" w:cs="Calibri"/>
-                          <w:color w:val="000000"/>
-                          <w:sz w:val="20"/>
-                          <w:szCs w:val="20"/>
-                        </w:rPr>
-                        <w:t>nutta</w:t>
-                      </w:r>
-                      <w:proofErr w:type="spellEnd"/>
-                      <w:r>
-                        <w:rPr>
-                          <w:rFonts w:ascii="Calibri" w:eastAsia="Times New Roman" w:hAnsi="Calibri" w:cs="Calibri"/>
-                          <w:color w:val="000000"/>
-                          <w:sz w:val="20"/>
-                          <w:szCs w:val="20"/>
-                        </w:rPr>
-                        <w:t>.</w:t>
+                        <w:t>Anemo paten;B=Ranun rhomb;C=Calth palus;D=Ceras arven;E=Ranun abort;F=Oxali viola;G=Sisyr angus;H=Litho canes;I=Trill cernu;J=Litho incis;K=Pedic canad;L=Zizia aurea;M=Vicia ameri;N=Cypri candi;O=Achil mille;P=Anemo canad;Q=Oxytr lambe;R=Rosa arkan;S=Penst grand;T=Penst graci;U=Campa rotun;V=Zigad elega;W=Amorp canes;X=Oenot nutta.</w:t>
                       </w:r>
                       <w:r>
                         <w:rPr>
@@ -2411,43 +671,8 @@
       </w:r>
     </w:p>
     <w:p>
-      <w:pPr>
-        <w:ind w:firstLine="720"/>
-      </w:pPr>
-      <w:r>
-        <w:t>There were variable relationships between FFD and SPDX among species. R2 values ranged from 0.033 to 0.86 indicating a lot of variation in the explanatory power of SPDX on FFD. Three of 21 species were statistically significant (</w:t>
-      </w:r>
-      <w:proofErr w:type="spellStart"/>
-      <w:r>
-        <w:t>Cerastium</w:t>
-      </w:r>
-      <w:proofErr w:type="spellEnd"/>
-      <w:r>
-        <w:t xml:space="preserve"> </w:t>
-      </w:r>
-      <w:proofErr w:type="spellStart"/>
-      <w:r>
-        <w:t>arvense</w:t>
-      </w:r>
-      <w:proofErr w:type="spellEnd"/>
-      <w:r>
-        <w:t xml:space="preserve">, Amorpha </w:t>
-      </w:r>
-      <w:proofErr w:type="spellStart"/>
-      <w:r>
-        <w:t>canescens</w:t>
-      </w:r>
-      <w:proofErr w:type="spellEnd"/>
-      <w:r>
-        <w:t xml:space="preserve">, and </w:t>
-      </w:r>
-      <w:proofErr w:type="spellStart"/>
-      <w:r>
-        <w:t>Zigandenus</w:t>
-      </w:r>
-      <w:proofErr w:type="spellEnd"/>
-      <w:r>
-        <w:t xml:space="preserve"> elegans).</w:t>
+      <w:r>
+        <w:t>There were variable relationships between FFD and SPDX among species. R2 values ranged from 0.033 to 0.86 indicating a lot of variation in the explanatory power of SPDX on FFD. Three of 21 species were statistically significant (Cerastium arvense, Amorpha canescens, and Zigandenus elegans).</w:t>
       </w:r>
     </w:p>
     <w:p>
@@ -2489,7 +714,7 @@
                     <pic:cNvPicPr/>
                   </pic:nvPicPr>
                   <pic:blipFill>
-                    <a:blip r:embed="rId9" cstate="print">
+                    <a:blip r:embed="rId10" cstate="print">
                       <a:extLst>
                         <a:ext uri="{28A0092B-C50C-407E-A947-70E740481C1C}">
                           <a14:useLocalDpi xmlns:a14="http://schemas.microsoft.com/office/drawing/2010/main" val="0"/>
@@ -2626,7 +851,7 @@
                     <pic:cNvPicPr/>
                   </pic:nvPicPr>
                   <pic:blipFill>
-                    <a:blip r:embed="rId10">
+                    <a:blip r:embed="rId11">
                       <a:extLst>
                         <a:ext uri="{28A0092B-C50C-407E-A947-70E740481C1C}">
                           <a14:useLocalDpi xmlns:a14="http://schemas.microsoft.com/office/drawing/2010/main" val="0"/>
@@ -2689,7 +914,7 @@
                     <pic:cNvPicPr/>
                   </pic:nvPicPr>
                   <pic:blipFill>
-                    <a:blip r:embed="rId11" cstate="print">
+                    <a:blip r:embed="rId12" cstate="print">
                       <a:extLst>
                         <a:ext uri="{28A0092B-C50C-407E-A947-70E740481C1C}">
                           <a14:useLocalDpi xmlns:a14="http://schemas.microsoft.com/office/drawing/2010/main" val="0"/>
@@ -2739,16 +964,16 @@
         <w:tblLook w:val="04A0" w:firstRow="1" w:lastRow="0" w:firstColumn="1" w:lastColumn="0" w:noHBand="0" w:noVBand="1"/>
       </w:tblPr>
       <w:tblGrid>
-        <w:gridCol w:w="2538"/>
+        <w:gridCol w:w="2663"/>
         <w:gridCol w:w="999"/>
-        <w:gridCol w:w="1141"/>
+        <w:gridCol w:w="1077"/>
         <w:gridCol w:w="852"/>
-        <w:gridCol w:w="1125"/>
+        <w:gridCol w:w="1064"/>
       </w:tblGrid>
       <w:tr>
         <w:tc>
           <w:tcPr>
-            <w:tcW w:w="2538" w:type="dxa"/>
+            <w:tcW w:w="2875" w:type="dxa"/>
           </w:tcPr>
           <w:p>
             <w:r>
@@ -2758,7 +983,7 @@
         </w:tc>
         <w:tc>
           <w:tcPr>
-            <w:tcW w:w="999" w:type="dxa"/>
+            <w:tcW w:w="662" w:type="dxa"/>
           </w:tcPr>
           <w:p>
             <w:r>
@@ -2800,7 +1025,7 @@
       <w:tr>
         <w:tc>
           <w:tcPr>
-            <w:tcW w:w="2538" w:type="dxa"/>
+            <w:tcW w:w="2875" w:type="dxa"/>
           </w:tcPr>
           <w:p>
             <w:pPr>
@@ -2820,7 +1045,7 @@
         </w:tc>
         <w:tc>
           <w:tcPr>
-            <w:tcW w:w="999" w:type="dxa"/>
+            <w:tcW w:w="662" w:type="dxa"/>
           </w:tcPr>
           <w:p>
             <w:r>
@@ -2862,7 +1087,7 @@
       <w:tr>
         <w:tc>
           <w:tcPr>
-            <w:tcW w:w="2538" w:type="dxa"/>
+            <w:tcW w:w="2875" w:type="dxa"/>
           </w:tcPr>
           <w:p>
             <w:pPr>
@@ -2876,22 +1101,13 @@
                 <w:i/>
                 <w:iCs/>
               </w:rPr>
-              <w:t xml:space="preserve">Ranunculus </w:t>
-            </w:r>
-            <w:proofErr w:type="spellStart"/>
-            <w:r>
-              <w:rPr>
-                <w:i/>
-                <w:iCs/>
-              </w:rPr>
-              <w:t>rhomboides</w:t>
-            </w:r>
-            <w:proofErr w:type="spellEnd"/>
-          </w:p>
-        </w:tc>
-        <w:tc>
-          <w:tcPr>
-            <w:tcW w:w="999" w:type="dxa"/>
+              <w:t>Ranunculus rhomboides</w:t>
+            </w:r>
+          </w:p>
+        </w:tc>
+        <w:tc>
+          <w:tcPr>
+            <w:tcW w:w="662" w:type="dxa"/>
           </w:tcPr>
           <w:p>
             <w:r>
@@ -2933,7 +1149,7 @@
       <w:tr>
         <w:tc>
           <w:tcPr>
-            <w:tcW w:w="2538" w:type="dxa"/>
+            <w:tcW w:w="2875" w:type="dxa"/>
           </w:tcPr>
           <w:p>
             <w:pPr>
@@ -2953,7 +1169,7 @@
         </w:tc>
         <w:tc>
           <w:tcPr>
-            <w:tcW w:w="999" w:type="dxa"/>
+            <w:tcW w:w="662" w:type="dxa"/>
           </w:tcPr>
           <w:p>
             <w:r>
@@ -2995,7 +1211,7 @@
       <w:tr>
         <w:tc>
           <w:tcPr>
-            <w:tcW w:w="2538" w:type="dxa"/>
+            <w:tcW w:w="2875" w:type="dxa"/>
           </w:tcPr>
           <w:p>
             <w:pPr>
@@ -3004,36 +1220,18 @@
                 <w:iCs/>
               </w:rPr>
             </w:pPr>
-            <w:proofErr w:type="spellStart"/>
-            <w:r>
-              <w:rPr>
-                <w:i/>
-                <w:iCs/>
-              </w:rPr>
-              <w:t>Cerastium</w:t>
-            </w:r>
-            <w:proofErr w:type="spellEnd"/>
-            <w:r>
-              <w:rPr>
-                <w:i/>
-                <w:iCs/>
-              </w:rPr>
-              <w:t xml:space="preserve"> </w:t>
-            </w:r>
-            <w:proofErr w:type="spellStart"/>
-            <w:r>
-              <w:rPr>
-                <w:i/>
-                <w:iCs/>
-              </w:rPr>
-              <w:t>arvense</w:t>
-            </w:r>
-            <w:proofErr w:type="spellEnd"/>
-          </w:p>
-        </w:tc>
-        <w:tc>
-          <w:tcPr>
-            <w:tcW w:w="999" w:type="dxa"/>
+            <w:r>
+              <w:rPr>
+                <w:i/>
+                <w:iCs/>
+              </w:rPr>
+              <w:t>Cerastium arvense</w:t>
+            </w:r>
+          </w:p>
+        </w:tc>
+        <w:tc>
+          <w:tcPr>
+            <w:tcW w:w="662" w:type="dxa"/>
           </w:tcPr>
           <w:p>
             <w:r>
@@ -3075,7 +1273,7 @@
       <w:tr>
         <w:tc>
           <w:tcPr>
-            <w:tcW w:w="2538" w:type="dxa"/>
+            <w:tcW w:w="2875" w:type="dxa"/>
           </w:tcPr>
           <w:p>
             <w:pPr>
@@ -3089,48 +1287,55 @@
                 <w:i/>
                 <w:iCs/>
               </w:rPr>
-              <w:t xml:space="preserve">Ranunculus </w:t>
-            </w:r>
-            <w:proofErr w:type="spellStart"/>
-            <w:r>
-              <w:rPr>
-                <w:i/>
-                <w:iCs/>
-              </w:rPr>
-              <w:t>abortivus</w:t>
-            </w:r>
-            <w:proofErr w:type="spellEnd"/>
-          </w:p>
-        </w:tc>
-        <w:tc>
-          <w:tcPr>
-            <w:tcW w:w="999" w:type="dxa"/>
-          </w:tcPr>
-          <w:p/>
+              <w:t>Ranunculus abortivus</w:t>
+            </w:r>
+          </w:p>
+        </w:tc>
+        <w:tc>
+          <w:tcPr>
+            <w:tcW w:w="662" w:type="dxa"/>
+          </w:tcPr>
+          <w:p>
+            <w:r>
+              <w:t>1.345</w:t>
+            </w:r>
+          </w:p>
         </w:tc>
         <w:tc>
           <w:tcPr>
             <w:tcW w:w="1141" w:type="dxa"/>
           </w:tcPr>
-          <w:p/>
+          <w:p>
+            <w:r>
+              <w:t>&lt;0.01</w:t>
+            </w:r>
+          </w:p>
         </w:tc>
         <w:tc>
           <w:tcPr>
             <w:tcW w:w="852" w:type="dxa"/>
           </w:tcPr>
-          <w:p/>
+          <w:p>
+            <w:r>
+              <w:t>1.066</w:t>
+            </w:r>
+          </w:p>
         </w:tc>
         <w:tc>
           <w:tcPr>
             <w:tcW w:w="1125" w:type="dxa"/>
           </w:tcPr>
-          <w:p/>
+          <w:p>
+            <w:r>
+              <w:t>&lt;0.01</w:t>
+            </w:r>
+          </w:p>
         </w:tc>
       </w:tr>
       <w:tr>
         <w:tc>
           <w:tcPr>
-            <w:tcW w:w="2538" w:type="dxa"/>
+            <w:tcW w:w="2875" w:type="dxa"/>
           </w:tcPr>
           <w:p>
             <w:pPr>
@@ -3144,22 +1349,13 @@
                 <w:i/>
                 <w:iCs/>
               </w:rPr>
-              <w:t xml:space="preserve">Oxalis </w:t>
-            </w:r>
-            <w:proofErr w:type="spellStart"/>
-            <w:r>
-              <w:rPr>
-                <w:i/>
-                <w:iCs/>
-              </w:rPr>
-              <w:t>violacea</w:t>
-            </w:r>
-            <w:proofErr w:type="spellEnd"/>
-          </w:p>
-        </w:tc>
-        <w:tc>
-          <w:tcPr>
-            <w:tcW w:w="999" w:type="dxa"/>
+              <w:t>Oxalis violacea</w:t>
+            </w:r>
+          </w:p>
+        </w:tc>
+        <w:tc>
+          <w:tcPr>
+            <w:tcW w:w="662" w:type="dxa"/>
           </w:tcPr>
           <w:p>
             <w:r>
@@ -3201,7 +1397,7 @@
       <w:tr>
         <w:tc>
           <w:tcPr>
-            <w:tcW w:w="2538" w:type="dxa"/>
+            <w:tcW w:w="2875" w:type="dxa"/>
           </w:tcPr>
           <w:p>
             <w:pPr>
@@ -3221,7 +1417,7 @@
         </w:tc>
         <w:tc>
           <w:tcPr>
-            <w:tcW w:w="999" w:type="dxa"/>
+            <w:tcW w:w="662" w:type="dxa"/>
           </w:tcPr>
           <w:p>
             <w:r>
@@ -3263,7 +1459,7 @@
       <w:tr>
         <w:tc>
           <w:tcPr>
-            <w:tcW w:w="2538" w:type="dxa"/>
+            <w:tcW w:w="2875" w:type="dxa"/>
           </w:tcPr>
           <w:p>
             <w:pPr>
@@ -3277,22 +1473,13 @@
                 <w:i/>
                 <w:iCs/>
               </w:rPr>
-              <w:t xml:space="preserve">Lithospermum </w:t>
-            </w:r>
-            <w:proofErr w:type="spellStart"/>
-            <w:r>
-              <w:rPr>
-                <w:i/>
-                <w:iCs/>
-              </w:rPr>
-              <w:t>canescens</w:t>
-            </w:r>
-            <w:proofErr w:type="spellEnd"/>
-          </w:p>
-        </w:tc>
-        <w:tc>
-          <w:tcPr>
-            <w:tcW w:w="999" w:type="dxa"/>
+              <w:t>Lithospermum canescens</w:t>
+            </w:r>
+          </w:p>
+        </w:tc>
+        <w:tc>
+          <w:tcPr>
+            <w:tcW w:w="662" w:type="dxa"/>
           </w:tcPr>
           <w:p>
             <w:r>
@@ -3334,7 +1521,7 @@
       <w:tr>
         <w:tc>
           <w:tcPr>
-            <w:tcW w:w="2538" w:type="dxa"/>
+            <w:tcW w:w="2875" w:type="dxa"/>
           </w:tcPr>
           <w:p>
             <w:pPr>
@@ -3348,22 +1535,13 @@
                 <w:i/>
                 <w:iCs/>
               </w:rPr>
-              <w:t xml:space="preserve">Trillium </w:t>
-            </w:r>
-            <w:proofErr w:type="spellStart"/>
-            <w:r>
-              <w:rPr>
-                <w:i/>
-                <w:iCs/>
-              </w:rPr>
-              <w:t>cernuum</w:t>
-            </w:r>
-            <w:proofErr w:type="spellEnd"/>
-          </w:p>
-        </w:tc>
-        <w:tc>
-          <w:tcPr>
-            <w:tcW w:w="999" w:type="dxa"/>
+              <w:t>Trillium cernuum</w:t>
+            </w:r>
+          </w:p>
+        </w:tc>
+        <w:tc>
+          <w:tcPr>
+            <w:tcW w:w="662" w:type="dxa"/>
           </w:tcPr>
           <w:p>
             <w:r>
@@ -3405,7 +1583,7 @@
       <w:tr>
         <w:tc>
           <w:tcPr>
-            <w:tcW w:w="2538" w:type="dxa"/>
+            <w:tcW w:w="2875" w:type="dxa"/>
           </w:tcPr>
           <w:p>
             <w:pPr>
@@ -3419,22 +1597,13 @@
                 <w:i/>
                 <w:iCs/>
               </w:rPr>
-              <w:t xml:space="preserve">Lithospermum </w:t>
-            </w:r>
-            <w:proofErr w:type="spellStart"/>
-            <w:r>
-              <w:rPr>
-                <w:i/>
-                <w:iCs/>
-              </w:rPr>
-              <w:t>incisum</w:t>
-            </w:r>
-            <w:proofErr w:type="spellEnd"/>
-          </w:p>
-        </w:tc>
-        <w:tc>
-          <w:tcPr>
-            <w:tcW w:w="999" w:type="dxa"/>
+              <w:t>Lithospermum incisum</w:t>
+            </w:r>
+          </w:p>
+        </w:tc>
+        <w:tc>
+          <w:tcPr>
+            <w:tcW w:w="662" w:type="dxa"/>
           </w:tcPr>
           <w:p>
             <w:r>
@@ -3476,7 +1645,7 @@
       <w:tr>
         <w:tc>
           <w:tcPr>
-            <w:tcW w:w="2538" w:type="dxa"/>
+            <w:tcW w:w="2875" w:type="dxa"/>
           </w:tcPr>
           <w:p>
             <w:pPr>
@@ -3485,27 +1654,18 @@
                 <w:iCs/>
               </w:rPr>
             </w:pPr>
-            <w:proofErr w:type="spellStart"/>
-            <w:r>
-              <w:rPr>
-                <w:i/>
-                <w:iCs/>
-              </w:rPr>
-              <w:t>Pedicularis</w:t>
-            </w:r>
-            <w:proofErr w:type="spellEnd"/>
-            <w:r>
-              <w:rPr>
-                <w:i/>
-                <w:iCs/>
-              </w:rPr>
-              <w:t xml:space="preserve"> canadensis</w:t>
-            </w:r>
-          </w:p>
-        </w:tc>
-        <w:tc>
-          <w:tcPr>
-            <w:tcW w:w="999" w:type="dxa"/>
+            <w:r>
+              <w:rPr>
+                <w:i/>
+                <w:iCs/>
+              </w:rPr>
+              <w:t>Pedicularis canadensis</w:t>
+            </w:r>
+          </w:p>
+        </w:tc>
+        <w:tc>
+          <w:tcPr>
+            <w:tcW w:w="662" w:type="dxa"/>
           </w:tcPr>
           <w:p>
             <w:r>
@@ -3547,7 +1707,7 @@
       <w:tr>
         <w:tc>
           <w:tcPr>
-            <w:tcW w:w="2538" w:type="dxa"/>
+            <w:tcW w:w="2875" w:type="dxa"/>
           </w:tcPr>
           <w:p>
             <w:pPr>
@@ -3556,36 +1716,18 @@
                 <w:iCs/>
               </w:rPr>
             </w:pPr>
-            <w:proofErr w:type="spellStart"/>
-            <w:r>
-              <w:rPr>
-                <w:i/>
-                <w:iCs/>
-              </w:rPr>
-              <w:t>Zizia</w:t>
-            </w:r>
-            <w:proofErr w:type="spellEnd"/>
-            <w:r>
-              <w:rPr>
-                <w:i/>
-                <w:iCs/>
-              </w:rPr>
-              <w:t xml:space="preserve"> </w:t>
-            </w:r>
-            <w:proofErr w:type="spellStart"/>
-            <w:r>
-              <w:rPr>
-                <w:i/>
-                <w:iCs/>
-              </w:rPr>
-              <w:t>aurea</w:t>
-            </w:r>
-            <w:proofErr w:type="spellEnd"/>
-          </w:p>
-        </w:tc>
-        <w:tc>
-          <w:tcPr>
-            <w:tcW w:w="999" w:type="dxa"/>
+            <w:r>
+              <w:rPr>
+                <w:i/>
+                <w:iCs/>
+              </w:rPr>
+              <w:t>Zizia aurea</w:t>
+            </w:r>
+          </w:p>
+        </w:tc>
+        <w:tc>
+          <w:tcPr>
+            <w:tcW w:w="662" w:type="dxa"/>
           </w:tcPr>
           <w:p>
             <w:r>
@@ -3627,7 +1769,7 @@
       <w:tr>
         <w:tc>
           <w:tcPr>
-            <w:tcW w:w="2538" w:type="dxa"/>
+            <w:tcW w:w="2875" w:type="dxa"/>
           </w:tcPr>
           <w:p>
             <w:pPr>
@@ -3647,7 +1789,7 @@
         </w:tc>
         <w:tc>
           <w:tcPr>
-            <w:tcW w:w="999" w:type="dxa"/>
+            <w:tcW w:w="662" w:type="dxa"/>
           </w:tcPr>
           <w:p>
             <w:r>
@@ -3689,7 +1831,7 @@
       <w:tr>
         <w:tc>
           <w:tcPr>
-            <w:tcW w:w="2538" w:type="dxa"/>
+            <w:tcW w:w="2875" w:type="dxa"/>
           </w:tcPr>
           <w:p>
             <w:pPr>
@@ -3703,22 +1845,13 @@
                 <w:i/>
                 <w:iCs/>
               </w:rPr>
-              <w:t xml:space="preserve">Cypripedium </w:t>
-            </w:r>
-            <w:proofErr w:type="spellStart"/>
-            <w:r>
-              <w:rPr>
-                <w:i/>
-                <w:iCs/>
-              </w:rPr>
-              <w:t>candidum</w:t>
-            </w:r>
-            <w:proofErr w:type="spellEnd"/>
-          </w:p>
-        </w:tc>
-        <w:tc>
-          <w:tcPr>
-            <w:tcW w:w="999" w:type="dxa"/>
+              <w:t>Cypripedium candidum</w:t>
+            </w:r>
+          </w:p>
+        </w:tc>
+        <w:tc>
+          <w:tcPr>
+            <w:tcW w:w="662" w:type="dxa"/>
           </w:tcPr>
           <w:p>
             <w:r>
@@ -3760,7 +1893,7 @@
       <w:tr>
         <w:tc>
           <w:tcPr>
-            <w:tcW w:w="2538" w:type="dxa"/>
+            <w:tcW w:w="2875" w:type="dxa"/>
           </w:tcPr>
           <w:p>
             <w:pPr>
@@ -3780,7 +1913,7 @@
         </w:tc>
         <w:tc>
           <w:tcPr>
-            <w:tcW w:w="999" w:type="dxa"/>
+            <w:tcW w:w="662" w:type="dxa"/>
           </w:tcPr>
           <w:p>
             <w:r>
@@ -3822,7 +1955,7 @@
       <w:tr>
         <w:tc>
           <w:tcPr>
-            <w:tcW w:w="2538" w:type="dxa"/>
+            <w:tcW w:w="2875" w:type="dxa"/>
           </w:tcPr>
           <w:p>
             <w:pPr>
@@ -3842,7 +1975,7 @@
         </w:tc>
         <w:tc>
           <w:tcPr>
-            <w:tcW w:w="999" w:type="dxa"/>
+            <w:tcW w:w="662" w:type="dxa"/>
           </w:tcPr>
           <w:p>
             <w:r>
@@ -3884,7 +2017,7 @@
       <w:tr>
         <w:tc>
           <w:tcPr>
-            <w:tcW w:w="2538" w:type="dxa"/>
+            <w:tcW w:w="2875" w:type="dxa"/>
           </w:tcPr>
           <w:p>
             <w:pPr>
@@ -3893,36 +2026,18 @@
                 <w:iCs/>
               </w:rPr>
             </w:pPr>
-            <w:proofErr w:type="spellStart"/>
-            <w:r>
-              <w:rPr>
-                <w:i/>
-                <w:iCs/>
-              </w:rPr>
-              <w:t>Oxytre</w:t>
-            </w:r>
-            <w:proofErr w:type="spellEnd"/>
-            <w:r>
-              <w:rPr>
-                <w:i/>
-                <w:iCs/>
-              </w:rPr>
-              <w:t xml:space="preserve"> </w:t>
-            </w:r>
-            <w:proofErr w:type="spellStart"/>
-            <w:r>
-              <w:rPr>
-                <w:i/>
-                <w:iCs/>
-              </w:rPr>
-              <w:t>lambe</w:t>
-            </w:r>
-            <w:proofErr w:type="spellEnd"/>
-          </w:p>
-        </w:tc>
-        <w:tc>
-          <w:tcPr>
-            <w:tcW w:w="999" w:type="dxa"/>
+            <w:r>
+              <w:rPr>
+                <w:i/>
+                <w:iCs/>
+              </w:rPr>
+              <w:t>Oxytre lambe</w:t>
+            </w:r>
+          </w:p>
+        </w:tc>
+        <w:tc>
+          <w:tcPr>
+            <w:tcW w:w="662" w:type="dxa"/>
           </w:tcPr>
           <w:p>
             <w:r>
@@ -3964,7 +2079,7 @@
       <w:tr>
         <w:tc>
           <w:tcPr>
-            <w:tcW w:w="2538" w:type="dxa"/>
+            <w:tcW w:w="2875" w:type="dxa"/>
           </w:tcPr>
           <w:p>
             <w:pPr>
@@ -3978,22 +2093,13 @@
                 <w:i/>
                 <w:iCs/>
               </w:rPr>
-              <w:t xml:space="preserve">Rosa </w:t>
-            </w:r>
-            <w:proofErr w:type="spellStart"/>
-            <w:r>
-              <w:rPr>
-                <w:i/>
-                <w:iCs/>
-              </w:rPr>
-              <w:t>arkansana</w:t>
-            </w:r>
-            <w:proofErr w:type="spellEnd"/>
-          </w:p>
-        </w:tc>
-        <w:tc>
-          <w:tcPr>
-            <w:tcW w:w="999" w:type="dxa"/>
+              <w:t>Rosa arkansana</w:t>
+            </w:r>
+          </w:p>
+        </w:tc>
+        <w:tc>
+          <w:tcPr>
+            <w:tcW w:w="662" w:type="dxa"/>
           </w:tcPr>
           <w:p>
             <w:r>
@@ -4035,7 +2141,7 @@
       <w:tr>
         <w:tc>
           <w:tcPr>
-            <w:tcW w:w="2538" w:type="dxa"/>
+            <w:tcW w:w="2875" w:type="dxa"/>
           </w:tcPr>
           <w:p>
             <w:pPr>
@@ -4055,7 +2161,7 @@
         </w:tc>
         <w:tc>
           <w:tcPr>
-            <w:tcW w:w="999" w:type="dxa"/>
+            <w:tcW w:w="662" w:type="dxa"/>
           </w:tcPr>
           <w:p>
             <w:r>
@@ -4097,7 +2203,7 @@
       <w:tr>
         <w:tc>
           <w:tcPr>
-            <w:tcW w:w="2538" w:type="dxa"/>
+            <w:tcW w:w="2875" w:type="dxa"/>
           </w:tcPr>
           <w:p>
             <w:pPr>
@@ -4111,22 +2217,13 @@
                 <w:i/>
                 <w:iCs/>
               </w:rPr>
-              <w:t xml:space="preserve">Penstemon </w:t>
-            </w:r>
-            <w:proofErr w:type="spellStart"/>
-            <w:r>
-              <w:rPr>
-                <w:i/>
-                <w:iCs/>
-              </w:rPr>
-              <w:t>gracilis</w:t>
-            </w:r>
-            <w:proofErr w:type="spellEnd"/>
-          </w:p>
-        </w:tc>
-        <w:tc>
-          <w:tcPr>
-            <w:tcW w:w="999" w:type="dxa"/>
+              <w:t>Penstemon gracilis</w:t>
+            </w:r>
+          </w:p>
+        </w:tc>
+        <w:tc>
+          <w:tcPr>
+            <w:tcW w:w="662" w:type="dxa"/>
           </w:tcPr>
           <w:p>
             <w:r>
@@ -4168,7 +2265,7 @@
       <w:tr>
         <w:tc>
           <w:tcPr>
-            <w:tcW w:w="2538" w:type="dxa"/>
+            <w:tcW w:w="2875" w:type="dxa"/>
           </w:tcPr>
           <w:p>
             <w:pPr>
@@ -4188,7 +2285,7 @@
         </w:tc>
         <w:tc>
           <w:tcPr>
-            <w:tcW w:w="999" w:type="dxa"/>
+            <w:tcW w:w="662" w:type="dxa"/>
           </w:tcPr>
           <w:p>
             <w:r>
@@ -4230,7 +2327,7 @@
       <w:tr>
         <w:tc>
           <w:tcPr>
-            <w:tcW w:w="2538" w:type="dxa"/>
+            <w:tcW w:w="2875" w:type="dxa"/>
           </w:tcPr>
           <w:p>
             <w:pPr>
@@ -4250,7 +2347,7 @@
         </w:tc>
         <w:tc>
           <w:tcPr>
-            <w:tcW w:w="999" w:type="dxa"/>
+            <w:tcW w:w="662" w:type="dxa"/>
           </w:tcPr>
           <w:p>
             <w:r>
@@ -4292,7 +2389,7 @@
       <w:tr>
         <w:tc>
           <w:tcPr>
-            <w:tcW w:w="2538" w:type="dxa"/>
+            <w:tcW w:w="2875" w:type="dxa"/>
           </w:tcPr>
           <w:p>
             <w:pPr>
@@ -4306,22 +2403,13 @@
                 <w:i/>
                 <w:iCs/>
               </w:rPr>
-              <w:t xml:space="preserve">Amorpha </w:t>
-            </w:r>
-            <w:proofErr w:type="spellStart"/>
-            <w:r>
-              <w:rPr>
-                <w:i/>
-                <w:iCs/>
-              </w:rPr>
-              <w:t>canescens</w:t>
-            </w:r>
-            <w:proofErr w:type="spellEnd"/>
-          </w:p>
-        </w:tc>
-        <w:tc>
-          <w:tcPr>
-            <w:tcW w:w="999" w:type="dxa"/>
+              <w:t>Amorpha canescens</w:t>
+            </w:r>
+          </w:p>
+        </w:tc>
+        <w:tc>
+          <w:tcPr>
+            <w:tcW w:w="662" w:type="dxa"/>
           </w:tcPr>
           <w:p>
             <w:r>
@@ -4363,7 +2451,7 @@
       <w:tr>
         <w:tc>
           <w:tcPr>
-            <w:tcW w:w="2538" w:type="dxa"/>
+            <w:tcW w:w="2875" w:type="dxa"/>
           </w:tcPr>
           <w:p>
             <w:pPr>
@@ -4377,22 +2465,13 @@
                 <w:i/>
                 <w:iCs/>
               </w:rPr>
-              <w:t xml:space="preserve">Oenothera </w:t>
-            </w:r>
-            <w:proofErr w:type="spellStart"/>
-            <w:r>
-              <w:rPr>
-                <w:i/>
-                <w:iCs/>
-              </w:rPr>
-              <w:t>nuttallii</w:t>
-            </w:r>
-            <w:proofErr w:type="spellEnd"/>
-          </w:p>
-        </w:tc>
-        <w:tc>
-          <w:tcPr>
-            <w:tcW w:w="999" w:type="dxa"/>
+              <w:t>Oenothera nuttallii</w:t>
+            </w:r>
+          </w:p>
+        </w:tc>
+        <w:tc>
+          <w:tcPr>
+            <w:tcW w:w="662" w:type="dxa"/>
           </w:tcPr>
           <w:p>
             <w:r>
@@ -4444,19 +2523,51 @@
     <w:p>
       <w:pPr>
         <w:spacing w:after="0"/>
-        <w:ind w:firstLine="720"/>
+      </w:pPr>
+      <w:r>
+        <w:t>DOBG</w:t>
+      </w:r>
+    </w:p>
+    <w:p>
+      <w:pPr>
+        <w:pStyle w:val="ListParagraph"/>
+        <w:numPr>
+          <w:ilvl w:val="0"/>
+          <w:numId w:val="2"/>
+        </w:numPr>
+        <w:spacing w:after="0"/>
+      </w:pPr>
+      <w:r>
+        <w:t>The model for all species improved when we excluded DOBG. We expected that the date of first bare ground would have an effect on first flowering day</w:t>
+      </w:r>
+      <w:r>
+        <w:t xml:space="preserve"> but, only a few of the species had a significant relationship.</w:t>
+      </w:r>
+    </w:p>
+    <w:p>
+      <w:pPr>
+        <w:spacing w:after="0"/>
       </w:pPr>
       <w:r>
         <w:t xml:space="preserve">Temperature- </w:t>
       </w:r>
-      <w:r>
-        <w:t xml:space="preserve">Higher temperatures led to earlier flowering in most species. </w:t>
-      </w:r>
-    </w:p>
-    <w:p>
-      <w:pPr>
+    </w:p>
+    <w:p>
+      <w:pPr>
+        <w:pStyle w:val="ListParagraph"/>
+        <w:numPr>
+          <w:ilvl w:val="0"/>
+          <w:numId w:val="1"/>
+        </w:numPr>
         <w:spacing w:after="0"/>
-        <w:ind w:firstLine="720"/>
+      </w:pPr>
+      <w:r>
+        <w:t>AGDU and FFD had a positive and significant relationship in most of the species. This means that the higher the AGDU (more days to reach XXX units), the later the first flowering day was.</w:t>
+      </w:r>
+    </w:p>
+    <w:p>
+      <w:pPr>
+        <w:spacing w:after="0"/>
       </w:pPr>
       <w:r>
         <w:t xml:space="preserve">Temperature and SPDX- </w:t>
@@ -4464,8 +2575,29 @@
     </w:p>
     <w:p>
       <w:pPr>
+        <w:pStyle w:val="ListParagraph"/>
+        <w:numPr>
+          <w:ilvl w:val="0"/>
+          <w:numId w:val="1"/>
+        </w:numPr>
         <w:spacing w:after="0"/>
-        <w:ind w:firstLine="720"/>
+      </w:pPr>
+      <w:r>
+        <w:t>AGDU and SPDX had a weak, p</w:t>
+      </w:r>
+      <w:r>
+        <w:t xml:space="preserve">ositive relationship in all models. </w:t>
+      </w:r>
+      <w:r>
+        <w:t>This outcome was expected because the higher the AGDU, the colder the first months of the year which could explain the higher snow depth on day X.</w:t>
+      </w:r>
+      <w:r>
+        <w:t xml:space="preserve"> </w:t>
+      </w:r>
+    </w:p>
+    <w:p>
+      <w:pPr>
+        <w:spacing w:after="0"/>
       </w:pPr>
       <w:r>
         <w:t xml:space="preserve">Snow – </w:t>
@@ -4473,11 +2605,75 @@
     </w:p>
     <w:p>
       <w:pPr>
+        <w:pStyle w:val="ListParagraph"/>
+        <w:numPr>
+          <w:ilvl w:val="0"/>
+          <w:numId w:val="1"/>
+        </w:numPr>
         <w:spacing w:after="0"/>
-        <w:ind w:firstLine="720"/>
+      </w:pPr>
+      <w:r>
+        <w:t xml:space="preserve">The relationship between TSNOW and SPDX was always positive and significant. We expected this because the more average snowfall, the more likely that the depth of snow on day X in March is deeper.  </w:t>
+      </w:r>
+    </w:p>
+    <w:p>
+      <w:pPr>
+        <w:spacing w:after="0"/>
       </w:pPr>
       <w:r>
         <w:t xml:space="preserve">SPDX and FFD – </w:t>
+      </w:r>
+    </w:p>
+    <w:p>
+      <w:pPr>
+        <w:pStyle w:val="ListParagraph"/>
+        <w:numPr>
+          <w:ilvl w:val="0"/>
+          <w:numId w:val="1"/>
+        </w:numPr>
+        <w:spacing w:after="0"/>
+      </w:pPr>
+      <w:r>
+        <w:t xml:space="preserve">Varied by species. </w:t>
+      </w:r>
+    </w:p>
+    <w:p>
+      <w:pPr>
+        <w:pStyle w:val="ListParagraph"/>
+        <w:numPr>
+          <w:ilvl w:val="0"/>
+          <w:numId w:val="1"/>
+        </w:numPr>
+        <w:spacing w:after="0"/>
+      </w:pPr>
+      <w:r>
+        <w:lastRenderedPageBreak/>
+        <w:t xml:space="preserve">Some </w:t>
+      </w:r>
+      <w:r>
+        <w:t xml:space="preserve">species </w:t>
+      </w:r>
+      <w:r>
+        <w:t>had a positive relationship, meaning that the deeper the snow</w:t>
+      </w:r>
+      <w:r>
+        <w:t xml:space="preserve"> on day X, the later the species flowered. This outcome would be expected if snow cover impaired earlier flowering.</w:t>
+      </w:r>
+    </w:p>
+    <w:p>
+      <w:pPr>
+        <w:pStyle w:val="ListParagraph"/>
+        <w:numPr>
+          <w:ilvl w:val="0"/>
+          <w:numId w:val="1"/>
+        </w:numPr>
+        <w:spacing w:after="0"/>
+      </w:pPr>
+      <w:r>
+        <w:t xml:space="preserve">Some species had a negative relationship of SPDX and FFD. </w:t>
+      </w:r>
+      <w:r>
+        <w:t>This suggests that more moisture from the snow melt contributes to earlier flowering.</w:t>
       </w:r>
     </w:p>
     <w:p/>
@@ -4559,6 +2755,243 @@
   <w16cid:commentId w16cid:paraId="6D9223B8" w16cid:durableId="236223A8"/>
   <w16cid:commentId w16cid:paraId="47A79C6B" w16cid:durableId="23622383"/>
 </w16cid:commentsIds>
+</file>
+
+<file path=word/numbering.xml><?xml version="1.0" encoding="utf-8"?>
+<w:numbering xmlns:wpc="http://schemas.microsoft.com/office/word/2010/wordprocessingCanvas" xmlns:cx="http://schemas.microsoft.com/office/drawing/2014/chartex" xmlns:cx1="http://schemas.microsoft.com/office/drawing/2015/9/8/chartex" xmlns:cx2="http://schemas.microsoft.com/office/drawing/2015/10/21/chartex" xmlns:cx3="http://schemas.microsoft.com/office/drawing/2016/5/9/chartex" xmlns:cx4="http://schemas.microsoft.com/office/drawing/2016/5/10/chartex" xmlns:cx5="http://schemas.microsoft.com/office/drawing/2016/5/11/chartex" xmlns:cx6="http://schemas.microsoft.com/office/drawing/2016/5/12/chartex" xmlns:cx7="http://schemas.microsoft.com/office/drawing/2016/5/13/chartex" xmlns:cx8="http://schemas.microsoft.com/office/drawing/2016/5/14/chartex" xmlns:mc="http://schemas.openxmlformats.org/markup-compatibility/2006" xmlns:aink="http://schemas.microsoft.com/office/drawing/2016/ink" xmlns:am3d="http://schemas.microsoft.com/office/drawing/2017/model3d" xmlns:o="urn:schemas-microsoft-com:office:office" xmlns:r="http://schemas.openxmlformats.org/officeDocument/2006/relationships" xmlns:m="http://schemas.openxmlformats.org/officeDocument/2006/math" xmlns:v="urn:schemas-microsoft-com:vml" xmlns:wp14="http://schemas.microsoft.com/office/word/2010/wordprocessingDrawing" xmlns:wp="http://schemas.openxmlformats.org/drawingml/2006/wordprocessingDrawing" xmlns:w10="urn:schemas-microsoft-com:office:word" xmlns:w="http://schemas.openxmlformats.org/wordprocessingml/2006/main" xmlns:w14="http://schemas.microsoft.com/office/word/2010/wordml" xmlns:w15="http://schemas.microsoft.com/office/word/2012/wordml" xmlns:w16cex="http://schemas.microsoft.com/office/word/2018/wordml/cex" xmlns:w16cid="http://schemas.microsoft.com/office/word/2016/wordml/cid" xmlns:w16="http://schemas.microsoft.com/office/word/2018/wordml" xmlns:w16se="http://schemas.microsoft.com/office/word/2015/wordml/symex" xmlns:wpg="http://schemas.microsoft.com/office/word/2010/wordprocessingGroup" xmlns:wpi="http://schemas.microsoft.com/office/word/2010/wordprocessingInk" xmlns:wne="http://schemas.microsoft.com/office/word/2006/wordml" xmlns:wps="http://schemas.microsoft.com/office/word/2010/wordprocessingShape" mc:Ignorable="w14 w15 w16se w16cid w16 w16cex wp14">
+  <w:abstractNum w:abstractNumId="0" w15:restartNumberingAfterBreak="0">
+    <w:nsid w:val="01387982"/>
+    <w:multiLevelType w:val="hybridMultilevel"/>
+    <w:tmpl w:val="19985D74"/>
+    <w:lvl w:ilvl="0" w:tplc="04090001">
+      <w:start w:val="1"/>
+      <w:numFmt w:val="bullet"/>
+      <w:lvlText w:val=""/>
+      <w:lvlJc w:val="left"/>
+      <w:pPr>
+        <w:ind w:left="720" w:hanging="360"/>
+      </w:pPr>
+      <w:rPr>
+        <w:rFonts w:ascii="Symbol" w:hAnsi="Symbol" w:hint="default"/>
+      </w:rPr>
+    </w:lvl>
+    <w:lvl w:ilvl="1" w:tplc="04090003" w:tentative="1">
+      <w:start w:val="1"/>
+      <w:numFmt w:val="bullet"/>
+      <w:lvlText w:val="o"/>
+      <w:lvlJc w:val="left"/>
+      <w:pPr>
+        <w:ind w:left="1440" w:hanging="360"/>
+      </w:pPr>
+      <w:rPr>
+        <w:rFonts w:ascii="Courier New" w:hAnsi="Courier New" w:cs="Courier New" w:hint="default"/>
+      </w:rPr>
+    </w:lvl>
+    <w:lvl w:ilvl="2" w:tplc="04090005" w:tentative="1">
+      <w:start w:val="1"/>
+      <w:numFmt w:val="bullet"/>
+      <w:lvlText w:val=""/>
+      <w:lvlJc w:val="left"/>
+      <w:pPr>
+        <w:ind w:left="2160" w:hanging="360"/>
+      </w:pPr>
+      <w:rPr>
+        <w:rFonts w:ascii="Wingdings" w:hAnsi="Wingdings" w:hint="default"/>
+      </w:rPr>
+    </w:lvl>
+    <w:lvl w:ilvl="3" w:tplc="04090001" w:tentative="1">
+      <w:start w:val="1"/>
+      <w:numFmt w:val="bullet"/>
+      <w:lvlText w:val=""/>
+      <w:lvlJc w:val="left"/>
+      <w:pPr>
+        <w:ind w:left="2880" w:hanging="360"/>
+      </w:pPr>
+      <w:rPr>
+        <w:rFonts w:ascii="Symbol" w:hAnsi="Symbol" w:hint="default"/>
+      </w:rPr>
+    </w:lvl>
+    <w:lvl w:ilvl="4" w:tplc="04090003" w:tentative="1">
+      <w:start w:val="1"/>
+      <w:numFmt w:val="bullet"/>
+      <w:lvlText w:val="o"/>
+      <w:lvlJc w:val="left"/>
+      <w:pPr>
+        <w:ind w:left="3600" w:hanging="360"/>
+      </w:pPr>
+      <w:rPr>
+        <w:rFonts w:ascii="Courier New" w:hAnsi="Courier New" w:cs="Courier New" w:hint="default"/>
+      </w:rPr>
+    </w:lvl>
+    <w:lvl w:ilvl="5" w:tplc="04090005" w:tentative="1">
+      <w:start w:val="1"/>
+      <w:numFmt w:val="bullet"/>
+      <w:lvlText w:val=""/>
+      <w:lvlJc w:val="left"/>
+      <w:pPr>
+        <w:ind w:left="4320" w:hanging="360"/>
+      </w:pPr>
+      <w:rPr>
+        <w:rFonts w:ascii="Wingdings" w:hAnsi="Wingdings" w:hint="default"/>
+      </w:rPr>
+    </w:lvl>
+    <w:lvl w:ilvl="6" w:tplc="04090001" w:tentative="1">
+      <w:start w:val="1"/>
+      <w:numFmt w:val="bullet"/>
+      <w:lvlText w:val=""/>
+      <w:lvlJc w:val="left"/>
+      <w:pPr>
+        <w:ind w:left="5040" w:hanging="360"/>
+      </w:pPr>
+      <w:rPr>
+        <w:rFonts w:ascii="Symbol" w:hAnsi="Symbol" w:hint="default"/>
+      </w:rPr>
+    </w:lvl>
+    <w:lvl w:ilvl="7" w:tplc="04090003" w:tentative="1">
+      <w:start w:val="1"/>
+      <w:numFmt w:val="bullet"/>
+      <w:lvlText w:val="o"/>
+      <w:lvlJc w:val="left"/>
+      <w:pPr>
+        <w:ind w:left="5760" w:hanging="360"/>
+      </w:pPr>
+      <w:rPr>
+        <w:rFonts w:ascii="Courier New" w:hAnsi="Courier New" w:cs="Courier New" w:hint="default"/>
+      </w:rPr>
+    </w:lvl>
+    <w:lvl w:ilvl="8" w:tplc="04090005" w:tentative="1">
+      <w:start w:val="1"/>
+      <w:numFmt w:val="bullet"/>
+      <w:lvlText w:val=""/>
+      <w:lvlJc w:val="left"/>
+      <w:pPr>
+        <w:ind w:left="6480" w:hanging="360"/>
+      </w:pPr>
+      <w:rPr>
+        <w:rFonts w:ascii="Wingdings" w:hAnsi="Wingdings" w:hint="default"/>
+      </w:rPr>
+    </w:lvl>
+  </w:abstractNum>
+  <w:abstractNum w:abstractNumId="1" w15:restartNumberingAfterBreak="0">
+    <w:nsid w:val="6BA91043"/>
+    <w:multiLevelType w:val="hybridMultilevel"/>
+    <w:tmpl w:val="155A6768"/>
+    <w:lvl w:ilvl="0" w:tplc="04090001">
+      <w:start w:val="1"/>
+      <w:numFmt w:val="bullet"/>
+      <w:lvlText w:val=""/>
+      <w:lvlJc w:val="left"/>
+      <w:pPr>
+        <w:ind w:left="720" w:hanging="360"/>
+      </w:pPr>
+      <w:rPr>
+        <w:rFonts w:ascii="Symbol" w:hAnsi="Symbol" w:hint="default"/>
+      </w:rPr>
+    </w:lvl>
+    <w:lvl w:ilvl="1" w:tplc="04090003" w:tentative="1">
+      <w:start w:val="1"/>
+      <w:numFmt w:val="bullet"/>
+      <w:lvlText w:val="o"/>
+      <w:lvlJc w:val="left"/>
+      <w:pPr>
+        <w:ind w:left="1440" w:hanging="360"/>
+      </w:pPr>
+      <w:rPr>
+        <w:rFonts w:ascii="Courier New" w:hAnsi="Courier New" w:cs="Courier New" w:hint="default"/>
+      </w:rPr>
+    </w:lvl>
+    <w:lvl w:ilvl="2" w:tplc="04090005" w:tentative="1">
+      <w:start w:val="1"/>
+      <w:numFmt w:val="bullet"/>
+      <w:lvlText w:val=""/>
+      <w:lvlJc w:val="left"/>
+      <w:pPr>
+        <w:ind w:left="2160" w:hanging="360"/>
+      </w:pPr>
+      <w:rPr>
+        <w:rFonts w:ascii="Wingdings" w:hAnsi="Wingdings" w:hint="default"/>
+      </w:rPr>
+    </w:lvl>
+    <w:lvl w:ilvl="3" w:tplc="04090001" w:tentative="1">
+      <w:start w:val="1"/>
+      <w:numFmt w:val="bullet"/>
+      <w:lvlText w:val=""/>
+      <w:lvlJc w:val="left"/>
+      <w:pPr>
+        <w:ind w:left="2880" w:hanging="360"/>
+      </w:pPr>
+      <w:rPr>
+        <w:rFonts w:ascii="Symbol" w:hAnsi="Symbol" w:hint="default"/>
+      </w:rPr>
+    </w:lvl>
+    <w:lvl w:ilvl="4" w:tplc="04090003" w:tentative="1">
+      <w:start w:val="1"/>
+      <w:numFmt w:val="bullet"/>
+      <w:lvlText w:val="o"/>
+      <w:lvlJc w:val="left"/>
+      <w:pPr>
+        <w:ind w:left="3600" w:hanging="360"/>
+      </w:pPr>
+      <w:rPr>
+        <w:rFonts w:ascii="Courier New" w:hAnsi="Courier New" w:cs="Courier New" w:hint="default"/>
+      </w:rPr>
+    </w:lvl>
+    <w:lvl w:ilvl="5" w:tplc="04090005" w:tentative="1">
+      <w:start w:val="1"/>
+      <w:numFmt w:val="bullet"/>
+      <w:lvlText w:val=""/>
+      <w:lvlJc w:val="left"/>
+      <w:pPr>
+        <w:ind w:left="4320" w:hanging="360"/>
+      </w:pPr>
+      <w:rPr>
+        <w:rFonts w:ascii="Wingdings" w:hAnsi="Wingdings" w:hint="default"/>
+      </w:rPr>
+    </w:lvl>
+    <w:lvl w:ilvl="6" w:tplc="04090001" w:tentative="1">
+      <w:start w:val="1"/>
+      <w:numFmt w:val="bullet"/>
+      <w:lvlText w:val=""/>
+      <w:lvlJc w:val="left"/>
+      <w:pPr>
+        <w:ind w:left="5040" w:hanging="360"/>
+      </w:pPr>
+      <w:rPr>
+        <w:rFonts w:ascii="Symbol" w:hAnsi="Symbol" w:hint="default"/>
+      </w:rPr>
+    </w:lvl>
+    <w:lvl w:ilvl="7" w:tplc="04090003" w:tentative="1">
+      <w:start w:val="1"/>
+      <w:numFmt w:val="bullet"/>
+      <w:lvlText w:val="o"/>
+      <w:lvlJc w:val="left"/>
+      <w:pPr>
+        <w:ind w:left="5760" w:hanging="360"/>
+      </w:pPr>
+      <w:rPr>
+        <w:rFonts w:ascii="Courier New" w:hAnsi="Courier New" w:cs="Courier New" w:hint="default"/>
+      </w:rPr>
+    </w:lvl>
+    <w:lvl w:ilvl="8" w:tplc="04090005" w:tentative="1">
+      <w:start w:val="1"/>
+      <w:numFmt w:val="bullet"/>
+      <w:lvlText w:val=""/>
+      <w:lvlJc w:val="left"/>
+      <w:pPr>
+        <w:ind w:left="6480" w:hanging="360"/>
+      </w:pPr>
+      <w:rPr>
+        <w:rFonts w:ascii="Wingdings" w:hAnsi="Wingdings" w:hint="default"/>
+      </w:rPr>
+    </w:lvl>
+  </w:abstractNum>
+  <w:num w:numId="1">
+    <w:abstractNumId w:val="0"/>
+  </w:num>
+  <w:num w:numId="2">
+    <w:abstractNumId w:val="1"/>
+  </w:num>
+</w:numbering>
 </file>
 
 <file path=word/people.xml><?xml version="1.0" encoding="utf-8"?>
@@ -5210,6 +3643,17 @@
       </w:tblBorders>
     </w:tblPr>
   </w:style>
+  <w:style w:type="paragraph" w:styleId="ListParagraph">
+    <w:name w:val="List Paragraph"/>
+    <w:basedOn w:val="Normal"/>
+    <w:uiPriority w:val="34"/>
+    <w:qFormat/>
+    <w:rsid w:val="00DC1D9A"/>
+    <w:pPr>
+      <w:ind w:left="720"/>
+      <w:contextualSpacing/>
+    </w:pPr>
+  </w:style>
 </w:styles>
 </file>
 

</xml_diff>

<commit_message>
Added stats to the manuscript and worked on results and discussion a little bit
</commit_message>
<xml_diff>
--- a/Manuscript/manuscript.docx
+++ b/Manuscript/manuscript.docx
@@ -757,14 +757,99 @@
     <w:p>
       <w:r>
         <w:tab/>
-        <w:t xml:space="preserve">The model was a good representation of the observed data as indicated by </w:t>
+      </w:r>
+      <w:r>
+        <w:t>Based on the chi squared statistic, t</w:t>
+      </w:r>
+      <w:r>
+        <w:t xml:space="preserve">he model was a good representation of the observed data </w:t>
+      </w:r>
+      <w:r>
+        <w:t xml:space="preserve">for all </w:t>
+      </w:r>
+      <w:r>
+        <w:t>but</w:t>
+      </w:r>
+      <w:r>
+        <w:t xml:space="preserve"> five species</w:t>
+      </w:r>
+      <w:r>
+        <w:t>. For models with a good fit, the</w:t>
+      </w:r>
+      <w:r>
+        <w:t xml:space="preserve"> p-values for the</w:t>
+      </w:r>
+      <w:r>
+        <w:t xml:space="preserve"> chi squared statistic ranged from 0.059 to 0.97. </w:t>
+      </w:r>
+      <w:r>
+        <w:t xml:space="preserve"> </w:t>
       </w:r>
       <w:r>
         <w:rPr>
           <w:i/>
           <w:iCs/>
         </w:rPr>
-        <w:t>x</w:t>
+        <w:t>Anemone patens</w:t>
+      </w:r>
+      <w:r>
+        <w:t xml:space="preserve">, </w:t>
+      </w:r>
+      <w:r>
+        <w:rPr>
+          <w:i/>
+          <w:iCs/>
+        </w:rPr>
+        <w:t>Caltha palustris</w:t>
+      </w:r>
+      <w:r>
+        <w:t xml:space="preserve">, </w:t>
+      </w:r>
+      <w:r>
+        <w:rPr>
+          <w:i/>
+          <w:iCs/>
+        </w:rPr>
+        <w:t>Lithospermum canescens</w:t>
+      </w:r>
+      <w:r>
+        <w:t xml:space="preserve">, </w:t>
+      </w:r>
+      <w:r>
+        <w:rPr>
+          <w:i/>
+          <w:iCs/>
+        </w:rPr>
+        <w:t>Campanula rotundifolia</w:t>
+      </w:r>
+      <w:r>
+        <w:t xml:space="preserve">, and </w:t>
+      </w:r>
+      <w:r>
+        <w:rPr>
+          <w:i/>
+          <w:iCs/>
+        </w:rPr>
+        <w:t>Amorpha canescens</w:t>
+      </w:r>
+      <w:r>
+        <w:t xml:space="preserve"> had p-values of less than 0.05. </w:t>
+      </w:r>
+      <w:r>
+        <w:t xml:space="preserve">The CFI indicated a good fit for all but four species including all previously mentioned except </w:t>
+      </w:r>
+      <w:r>
+        <w:rPr>
+          <w:i/>
+          <w:iCs/>
+        </w:rPr>
+        <w:t xml:space="preserve">Caltha palustris. </w:t>
+      </w:r>
+      <w:r>
+        <w:t xml:space="preserve">The </w:t>
+      </w:r>
+      <w:r>
+        <w:t>R</w:t>
       </w:r>
       <w:r>
         <w:rPr>
@@ -773,16 +858,13 @@
         <w:t>2</w:t>
       </w:r>
       <w:r>
-        <w:t xml:space="preserve"> () and R</w:t>
-      </w:r>
-      <w:r>
-        <w:rPr>
-          <w:vertAlign w:val="superscript"/>
-        </w:rPr>
-        <w:t>2</w:t>
-      </w:r>
-      <w:r>
-        <w:t xml:space="preserve"> ().</w:t>
+        <w:t xml:space="preserve"> </w:t>
+      </w:r>
+      <w:r>
+        <w:t>describing the variation in predicting SPDX ranged from 0.426 to 0.71 and 0.085 to 0.94 for FFD</w:t>
+      </w:r>
+      <w:r>
+        <w:t>.</w:t>
       </w:r>
     </w:p>
     <w:p>
@@ -790,34 +872,13 @@
         <w:ind w:firstLine="720"/>
       </w:pPr>
       <w:r>
-        <w:t xml:space="preserve">Temperature- Many species had a significant regression coefficient for the relationship between AGDU and FFD. Nineteen species had positive regression coefficients, indicating that warmer temperatures earlier in the year led to earlier flowering. Sixteen of these species were significant. Five species had negative regression coefficients, of which only one was significant. The first four flowering species had strong and significant relationships between AGDU and FFD. Later flowering species typically had weaker, inconclusive relationships and few were significant. </w:t>
-      </w:r>
-    </w:p>
-    <w:p>
-      <w:pPr>
-        <w:spacing w:after="0"/>
-        <w:ind w:firstLine="720"/>
-      </w:pPr>
-      <w:r>
-        <w:t>Temperature and SPDX- The relationships between AGDU and SPDX were positive in all species and the coefficients ranged from 0.01 to 0.18. Only four species had a statistically significant relationship between these variables.</w:t>
-      </w:r>
-    </w:p>
-    <w:p>
-      <w:pPr>
-        <w:spacing w:after="0"/>
-        <w:ind w:firstLine="720"/>
-      </w:pPr>
-      <w:r>
-        <w:t>Snow – The relationship between TSNOW and SPDX had a positive and significant regression coefficient in all species. TSNOW was expected to be related to SPDX because both describe winter snowfall.</w:t>
-      </w:r>
-    </w:p>
-    <w:p>
-      <w:pPr>
-        <w:spacing w:after="0"/>
-        <w:ind w:firstLine="720"/>
-      </w:pPr>
-      <w:r>
-        <w:t>SPDX and FFD – Four out of the 21 species had a significant relationship between SPDX and FFD, two were negative and two were positive.</w:t>
+        <w:t>Many species had a significant regression coefficient for the relationship between AGDU and FFD. Nineteen species had positive regression coefficients, indicating that warmer temperatures earlier in the year led to earlier flowering. Sixteen of these species were significant. Five species had negative regression coefficients, of which only one was significant. The first four flowering species had strong and significant relationships between AGDU and FFD. Later flowering species typically had weaker, inconclusive relationships and few were significant. The relationships between AGDU and SPDX were positive in all species and the coefficients ranged from 0.01 to 0.18. Only four species had a statistically significant relationship between these variables. The relationship between TSNOW and SPDX had a positive and significant regression coefficient in all species. TSNOW was expected to be related to SPDX because both describe winter snowfall.</w:t>
+      </w:r>
+      <w:r>
+        <w:t xml:space="preserve"> </w:t>
+      </w:r>
+      <w:r>
+        <w:t>Four out of the 21 species had a significant relationship between SPDX and FFD, two were negative and two were positive.</w:t>
       </w:r>
     </w:p>
     <w:p>
@@ -2538,10 +2599,25 @@
         <w:spacing w:after="0"/>
       </w:pPr>
       <w:r>
-        <w:t>The model for all species improved when we excluded DOBG. We expected that the date of first bare ground would have an effect on first flowering day</w:t>
-      </w:r>
-      <w:r>
-        <w:t xml:space="preserve"> but, only a few of the species had a significant relationship.</w:t>
+        <w:t xml:space="preserve">The model for all species improved when we excluded DOBG. We expected that the date of first bare ground would </w:t>
+      </w:r>
+      <w:r>
+        <w:t>influence</w:t>
+      </w:r>
+      <w:r>
+        <w:t xml:space="preserve"> first flowering day</w:t>
+      </w:r>
+      <w:r>
+        <w:t xml:space="preserve"> </w:t>
+      </w:r>
+      <w:r>
+        <w:t>as was reported by Inouye (2002) for montane species in Colorado. However</w:t>
+      </w:r>
+      <w:r>
+        <w:t>, only a few of the species had a significant relationship</w:t>
+      </w:r>
+      <w:r>
+        <w:t xml:space="preserve"> between DOBG and FFD suggesting that snow cover does not affect flowering in mid western prairies.</w:t>
       </w:r>
     </w:p>
     <w:p>
@@ -2562,7 +2638,13 @@
         <w:spacing w:after="0"/>
       </w:pPr>
       <w:r>
-        <w:t>AGDU and FFD had a positive and significant relationship in most of the species. This means that the higher the AGDU (more days to reach XXX units), the later the first flowering day was.</w:t>
+        <w:t xml:space="preserve">AGDU and FFD had a positive and significant relationship in most of the species. </w:t>
+      </w:r>
+      <w:r>
+        <w:t xml:space="preserve">A higher AGDU means a colder spring suggesting that temperature is important for growth and development. This was especially </w:t>
+      </w:r>
+      <w:r>
+        <w:t>the case for earlier flowering species.</w:t>
       </w:r>
     </w:p>
     <w:p>
@@ -2589,7 +2671,28 @@
         <w:t xml:space="preserve">ositive relationship in all models. </w:t>
       </w:r>
       <w:r>
-        <w:t>This outcome was expected because the higher the AGDU, the colder the first months of the year which could explain the higher snow depth on day X.</w:t>
+        <w:t>A</w:t>
+      </w:r>
+      <w:r>
+        <w:t xml:space="preserve"> higher AGDU</w:t>
+      </w:r>
+      <w:r>
+        <w:t xml:space="preserve"> means</w:t>
+      </w:r>
+      <w:r>
+        <w:t xml:space="preserve"> </w:t>
+      </w:r>
+      <w:r>
+        <w:t>that the first months of the year were</w:t>
+      </w:r>
+      <w:r>
+        <w:t xml:space="preserve"> colder which could </w:t>
+      </w:r>
+      <w:r>
+        <w:t xml:space="preserve">loosely </w:t>
+      </w:r>
+      <w:r>
+        <w:t>explain the higher snow depth on day X.</w:t>
       </w:r>
       <w:r>
         <w:t xml:space="preserve"> </w:t>
@@ -2621,6 +2724,7 @@
         <w:spacing w:after="0"/>
       </w:pPr>
       <w:r>
+        <w:lastRenderedPageBreak/>
         <w:t xml:space="preserve">SPDX and FFD – </w:t>
       </w:r>
     </w:p>
@@ -2647,7 +2751,6 @@
         <w:spacing w:after="0"/>
       </w:pPr>
       <w:r>
-        <w:lastRenderedPageBreak/>
         <w:t xml:space="preserve">Some </w:t>
       </w:r>
       <w:r>
@@ -2670,10 +2773,7 @@
         <w:spacing w:after="0"/>
       </w:pPr>
       <w:r>
-        <w:t xml:space="preserve">Some species had a negative relationship of SPDX and FFD. </w:t>
-      </w:r>
-      <w:r>
-        <w:t>This suggests that more moisture from the snow melt contributes to earlier flowering.</w:t>
+        <w:t>Some species had a negative relationship of SPDX and FFD. This suggests that more moisture from the snow melt contributes to earlier flowering.</w:t>
       </w:r>
     </w:p>
     <w:p/>

</xml_diff>